<commit_message>
Corregido diagrama de bloques subsistema termico y electromagnetico
</commit_message>
<xml_diff>
--- a/INFORME.docx
+++ b/INFORME.docx
@@ -339,55 +339,7 @@
           <w:i/>
           <w:iCs/>
         </w:rPr>
-        <w:t xml:space="preserve">PMSM: </w:t>
-      </w:r>
-      <w:proofErr w:type="spellStart"/>
-      <w:r>
-        <w:rPr>
-          <w:i/>
-          <w:iCs/>
-        </w:rPr>
-        <w:t>Permanent</w:t>
-      </w:r>
-      <w:proofErr w:type="spellEnd"/>
-      <w:r>
-        <w:rPr>
-          <w:i/>
-          <w:iCs/>
-        </w:rPr>
-        <w:t xml:space="preserve"> </w:t>
-      </w:r>
-      <w:proofErr w:type="spellStart"/>
-      <w:r>
-        <w:rPr>
-          <w:i/>
-          <w:iCs/>
-        </w:rPr>
-        <w:t>Magnet</w:t>
-      </w:r>
-      <w:proofErr w:type="spellEnd"/>
-      <w:r>
-        <w:rPr>
-          <w:i/>
-          <w:iCs/>
-        </w:rPr>
-        <w:t xml:space="preserve"> </w:t>
-      </w:r>
-      <w:proofErr w:type="spellStart"/>
-      <w:r>
-        <w:rPr>
-          <w:i/>
-          <w:iCs/>
-        </w:rPr>
-        <w:t>Synchronous</w:t>
-      </w:r>
-      <w:proofErr w:type="spellEnd"/>
-      <w:r>
-        <w:rPr>
-          <w:i/>
-          <w:iCs/>
-        </w:rPr>
-        <w:t xml:space="preserve"> Machine</w:t>
+        <w:t>PMSM: Permanent Magnet Synchronous Machine</w:t>
       </w:r>
       <w:r>
         <w:t>)</w:t>
@@ -738,21 +690,7 @@
         <w:rPr>
           <w:color w:val="auto"/>
         </w:rPr>
-        <w:t xml:space="preserve">o de 1 </w:t>
-      </w:r>
-      <w:proofErr w:type="spellStart"/>
-      <w:r>
-        <w:rPr>
-          <w:color w:val="auto"/>
-        </w:rPr>
-        <w:t>g.d.l</w:t>
-      </w:r>
-      <w:proofErr w:type="spellEnd"/>
-      <w:r>
-        <w:rPr>
-          <w:color w:val="auto"/>
-        </w:rPr>
-        <w:t>.</w:t>
+        <w:t>o de 1 g.d.l.</w:t>
       </w:r>
     </w:p>
     <w:p>
@@ -898,21 +836,8 @@
               <w:ind w:left="0"/>
               <w:jc w:val="both"/>
             </w:pPr>
-            <w:proofErr w:type="spellStart"/>
-            <w:r>
-              <w:t>T_l</w:t>
-            </w:r>
-            <w:proofErr w:type="spellEnd"/>
-            <w:r>
-              <w:t xml:space="preserve"> [</w:t>
-            </w:r>
-            <w:proofErr w:type="spellStart"/>
-            <w:r>
-              <w:t>N.m</w:t>
-            </w:r>
-            <w:proofErr w:type="spellEnd"/>
-            <w:r>
-              <w:t>]</w:t>
+            <w:r>
+              <w:t>T_l [N.m]</w:t>
             </w:r>
           </w:p>
         </w:tc>
@@ -970,13 +895,8 @@
               <w:ind w:left="0"/>
               <w:jc w:val="both"/>
             </w:pPr>
-            <w:proofErr w:type="spellStart"/>
-            <w:r>
-              <w:t>v_as</w:t>
-            </w:r>
-            <w:proofErr w:type="spellEnd"/>
-            <w:r>
-              <w:t xml:space="preserve"> [V]</w:t>
+            <w:r>
+              <w:t>v_as [V]</w:t>
             </w:r>
           </w:p>
         </w:tc>
@@ -1034,13 +954,8 @@
               <w:ind w:left="0"/>
               <w:jc w:val="both"/>
             </w:pPr>
-            <w:proofErr w:type="spellStart"/>
-            <w:r>
-              <w:t>v_bs</w:t>
-            </w:r>
-            <w:proofErr w:type="spellEnd"/>
-            <w:r>
-              <w:t xml:space="preserve"> [V]</w:t>
+            <w:r>
+              <w:t>v_bs [V]</w:t>
             </w:r>
           </w:p>
         </w:tc>
@@ -1098,13 +1013,8 @@
               <w:ind w:left="0"/>
               <w:jc w:val="both"/>
             </w:pPr>
-            <w:proofErr w:type="spellStart"/>
-            <w:r>
-              <w:t>v_cs</w:t>
-            </w:r>
-            <w:proofErr w:type="spellEnd"/>
-            <w:r>
-              <w:t xml:space="preserve"> [V]</w:t>
+            <w:r>
+              <w:t>v_cs [V]</w:t>
             </w:r>
           </w:p>
         </w:tc>
@@ -1162,13 +1072,8 @@
               <w:ind w:left="0"/>
               <w:jc w:val="both"/>
             </w:pPr>
-            <w:proofErr w:type="spellStart"/>
-            <w:r>
-              <w:t>theta_r</w:t>
-            </w:r>
-            <w:proofErr w:type="spellEnd"/>
-            <w:r>
-              <w:t xml:space="preserve"> [</w:t>
+            <w:r>
+              <w:t>theta_r [</w:t>
             </w:r>
             <w:r>
               <w:t>rad</w:t>
@@ -1232,13 +1137,8 @@
               <w:ind w:left="0"/>
               <w:jc w:val="both"/>
             </w:pPr>
-            <w:proofErr w:type="spellStart"/>
-            <w:r>
-              <w:t>theta_m</w:t>
-            </w:r>
-            <w:proofErr w:type="spellEnd"/>
-            <w:r>
-              <w:t xml:space="preserve"> [</w:t>
+            <w:r>
+              <w:t>theta_m [</w:t>
             </w:r>
             <w:r>
               <w:t>rad</w:t>
@@ -1302,13 +1202,8 @@
               <w:ind w:left="0"/>
               <w:jc w:val="both"/>
             </w:pPr>
-            <w:proofErr w:type="spellStart"/>
-            <w:r>
-              <w:t>omega_m</w:t>
-            </w:r>
-            <w:proofErr w:type="spellEnd"/>
-            <w:r>
-              <w:t xml:space="preserve"> [</w:t>
+            <w:r>
+              <w:t>omega_m [</w:t>
             </w:r>
             <w:r>
               <w:t>rad</w:t>
@@ -1375,13 +1270,8 @@
               <w:ind w:left="0"/>
               <w:jc w:val="both"/>
             </w:pPr>
-            <w:proofErr w:type="spellStart"/>
-            <w:r>
-              <w:t>i_as</w:t>
-            </w:r>
-            <w:proofErr w:type="spellEnd"/>
-            <w:r>
-              <w:t xml:space="preserve"> [A]</w:t>
+            <w:r>
+              <w:t>i_as [A]</w:t>
             </w:r>
           </w:p>
         </w:tc>
@@ -1439,13 +1329,8 @@
               <w:ind w:left="0"/>
               <w:jc w:val="both"/>
             </w:pPr>
-            <w:proofErr w:type="spellStart"/>
-            <w:r>
-              <w:t>i_bs</w:t>
-            </w:r>
-            <w:proofErr w:type="spellEnd"/>
-            <w:r>
-              <w:t xml:space="preserve"> [A]</w:t>
+            <w:r>
+              <w:t>i_bs [A]</w:t>
             </w:r>
           </w:p>
         </w:tc>
@@ -1503,13 +1388,8 @@
               <w:ind w:left="0"/>
               <w:jc w:val="both"/>
             </w:pPr>
-            <w:proofErr w:type="spellStart"/>
-            <w:r>
-              <w:t>i_cs</w:t>
-            </w:r>
-            <w:proofErr w:type="spellEnd"/>
-            <w:r>
-              <w:t xml:space="preserve"> [A]</w:t>
+            <w:r>
+              <w:t>i_cs [A]</w:t>
             </w:r>
           </w:p>
         </w:tc>
@@ -1567,13 +1447,8 @@
               <w:ind w:left="0"/>
               <w:jc w:val="both"/>
             </w:pPr>
-            <w:proofErr w:type="spellStart"/>
-            <w:r>
-              <w:t>T_s</w:t>
-            </w:r>
-            <w:proofErr w:type="spellEnd"/>
-            <w:r>
-              <w:t xml:space="preserve"> [º C]</w:t>
+            <w:r>
+              <w:t>T_s [º C]</w:t>
             </w:r>
           </w:p>
         </w:tc>
@@ -1860,13 +1735,8 @@
               <w:pStyle w:val="Prrafodelista"/>
               <w:ind w:left="0"/>
             </w:pPr>
-            <w:proofErr w:type="spellStart"/>
-            <w:r>
-              <w:t>omega_m</w:t>
-            </w:r>
-            <w:proofErr w:type="spellEnd"/>
-            <w:r>
-              <w:t xml:space="preserve"> [</w:t>
+            <w:r>
+              <w:t>omega_m [</w:t>
             </w:r>
             <w:r>
               <w:t>rad</w:t>
@@ -1930,21 +1800,8 @@
               <w:pStyle w:val="Prrafodelista"/>
               <w:ind w:left="0"/>
             </w:pPr>
-            <w:proofErr w:type="spellStart"/>
-            <w:r>
-              <w:t>T_m</w:t>
-            </w:r>
-            <w:proofErr w:type="spellEnd"/>
-            <w:r>
-              <w:t xml:space="preserve"> [</w:t>
-            </w:r>
-            <w:proofErr w:type="spellStart"/>
-            <w:r>
-              <w:t>N.m</w:t>
-            </w:r>
-            <w:proofErr w:type="spellEnd"/>
-            <w:r>
-              <w:t>]</w:t>
+            <w:r>
+              <w:t>T_m [N.m]</w:t>
             </w:r>
           </w:p>
         </w:tc>
@@ -2144,33 +2001,11 @@
                 <w:lang w:val="en-US"/>
               </w:rPr>
             </w:pPr>
-            <w:proofErr w:type="spellStart"/>
             <w:r>
               <w:rPr>
                 <w:lang w:val="en-US"/>
               </w:rPr>
-              <w:t>i_qs</w:t>
-            </w:r>
-            <w:proofErr w:type="spellEnd"/>
-            <w:r>
-              <w:rPr>
-                <w:lang w:val="en-US"/>
-              </w:rPr>
-              <w:t xml:space="preserve"> [A], </w:t>
-            </w:r>
-            <w:proofErr w:type="spellStart"/>
-            <w:r>
-              <w:rPr>
-                <w:lang w:val="en-US"/>
-              </w:rPr>
-              <w:t>i_ds</w:t>
-            </w:r>
-            <w:proofErr w:type="spellEnd"/>
-            <w:r>
-              <w:rPr>
-                <w:lang w:val="en-US"/>
-              </w:rPr>
-              <w:t xml:space="preserve"> [A], i_0s</w:t>
+              <w:t>i_qs [A], i_ds [A], i_0s</w:t>
             </w:r>
             <w:r>
               <w:rPr>
@@ -2235,13 +2070,8 @@
               <w:pStyle w:val="Prrafodelista"/>
               <w:ind w:left="0"/>
             </w:pPr>
-            <w:proofErr w:type="spellStart"/>
-            <w:r>
-              <w:t>R_s</w:t>
-            </w:r>
-            <w:proofErr w:type="spellEnd"/>
-            <w:r>
-              <w:t xml:space="preserve"> [</w:t>
+            <w:r>
+              <w:t>R_s [</w:t>
             </w:r>
             <w:r>
               <w:rPr>
@@ -2675,10 +2505,13 @@
           <w:lang w:val="en-US" w:eastAsia="es-ES"/>
           <w14:ligatures w14:val="none"/>
         </w:rPr>
-        <w:t>[</w:t>
-      </w:r>
-      <w:proofErr w:type="spellStart"/>
-      <w:r>
+        <w:t>[fqs, fds, f0s] = TD_PARK(fas, fbs, fcs, theta_r)</w:t>
+      </w:r>
+    </w:p>
+    <w:p>
+      <w:pPr>
+        <w:spacing w:after="0" w:line="240" w:lineRule="auto"/>
+        <w:ind w:left="851"/>
         <w:rPr>
           <w:rFonts w:ascii="Consolas" w:eastAsia="Times New Roman" w:hAnsi="Consolas" w:cs="Times New Roman"/>
           <w:kern w:val="0"/>
@@ -2687,9 +2520,21 @@
           <w:lang w:val="en-US" w:eastAsia="es-ES"/>
           <w14:ligatures w14:val="none"/>
         </w:rPr>
-        <w:t>fqs</w:t>
-      </w:r>
-      <w:proofErr w:type="spellEnd"/>
+      </w:pPr>
+    </w:p>
+    <w:p>
+      <w:pPr>
+        <w:spacing w:after="0" w:line="240" w:lineRule="auto"/>
+        <w:ind w:left="851"/>
+        <w:rPr>
+          <w:rFonts w:ascii="Consolas" w:eastAsia="Times New Roman" w:hAnsi="Consolas" w:cs="Times New Roman"/>
+          <w:kern w:val="0"/>
+          <w:sz w:val="20"/>
+          <w:szCs w:val="20"/>
+          <w:lang w:eastAsia="es-ES"/>
+          <w14:ligatures w14:val="none"/>
+        </w:rPr>
+      </w:pPr>
       <w:r>
         <w:rPr>
           <w:rFonts w:ascii="Consolas" w:eastAsia="Times New Roman" w:hAnsi="Consolas" w:cs="Times New Roman"/>
@@ -2699,10 +2544,88 @@
           <w:lang w:val="en-US" w:eastAsia="es-ES"/>
           <w14:ligatures w14:val="none"/>
         </w:rPr>
-        <w:t xml:space="preserve">, </w:t>
-      </w:r>
-      <w:proofErr w:type="spellStart"/>
-      <w:r>
+        <w:t xml:space="preserve">    </w:t>
+      </w:r>
+      <w:r>
+        <w:rPr>
+          <w:rFonts w:ascii="Consolas" w:eastAsia="Times New Roman" w:hAnsi="Consolas" w:cs="Times New Roman"/>
+          <w:kern w:val="0"/>
+          <w:sz w:val="20"/>
+          <w:szCs w:val="20"/>
+          <w:lang w:eastAsia="es-ES"/>
+          <w14:ligatures w14:val="none"/>
+        </w:rPr>
+        <w:t>fabcs = [fas; fbs; fcs];</w:t>
+      </w:r>
+    </w:p>
+    <w:p>
+      <w:pPr>
+        <w:spacing w:after="0" w:line="240" w:lineRule="auto"/>
+        <w:ind w:left="851"/>
+        <w:rPr>
+          <w:rFonts w:ascii="Consolas" w:eastAsia="Times New Roman" w:hAnsi="Consolas" w:cs="Times New Roman"/>
+          <w:kern w:val="0"/>
+          <w:sz w:val="20"/>
+          <w:szCs w:val="20"/>
+          <w:lang w:eastAsia="es-ES"/>
+          <w14:ligatures w14:val="none"/>
+        </w:rPr>
+      </w:pPr>
+    </w:p>
+    <w:p>
+      <w:pPr>
+        <w:spacing w:after="0" w:line="240" w:lineRule="auto"/>
+        <w:ind w:left="851"/>
+        <w:rPr>
+          <w:rFonts w:ascii="Consolas" w:eastAsia="Times New Roman" w:hAnsi="Consolas" w:cs="Times New Roman"/>
+          <w:kern w:val="0"/>
+          <w:sz w:val="20"/>
+          <w:szCs w:val="20"/>
+          <w:lang w:eastAsia="es-ES"/>
+          <w14:ligatures w14:val="none"/>
+        </w:rPr>
+      </w:pPr>
+      <w:r>
+        <w:rPr>
+          <w:rFonts w:ascii="Consolas" w:eastAsia="Times New Roman" w:hAnsi="Consolas" w:cs="Times New Roman"/>
+          <w:kern w:val="0"/>
+          <w:sz w:val="20"/>
+          <w:szCs w:val="20"/>
+          <w:lang w:eastAsia="es-ES"/>
+          <w14:ligatures w14:val="none"/>
+        </w:rPr>
+        <w:t xml:space="preserve">    Ks = [cos(theta_r) cos(theta_r - 2*pi/3) cos(theta_r + 2*pi/3)</w:t>
+      </w:r>
+    </w:p>
+    <w:p>
+      <w:pPr>
+        <w:spacing w:after="0" w:line="240" w:lineRule="auto"/>
+        <w:ind w:left="851"/>
+        <w:rPr>
+          <w:rFonts w:ascii="Consolas" w:eastAsia="Times New Roman" w:hAnsi="Consolas" w:cs="Times New Roman"/>
+          <w:kern w:val="0"/>
+          <w:sz w:val="20"/>
+          <w:szCs w:val="20"/>
+          <w:lang w:eastAsia="es-ES"/>
+          <w14:ligatures w14:val="none"/>
+        </w:rPr>
+      </w:pPr>
+      <w:r>
+        <w:rPr>
+          <w:rFonts w:ascii="Consolas" w:eastAsia="Times New Roman" w:hAnsi="Consolas" w:cs="Times New Roman"/>
+          <w:kern w:val="0"/>
+          <w:sz w:val="20"/>
+          <w:szCs w:val="20"/>
+          <w:lang w:eastAsia="es-ES"/>
+          <w14:ligatures w14:val="none"/>
+        </w:rPr>
+        <w:t xml:space="preserve">          sin(theta_r) sin(theta_r - 2*pi/3) sin(theta_r + 2*pi/3) </w:t>
+      </w:r>
+    </w:p>
+    <w:p>
+      <w:pPr>
+        <w:spacing w:after="0" w:line="240" w:lineRule="auto"/>
+        <w:ind w:left="851"/>
         <w:rPr>
           <w:rFonts w:ascii="Consolas" w:eastAsia="Times New Roman" w:hAnsi="Consolas" w:cs="Times New Roman"/>
           <w:kern w:val="0"/>
@@ -2711,9 +2634,18 @@
           <w:lang w:val="en-US" w:eastAsia="es-ES"/>
           <w14:ligatures w14:val="none"/>
         </w:rPr>
-        <w:t>fds</w:t>
-      </w:r>
-      <w:proofErr w:type="spellEnd"/>
+      </w:pPr>
+      <w:r>
+        <w:rPr>
+          <w:rFonts w:ascii="Consolas" w:eastAsia="Times New Roman" w:hAnsi="Consolas" w:cs="Times New Roman"/>
+          <w:kern w:val="0"/>
+          <w:sz w:val="20"/>
+          <w:szCs w:val="20"/>
+          <w:lang w:eastAsia="es-ES"/>
+          <w14:ligatures w14:val="none"/>
+        </w:rPr>
+        <w:t xml:space="preserve">          </w:t>
+      </w:r>
       <w:r>
         <w:rPr>
           <w:rFonts w:ascii="Consolas" w:eastAsia="Times New Roman" w:hAnsi="Consolas" w:cs="Times New Roman"/>
@@ -2723,10 +2655,13 @@
           <w:lang w:val="en-US" w:eastAsia="es-ES"/>
           <w14:ligatures w14:val="none"/>
         </w:rPr>
-        <w:t>, f0s] = TD_</w:t>
-      </w:r>
-      <w:proofErr w:type="gramStart"/>
-      <w:r>
+        <w:t>1/2          1/2                   1/2];</w:t>
+      </w:r>
+    </w:p>
+    <w:p>
+      <w:pPr>
+        <w:spacing w:after="0" w:line="240" w:lineRule="auto"/>
+        <w:ind w:left="851"/>
         <w:rPr>
           <w:rFonts w:ascii="Consolas" w:eastAsia="Times New Roman" w:hAnsi="Consolas" w:cs="Times New Roman"/>
           <w:kern w:val="0"/>
@@ -2735,11 +2670,12 @@
           <w:lang w:val="en-US" w:eastAsia="es-ES"/>
           <w14:ligatures w14:val="none"/>
         </w:rPr>
-        <w:t>PARK(</w:t>
-      </w:r>
-      <w:proofErr w:type="spellStart"/>
-      <w:proofErr w:type="gramEnd"/>
-      <w:r>
+      </w:pPr>
+    </w:p>
+    <w:p>
+      <w:pPr>
+        <w:spacing w:after="0" w:line="240" w:lineRule="auto"/>
+        <w:ind w:left="851"/>
         <w:rPr>
           <w:rFonts w:ascii="Consolas" w:eastAsia="Times New Roman" w:hAnsi="Consolas" w:cs="Times New Roman"/>
           <w:kern w:val="0"/>
@@ -2748,9 +2684,7 @@
           <w:lang w:val="en-US" w:eastAsia="es-ES"/>
           <w14:ligatures w14:val="none"/>
         </w:rPr>
-        <w:t>fas</w:t>
-      </w:r>
-      <w:proofErr w:type="spellEnd"/>
+      </w:pPr>
       <w:r>
         <w:rPr>
           <w:rFonts w:ascii="Consolas" w:eastAsia="Times New Roman" w:hAnsi="Consolas" w:cs="Times New Roman"/>
@@ -2760,10 +2694,13 @@
           <w:lang w:val="en-US" w:eastAsia="es-ES"/>
           <w14:ligatures w14:val="none"/>
         </w:rPr>
-        <w:t xml:space="preserve">, </w:t>
-      </w:r>
-      <w:proofErr w:type="spellStart"/>
-      <w:r>
+        <w:t xml:space="preserve">    fqd0s = Ks * fabcs;</w:t>
+      </w:r>
+    </w:p>
+    <w:p>
+      <w:pPr>
+        <w:spacing w:after="0" w:line="240" w:lineRule="auto"/>
+        <w:ind w:left="851"/>
         <w:rPr>
           <w:rFonts w:ascii="Consolas" w:eastAsia="Times New Roman" w:hAnsi="Consolas" w:cs="Times New Roman"/>
           <w:kern w:val="0"/>
@@ -2772,10 +2709,12 @@
           <w:lang w:val="en-US" w:eastAsia="es-ES"/>
           <w14:ligatures w14:val="none"/>
         </w:rPr>
-        <w:t>fbs</w:t>
-      </w:r>
-      <w:proofErr w:type="spellEnd"/>
-      <w:r>
+      </w:pPr>
+    </w:p>
+    <w:p>
+      <w:pPr>
+        <w:spacing w:after="0" w:line="240" w:lineRule="auto"/>
+        <w:ind w:left="851"/>
         <w:rPr>
           <w:rFonts w:ascii="Consolas" w:eastAsia="Times New Roman" w:hAnsi="Consolas" w:cs="Times New Roman"/>
           <w:kern w:val="0"/>
@@ -2784,9 +2723,7 @@
           <w:lang w:val="en-US" w:eastAsia="es-ES"/>
           <w14:ligatures w14:val="none"/>
         </w:rPr>
-        <w:t xml:space="preserve">, fcs, </w:t>
-      </w:r>
-      <w:proofErr w:type="spellStart"/>
+      </w:pPr>
       <w:r>
         <w:rPr>
           <w:rFonts w:ascii="Consolas" w:eastAsia="Times New Roman" w:hAnsi="Consolas" w:cs="Times New Roman"/>
@@ -2796,10 +2733,13 @@
           <w:lang w:val="en-US" w:eastAsia="es-ES"/>
           <w14:ligatures w14:val="none"/>
         </w:rPr>
-        <w:t>theta_r</w:t>
-      </w:r>
-      <w:proofErr w:type="spellEnd"/>
-      <w:r>
+        <w:t xml:space="preserve">    fqs = fqd0s(1);</w:t>
+      </w:r>
+    </w:p>
+    <w:p>
+      <w:pPr>
+        <w:spacing w:after="0" w:line="240" w:lineRule="auto"/>
+        <w:ind w:left="851"/>
         <w:rPr>
           <w:rFonts w:ascii="Consolas" w:eastAsia="Times New Roman" w:hAnsi="Consolas" w:cs="Times New Roman"/>
           <w:kern w:val="0"/>
@@ -2808,13 +2748,8 @@
           <w:lang w:val="en-US" w:eastAsia="es-ES"/>
           <w14:ligatures w14:val="none"/>
         </w:rPr>
-        <w:t>)</w:t>
-      </w:r>
-    </w:p>
-    <w:p>
-      <w:pPr>
-        <w:spacing w:after="0" w:line="240" w:lineRule="auto"/>
-        <w:ind w:left="851"/>
+      </w:pPr>
+      <w:r>
         <w:rPr>
           <w:rFonts w:ascii="Consolas" w:eastAsia="Times New Roman" w:hAnsi="Consolas" w:cs="Times New Roman"/>
           <w:kern w:val="0"/>
@@ -2823,21 +2758,8 @@
           <w:lang w:val="en-US" w:eastAsia="es-ES"/>
           <w14:ligatures w14:val="none"/>
         </w:rPr>
-      </w:pPr>
-    </w:p>
-    <w:p>
-      <w:pPr>
-        <w:spacing w:after="0" w:line="240" w:lineRule="auto"/>
-        <w:ind w:left="851"/>
-        <w:rPr>
-          <w:rFonts w:ascii="Consolas" w:eastAsia="Times New Roman" w:hAnsi="Consolas" w:cs="Times New Roman"/>
-          <w:kern w:val="0"/>
-          <w:sz w:val="20"/>
-          <w:szCs w:val="20"/>
-          <w:lang w:eastAsia="es-ES"/>
-          <w14:ligatures w14:val="none"/>
-        </w:rPr>
-      </w:pPr>
+        <w:t xml:space="preserve">    </w:t>
+      </w:r>
       <w:r>
         <w:rPr>
           <w:rFonts w:ascii="Consolas" w:eastAsia="Times New Roman" w:hAnsi="Consolas" w:cs="Times New Roman"/>
@@ -2847,287 +2769,7 @@
           <w:lang w:val="en-US" w:eastAsia="es-ES"/>
           <w14:ligatures w14:val="none"/>
         </w:rPr>
-        <w:t xml:space="preserve">    </w:t>
-      </w:r>
-      <w:proofErr w:type="spellStart"/>
-      <w:r>
-        <w:rPr>
-          <w:rFonts w:ascii="Consolas" w:eastAsia="Times New Roman" w:hAnsi="Consolas" w:cs="Times New Roman"/>
-          <w:kern w:val="0"/>
-          <w:sz w:val="20"/>
-          <w:szCs w:val="20"/>
-          <w:lang w:eastAsia="es-ES"/>
-          <w14:ligatures w14:val="none"/>
-        </w:rPr>
-        <w:t>fabcs</w:t>
-      </w:r>
-      <w:proofErr w:type="spellEnd"/>
-      <w:r>
-        <w:rPr>
-          <w:rFonts w:ascii="Consolas" w:eastAsia="Times New Roman" w:hAnsi="Consolas" w:cs="Times New Roman"/>
-          <w:kern w:val="0"/>
-          <w:sz w:val="20"/>
-          <w:szCs w:val="20"/>
-          <w:lang w:eastAsia="es-ES"/>
-          <w14:ligatures w14:val="none"/>
-        </w:rPr>
-        <w:t xml:space="preserve"> = [fas; </w:t>
-      </w:r>
-      <w:proofErr w:type="spellStart"/>
-      <w:r>
-        <w:rPr>
-          <w:rFonts w:ascii="Consolas" w:eastAsia="Times New Roman" w:hAnsi="Consolas" w:cs="Times New Roman"/>
-          <w:kern w:val="0"/>
-          <w:sz w:val="20"/>
-          <w:szCs w:val="20"/>
-          <w:lang w:eastAsia="es-ES"/>
-          <w14:ligatures w14:val="none"/>
-        </w:rPr>
-        <w:t>fbs</w:t>
-      </w:r>
-      <w:proofErr w:type="spellEnd"/>
-      <w:r>
-        <w:rPr>
-          <w:rFonts w:ascii="Consolas" w:eastAsia="Times New Roman" w:hAnsi="Consolas" w:cs="Times New Roman"/>
-          <w:kern w:val="0"/>
-          <w:sz w:val="20"/>
-          <w:szCs w:val="20"/>
-          <w:lang w:eastAsia="es-ES"/>
-          <w14:ligatures w14:val="none"/>
-        </w:rPr>
-        <w:t xml:space="preserve">; </w:t>
-      </w:r>
-      <w:proofErr w:type="spellStart"/>
-      <w:r>
-        <w:rPr>
-          <w:rFonts w:ascii="Consolas" w:eastAsia="Times New Roman" w:hAnsi="Consolas" w:cs="Times New Roman"/>
-          <w:kern w:val="0"/>
-          <w:sz w:val="20"/>
-          <w:szCs w:val="20"/>
-          <w:lang w:eastAsia="es-ES"/>
-          <w14:ligatures w14:val="none"/>
-        </w:rPr>
-        <w:t>fcs</w:t>
-      </w:r>
-      <w:proofErr w:type="spellEnd"/>
-      <w:r>
-        <w:rPr>
-          <w:rFonts w:ascii="Consolas" w:eastAsia="Times New Roman" w:hAnsi="Consolas" w:cs="Times New Roman"/>
-          <w:kern w:val="0"/>
-          <w:sz w:val="20"/>
-          <w:szCs w:val="20"/>
-          <w:lang w:eastAsia="es-ES"/>
-          <w14:ligatures w14:val="none"/>
-        </w:rPr>
-        <w:t>];</w:t>
-      </w:r>
-    </w:p>
-    <w:p>
-      <w:pPr>
-        <w:spacing w:after="0" w:line="240" w:lineRule="auto"/>
-        <w:ind w:left="851"/>
-        <w:rPr>
-          <w:rFonts w:ascii="Consolas" w:eastAsia="Times New Roman" w:hAnsi="Consolas" w:cs="Times New Roman"/>
-          <w:kern w:val="0"/>
-          <w:sz w:val="20"/>
-          <w:szCs w:val="20"/>
-          <w:lang w:eastAsia="es-ES"/>
-          <w14:ligatures w14:val="none"/>
-        </w:rPr>
-      </w:pPr>
-    </w:p>
-    <w:p>
-      <w:pPr>
-        <w:spacing w:after="0" w:line="240" w:lineRule="auto"/>
-        <w:ind w:left="851"/>
-        <w:rPr>
-          <w:rFonts w:ascii="Consolas" w:eastAsia="Times New Roman" w:hAnsi="Consolas" w:cs="Times New Roman"/>
-          <w:kern w:val="0"/>
-          <w:sz w:val="20"/>
-          <w:szCs w:val="20"/>
-          <w:lang w:eastAsia="es-ES"/>
-          <w14:ligatures w14:val="none"/>
-        </w:rPr>
-      </w:pPr>
-      <w:r>
-        <w:rPr>
-          <w:rFonts w:ascii="Consolas" w:eastAsia="Times New Roman" w:hAnsi="Consolas" w:cs="Times New Roman"/>
-          <w:kern w:val="0"/>
-          <w:sz w:val="20"/>
-          <w:szCs w:val="20"/>
-          <w:lang w:eastAsia="es-ES"/>
-          <w14:ligatures w14:val="none"/>
-        </w:rPr>
-        <w:t xml:space="preserve">    Ks = [cos(</w:t>
-      </w:r>
-      <w:proofErr w:type="spellStart"/>
-      <w:r>
-        <w:rPr>
-          <w:rFonts w:ascii="Consolas" w:eastAsia="Times New Roman" w:hAnsi="Consolas" w:cs="Times New Roman"/>
-          <w:kern w:val="0"/>
-          <w:sz w:val="20"/>
-          <w:szCs w:val="20"/>
-          <w:lang w:eastAsia="es-ES"/>
-          <w14:ligatures w14:val="none"/>
-        </w:rPr>
-        <w:t>theta_r</w:t>
-      </w:r>
-      <w:proofErr w:type="spellEnd"/>
-      <w:r>
-        <w:rPr>
-          <w:rFonts w:ascii="Consolas" w:eastAsia="Times New Roman" w:hAnsi="Consolas" w:cs="Times New Roman"/>
-          <w:kern w:val="0"/>
-          <w:sz w:val="20"/>
-          <w:szCs w:val="20"/>
-          <w:lang w:eastAsia="es-ES"/>
-          <w14:ligatures w14:val="none"/>
-        </w:rPr>
-        <w:t>) cos(</w:t>
-      </w:r>
-      <w:proofErr w:type="spellStart"/>
-      <w:r>
-        <w:rPr>
-          <w:rFonts w:ascii="Consolas" w:eastAsia="Times New Roman" w:hAnsi="Consolas" w:cs="Times New Roman"/>
-          <w:kern w:val="0"/>
-          <w:sz w:val="20"/>
-          <w:szCs w:val="20"/>
-          <w:lang w:eastAsia="es-ES"/>
-          <w14:ligatures w14:val="none"/>
-        </w:rPr>
-        <w:t>theta_r</w:t>
-      </w:r>
-      <w:proofErr w:type="spellEnd"/>
-      <w:r>
-        <w:rPr>
-          <w:rFonts w:ascii="Consolas" w:eastAsia="Times New Roman" w:hAnsi="Consolas" w:cs="Times New Roman"/>
-          <w:kern w:val="0"/>
-          <w:sz w:val="20"/>
-          <w:szCs w:val="20"/>
-          <w:lang w:eastAsia="es-ES"/>
-          <w14:ligatures w14:val="none"/>
-        </w:rPr>
-        <w:t xml:space="preserve"> - 2*pi/3) cos(</w:t>
-      </w:r>
-      <w:proofErr w:type="spellStart"/>
-      <w:r>
-        <w:rPr>
-          <w:rFonts w:ascii="Consolas" w:eastAsia="Times New Roman" w:hAnsi="Consolas" w:cs="Times New Roman"/>
-          <w:kern w:val="0"/>
-          <w:sz w:val="20"/>
-          <w:szCs w:val="20"/>
-          <w:lang w:eastAsia="es-ES"/>
-          <w14:ligatures w14:val="none"/>
-        </w:rPr>
-        <w:t>theta_r</w:t>
-      </w:r>
-      <w:proofErr w:type="spellEnd"/>
-      <w:r>
-        <w:rPr>
-          <w:rFonts w:ascii="Consolas" w:eastAsia="Times New Roman" w:hAnsi="Consolas" w:cs="Times New Roman"/>
-          <w:kern w:val="0"/>
-          <w:sz w:val="20"/>
-          <w:szCs w:val="20"/>
-          <w:lang w:eastAsia="es-ES"/>
-          <w14:ligatures w14:val="none"/>
-        </w:rPr>
-        <w:t xml:space="preserve"> + 2*pi/3)</w:t>
-      </w:r>
-    </w:p>
-    <w:p>
-      <w:pPr>
-        <w:spacing w:after="0" w:line="240" w:lineRule="auto"/>
-        <w:ind w:left="851"/>
-        <w:rPr>
-          <w:rFonts w:ascii="Consolas" w:eastAsia="Times New Roman" w:hAnsi="Consolas" w:cs="Times New Roman"/>
-          <w:kern w:val="0"/>
-          <w:sz w:val="20"/>
-          <w:szCs w:val="20"/>
-          <w:lang w:eastAsia="es-ES"/>
-          <w14:ligatures w14:val="none"/>
-        </w:rPr>
-      </w:pPr>
-      <w:r>
-        <w:rPr>
-          <w:rFonts w:ascii="Consolas" w:eastAsia="Times New Roman" w:hAnsi="Consolas" w:cs="Times New Roman"/>
-          <w:kern w:val="0"/>
-          <w:sz w:val="20"/>
-          <w:szCs w:val="20"/>
-          <w:lang w:eastAsia="es-ES"/>
-          <w14:ligatures w14:val="none"/>
-        </w:rPr>
-        <w:t xml:space="preserve">          sin(</w:t>
-      </w:r>
-      <w:proofErr w:type="spellStart"/>
-      <w:r>
-        <w:rPr>
-          <w:rFonts w:ascii="Consolas" w:eastAsia="Times New Roman" w:hAnsi="Consolas" w:cs="Times New Roman"/>
-          <w:kern w:val="0"/>
-          <w:sz w:val="20"/>
-          <w:szCs w:val="20"/>
-          <w:lang w:eastAsia="es-ES"/>
-          <w14:ligatures w14:val="none"/>
-        </w:rPr>
-        <w:t>theta_r</w:t>
-      </w:r>
-      <w:proofErr w:type="spellEnd"/>
-      <w:r>
-        <w:rPr>
-          <w:rFonts w:ascii="Consolas" w:eastAsia="Times New Roman" w:hAnsi="Consolas" w:cs="Times New Roman"/>
-          <w:kern w:val="0"/>
-          <w:sz w:val="20"/>
-          <w:szCs w:val="20"/>
-          <w:lang w:eastAsia="es-ES"/>
-          <w14:ligatures w14:val="none"/>
-        </w:rPr>
-        <w:t>) sin(</w:t>
-      </w:r>
-      <w:proofErr w:type="spellStart"/>
-      <w:r>
-        <w:rPr>
-          <w:rFonts w:ascii="Consolas" w:eastAsia="Times New Roman" w:hAnsi="Consolas" w:cs="Times New Roman"/>
-          <w:kern w:val="0"/>
-          <w:sz w:val="20"/>
-          <w:szCs w:val="20"/>
-          <w:lang w:eastAsia="es-ES"/>
-          <w14:ligatures w14:val="none"/>
-        </w:rPr>
-        <w:t>theta_r</w:t>
-      </w:r>
-      <w:proofErr w:type="spellEnd"/>
-      <w:r>
-        <w:rPr>
-          <w:rFonts w:ascii="Consolas" w:eastAsia="Times New Roman" w:hAnsi="Consolas" w:cs="Times New Roman"/>
-          <w:kern w:val="0"/>
-          <w:sz w:val="20"/>
-          <w:szCs w:val="20"/>
-          <w:lang w:eastAsia="es-ES"/>
-          <w14:ligatures w14:val="none"/>
-        </w:rPr>
-        <w:t xml:space="preserve"> - 2*pi/3) sin(</w:t>
-      </w:r>
-      <w:proofErr w:type="spellStart"/>
-      <w:r>
-        <w:rPr>
-          <w:rFonts w:ascii="Consolas" w:eastAsia="Times New Roman" w:hAnsi="Consolas" w:cs="Times New Roman"/>
-          <w:kern w:val="0"/>
-          <w:sz w:val="20"/>
-          <w:szCs w:val="20"/>
-          <w:lang w:eastAsia="es-ES"/>
-          <w14:ligatures w14:val="none"/>
-        </w:rPr>
-        <w:t>theta_r</w:t>
-      </w:r>
-      <w:proofErr w:type="spellEnd"/>
-      <w:r>
-        <w:rPr>
-          <w:rFonts w:ascii="Consolas" w:eastAsia="Times New Roman" w:hAnsi="Consolas" w:cs="Times New Roman"/>
-          <w:kern w:val="0"/>
-          <w:sz w:val="20"/>
-          <w:szCs w:val="20"/>
-          <w:lang w:eastAsia="es-ES"/>
-          <w14:ligatures w14:val="none"/>
-        </w:rPr>
-        <w:t xml:space="preserve"> + 2*pi/3) </w:t>
+        <w:t>fds = fqd0s(2);</w:t>
       </w:r>
     </w:p>
     <w:p>
@@ -3149,308 +2791,10 @@
           <w:kern w:val="0"/>
           <w:sz w:val="20"/>
           <w:szCs w:val="20"/>
-          <w:lang w:eastAsia="es-ES"/>
-          <w14:ligatures w14:val="none"/>
-        </w:rPr>
-        <w:t xml:space="preserve">          </w:t>
-      </w:r>
-      <w:r>
-        <w:rPr>
-          <w:rFonts w:ascii="Consolas" w:eastAsia="Times New Roman" w:hAnsi="Consolas" w:cs="Times New Roman"/>
-          <w:kern w:val="0"/>
-          <w:sz w:val="20"/>
-          <w:szCs w:val="20"/>
           <w:lang w:val="en-US" w:eastAsia="es-ES"/>
           <w14:ligatures w14:val="none"/>
         </w:rPr>
-        <w:t>1/2          1/2                   1/2</w:t>
-      </w:r>
-      <w:proofErr w:type="gramStart"/>
-      <w:r>
-        <w:rPr>
-          <w:rFonts w:ascii="Consolas" w:eastAsia="Times New Roman" w:hAnsi="Consolas" w:cs="Times New Roman"/>
-          <w:kern w:val="0"/>
-          <w:sz w:val="20"/>
-          <w:szCs w:val="20"/>
-          <w:lang w:val="en-US" w:eastAsia="es-ES"/>
-          <w14:ligatures w14:val="none"/>
-        </w:rPr>
-        <w:t>];</w:t>
-      </w:r>
-      <w:proofErr w:type="gramEnd"/>
-    </w:p>
-    <w:p>
-      <w:pPr>
-        <w:spacing w:after="0" w:line="240" w:lineRule="auto"/>
-        <w:ind w:left="851"/>
-        <w:rPr>
-          <w:rFonts w:ascii="Consolas" w:eastAsia="Times New Roman" w:hAnsi="Consolas" w:cs="Times New Roman"/>
-          <w:kern w:val="0"/>
-          <w:sz w:val="20"/>
-          <w:szCs w:val="20"/>
-          <w:lang w:val="en-US" w:eastAsia="es-ES"/>
-          <w14:ligatures w14:val="none"/>
-        </w:rPr>
-      </w:pPr>
-    </w:p>
-    <w:p>
-      <w:pPr>
-        <w:spacing w:after="0" w:line="240" w:lineRule="auto"/>
-        <w:ind w:left="851"/>
-        <w:rPr>
-          <w:rFonts w:ascii="Consolas" w:eastAsia="Times New Roman" w:hAnsi="Consolas" w:cs="Times New Roman"/>
-          <w:kern w:val="0"/>
-          <w:sz w:val="20"/>
-          <w:szCs w:val="20"/>
-          <w:lang w:val="en-US" w:eastAsia="es-ES"/>
-          <w14:ligatures w14:val="none"/>
-        </w:rPr>
-      </w:pPr>
-      <w:r>
-        <w:rPr>
-          <w:rFonts w:ascii="Consolas" w:eastAsia="Times New Roman" w:hAnsi="Consolas" w:cs="Times New Roman"/>
-          <w:kern w:val="0"/>
-          <w:sz w:val="20"/>
-          <w:szCs w:val="20"/>
-          <w:lang w:val="en-US" w:eastAsia="es-ES"/>
-          <w14:ligatures w14:val="none"/>
-        </w:rPr>
-        <w:t xml:space="preserve">    fqd0s = Ks * </w:t>
-      </w:r>
-      <w:proofErr w:type="spellStart"/>
-      <w:proofErr w:type="gramStart"/>
-      <w:r>
-        <w:rPr>
-          <w:rFonts w:ascii="Consolas" w:eastAsia="Times New Roman" w:hAnsi="Consolas" w:cs="Times New Roman"/>
-          <w:kern w:val="0"/>
-          <w:sz w:val="20"/>
-          <w:szCs w:val="20"/>
-          <w:lang w:val="en-US" w:eastAsia="es-ES"/>
-          <w14:ligatures w14:val="none"/>
-        </w:rPr>
-        <w:t>fabcs</w:t>
-      </w:r>
-      <w:proofErr w:type="spellEnd"/>
-      <w:r>
-        <w:rPr>
-          <w:rFonts w:ascii="Consolas" w:eastAsia="Times New Roman" w:hAnsi="Consolas" w:cs="Times New Roman"/>
-          <w:kern w:val="0"/>
-          <w:sz w:val="20"/>
-          <w:szCs w:val="20"/>
-          <w:lang w:val="en-US" w:eastAsia="es-ES"/>
-          <w14:ligatures w14:val="none"/>
-        </w:rPr>
-        <w:t>;</w:t>
-      </w:r>
-      <w:proofErr w:type="gramEnd"/>
-    </w:p>
-    <w:p>
-      <w:pPr>
-        <w:spacing w:after="0" w:line="240" w:lineRule="auto"/>
-        <w:ind w:left="851"/>
-        <w:rPr>
-          <w:rFonts w:ascii="Consolas" w:eastAsia="Times New Roman" w:hAnsi="Consolas" w:cs="Times New Roman"/>
-          <w:kern w:val="0"/>
-          <w:sz w:val="20"/>
-          <w:szCs w:val="20"/>
-          <w:lang w:val="en-US" w:eastAsia="es-ES"/>
-          <w14:ligatures w14:val="none"/>
-        </w:rPr>
-      </w:pPr>
-    </w:p>
-    <w:p>
-      <w:pPr>
-        <w:spacing w:after="0" w:line="240" w:lineRule="auto"/>
-        <w:ind w:left="851"/>
-        <w:rPr>
-          <w:rFonts w:ascii="Consolas" w:eastAsia="Times New Roman" w:hAnsi="Consolas" w:cs="Times New Roman"/>
-          <w:kern w:val="0"/>
-          <w:sz w:val="20"/>
-          <w:szCs w:val="20"/>
-          <w:lang w:val="en-US" w:eastAsia="es-ES"/>
-          <w14:ligatures w14:val="none"/>
-        </w:rPr>
-      </w:pPr>
-      <w:r>
-        <w:rPr>
-          <w:rFonts w:ascii="Consolas" w:eastAsia="Times New Roman" w:hAnsi="Consolas" w:cs="Times New Roman"/>
-          <w:kern w:val="0"/>
-          <w:sz w:val="20"/>
-          <w:szCs w:val="20"/>
-          <w:lang w:val="en-US" w:eastAsia="es-ES"/>
-          <w14:ligatures w14:val="none"/>
-        </w:rPr>
-        <w:t xml:space="preserve">    </w:t>
-      </w:r>
-      <w:proofErr w:type="spellStart"/>
-      <w:r>
-        <w:rPr>
-          <w:rFonts w:ascii="Consolas" w:eastAsia="Times New Roman" w:hAnsi="Consolas" w:cs="Times New Roman"/>
-          <w:kern w:val="0"/>
-          <w:sz w:val="20"/>
-          <w:szCs w:val="20"/>
-          <w:lang w:val="en-US" w:eastAsia="es-ES"/>
-          <w14:ligatures w14:val="none"/>
-        </w:rPr>
-        <w:t>fqs</w:t>
-      </w:r>
-      <w:proofErr w:type="spellEnd"/>
-      <w:r>
-        <w:rPr>
-          <w:rFonts w:ascii="Consolas" w:eastAsia="Times New Roman" w:hAnsi="Consolas" w:cs="Times New Roman"/>
-          <w:kern w:val="0"/>
-          <w:sz w:val="20"/>
-          <w:szCs w:val="20"/>
-          <w:lang w:val="en-US" w:eastAsia="es-ES"/>
-          <w14:ligatures w14:val="none"/>
-        </w:rPr>
-        <w:t xml:space="preserve"> = fqd0</w:t>
-      </w:r>
-      <w:proofErr w:type="gramStart"/>
-      <w:r>
-        <w:rPr>
-          <w:rFonts w:ascii="Consolas" w:eastAsia="Times New Roman" w:hAnsi="Consolas" w:cs="Times New Roman"/>
-          <w:kern w:val="0"/>
-          <w:sz w:val="20"/>
-          <w:szCs w:val="20"/>
-          <w:lang w:val="en-US" w:eastAsia="es-ES"/>
-          <w14:ligatures w14:val="none"/>
-        </w:rPr>
-        <w:t>s(</w:t>
-      </w:r>
-      <w:proofErr w:type="gramEnd"/>
-      <w:r>
-        <w:rPr>
-          <w:rFonts w:ascii="Consolas" w:eastAsia="Times New Roman" w:hAnsi="Consolas" w:cs="Times New Roman"/>
-          <w:kern w:val="0"/>
-          <w:sz w:val="20"/>
-          <w:szCs w:val="20"/>
-          <w:lang w:val="en-US" w:eastAsia="es-ES"/>
-          <w14:ligatures w14:val="none"/>
-        </w:rPr>
-        <w:t>1);</w:t>
-      </w:r>
-    </w:p>
-    <w:p>
-      <w:pPr>
-        <w:spacing w:after="0" w:line="240" w:lineRule="auto"/>
-        <w:ind w:left="851"/>
-        <w:rPr>
-          <w:rFonts w:ascii="Consolas" w:eastAsia="Times New Roman" w:hAnsi="Consolas" w:cs="Times New Roman"/>
-          <w:kern w:val="0"/>
-          <w:sz w:val="20"/>
-          <w:szCs w:val="20"/>
-          <w:lang w:val="en-US" w:eastAsia="es-ES"/>
-          <w14:ligatures w14:val="none"/>
-        </w:rPr>
-      </w:pPr>
-      <w:r>
-        <w:rPr>
-          <w:rFonts w:ascii="Consolas" w:eastAsia="Times New Roman" w:hAnsi="Consolas" w:cs="Times New Roman"/>
-          <w:kern w:val="0"/>
-          <w:sz w:val="20"/>
-          <w:szCs w:val="20"/>
-          <w:lang w:val="en-US" w:eastAsia="es-ES"/>
-          <w14:ligatures w14:val="none"/>
-        </w:rPr>
-        <w:t xml:space="preserve">    </w:t>
-      </w:r>
-      <w:proofErr w:type="spellStart"/>
-      <w:r>
-        <w:rPr>
-          <w:rFonts w:ascii="Consolas" w:eastAsia="Times New Roman" w:hAnsi="Consolas" w:cs="Times New Roman"/>
-          <w:kern w:val="0"/>
-          <w:sz w:val="20"/>
-          <w:szCs w:val="20"/>
-          <w:lang w:val="en-US" w:eastAsia="es-ES"/>
-          <w14:ligatures w14:val="none"/>
-        </w:rPr>
-        <w:t>fds</w:t>
-      </w:r>
-      <w:proofErr w:type="spellEnd"/>
-      <w:r>
-        <w:rPr>
-          <w:rFonts w:ascii="Consolas" w:eastAsia="Times New Roman" w:hAnsi="Consolas" w:cs="Times New Roman"/>
-          <w:kern w:val="0"/>
-          <w:sz w:val="20"/>
-          <w:szCs w:val="20"/>
-          <w:lang w:val="en-US" w:eastAsia="es-ES"/>
-          <w14:ligatures w14:val="none"/>
-        </w:rPr>
-        <w:t xml:space="preserve"> = fqd0</w:t>
-      </w:r>
-      <w:proofErr w:type="gramStart"/>
-      <w:r>
-        <w:rPr>
-          <w:rFonts w:ascii="Consolas" w:eastAsia="Times New Roman" w:hAnsi="Consolas" w:cs="Times New Roman"/>
-          <w:kern w:val="0"/>
-          <w:sz w:val="20"/>
-          <w:szCs w:val="20"/>
-          <w:lang w:val="en-US" w:eastAsia="es-ES"/>
-          <w14:ligatures w14:val="none"/>
-        </w:rPr>
-        <w:t>s(</w:t>
-      </w:r>
-      <w:proofErr w:type="gramEnd"/>
-      <w:r>
-        <w:rPr>
-          <w:rFonts w:ascii="Consolas" w:eastAsia="Times New Roman" w:hAnsi="Consolas" w:cs="Times New Roman"/>
-          <w:kern w:val="0"/>
-          <w:sz w:val="20"/>
-          <w:szCs w:val="20"/>
-          <w:lang w:val="en-US" w:eastAsia="es-ES"/>
-          <w14:ligatures w14:val="none"/>
-        </w:rPr>
-        <w:t>2);</w:t>
-      </w:r>
-    </w:p>
-    <w:p>
-      <w:pPr>
-        <w:spacing w:after="0" w:line="240" w:lineRule="auto"/>
-        <w:ind w:left="851"/>
-        <w:rPr>
-          <w:rFonts w:ascii="Consolas" w:eastAsia="Times New Roman" w:hAnsi="Consolas" w:cs="Times New Roman"/>
-          <w:kern w:val="0"/>
-          <w:sz w:val="20"/>
-          <w:szCs w:val="20"/>
-          <w:lang w:val="en-US" w:eastAsia="es-ES"/>
-          <w14:ligatures w14:val="none"/>
-        </w:rPr>
-      </w:pPr>
-      <w:r>
-        <w:rPr>
-          <w:rFonts w:ascii="Consolas" w:eastAsia="Times New Roman" w:hAnsi="Consolas" w:cs="Times New Roman"/>
-          <w:kern w:val="0"/>
-          <w:sz w:val="20"/>
-          <w:szCs w:val="20"/>
-          <w:lang w:val="en-US" w:eastAsia="es-ES"/>
-          <w14:ligatures w14:val="none"/>
-        </w:rPr>
-        <w:t xml:space="preserve">    f0s = fqd0</w:t>
-      </w:r>
-      <w:proofErr w:type="gramStart"/>
-      <w:r>
-        <w:rPr>
-          <w:rFonts w:ascii="Consolas" w:eastAsia="Times New Roman" w:hAnsi="Consolas" w:cs="Times New Roman"/>
-          <w:kern w:val="0"/>
-          <w:sz w:val="20"/>
-          <w:szCs w:val="20"/>
-          <w:lang w:val="en-US" w:eastAsia="es-ES"/>
-          <w14:ligatures w14:val="none"/>
-        </w:rPr>
-        <w:t>s(</w:t>
-      </w:r>
-      <w:proofErr w:type="gramEnd"/>
-      <w:r>
-        <w:rPr>
-          <w:rFonts w:ascii="Consolas" w:eastAsia="Times New Roman" w:hAnsi="Consolas" w:cs="Times New Roman"/>
-          <w:kern w:val="0"/>
-          <w:sz w:val="20"/>
-          <w:szCs w:val="20"/>
-          <w:lang w:val="en-US" w:eastAsia="es-ES"/>
-          <w14:ligatures w14:val="none"/>
-        </w:rPr>
-        <w:t>3);</w:t>
+        <w:t xml:space="preserve">    f0s = fqd0s(3);</w:t>
       </w:r>
     </w:p>
     <w:p>
@@ -3527,10 +2871,13 @@
           <w:lang w:val="en-US" w:eastAsia="es-ES"/>
           <w14:ligatures w14:val="none"/>
         </w:rPr>
-        <w:t>[</w:t>
-      </w:r>
-      <w:proofErr w:type="spellStart"/>
-      <w:r>
+        <w:t>[fas, fbs, fcs] = TI_PARK(fqs, fds, f0s , theta_r)</w:t>
+      </w:r>
+    </w:p>
+    <w:p>
+      <w:pPr>
+        <w:spacing w:after="0" w:line="240" w:lineRule="auto"/>
+        <w:ind w:left="851"/>
         <w:rPr>
           <w:rFonts w:ascii="Consolas" w:eastAsia="Times New Roman" w:hAnsi="Consolas" w:cs="Times New Roman"/>
           <w:kern w:val="0"/>
@@ -3539,10 +2886,12 @@
           <w:lang w:val="en-US" w:eastAsia="es-ES"/>
           <w14:ligatures w14:val="none"/>
         </w:rPr>
-        <w:t>fas</w:t>
-      </w:r>
-      <w:proofErr w:type="spellEnd"/>
-      <w:r>
+      </w:pPr>
+    </w:p>
+    <w:p>
+      <w:pPr>
+        <w:spacing w:after="0" w:line="240" w:lineRule="auto"/>
+        <w:ind w:left="851"/>
         <w:rPr>
           <w:rFonts w:ascii="Consolas" w:eastAsia="Times New Roman" w:hAnsi="Consolas" w:cs="Times New Roman"/>
           <w:kern w:val="0"/>
@@ -3551,9 +2900,7 @@
           <w:lang w:val="en-US" w:eastAsia="es-ES"/>
           <w14:ligatures w14:val="none"/>
         </w:rPr>
-        <w:t xml:space="preserve">, </w:t>
-      </w:r>
-      <w:proofErr w:type="spellStart"/>
+      </w:pPr>
       <w:r>
         <w:rPr>
           <w:rFonts w:ascii="Consolas" w:eastAsia="Times New Roman" w:hAnsi="Consolas" w:cs="Times New Roman"/>
@@ -3563,10 +2910,13 @@
           <w:lang w:val="en-US" w:eastAsia="es-ES"/>
           <w14:ligatures w14:val="none"/>
         </w:rPr>
-        <w:t>fbs</w:t>
-      </w:r>
-      <w:proofErr w:type="spellEnd"/>
-      <w:r>
+        <w:t xml:space="preserve">    fqd0s = [fqs; fds; f0s];</w:t>
+      </w:r>
+    </w:p>
+    <w:p>
+      <w:pPr>
+        <w:spacing w:after="0" w:line="240" w:lineRule="auto"/>
+        <w:ind w:left="851"/>
         <w:rPr>
           <w:rFonts w:ascii="Consolas" w:eastAsia="Times New Roman" w:hAnsi="Consolas" w:cs="Times New Roman"/>
           <w:kern w:val="0"/>
@@ -3575,10 +2925,12 @@
           <w:lang w:val="en-US" w:eastAsia="es-ES"/>
           <w14:ligatures w14:val="none"/>
         </w:rPr>
-        <w:t>, fcs] = TI_</w:t>
-      </w:r>
-      <w:proofErr w:type="gramStart"/>
-      <w:r>
+      </w:pPr>
+    </w:p>
+    <w:p>
+      <w:pPr>
+        <w:spacing w:after="0" w:line="240" w:lineRule="auto"/>
+        <w:ind w:left="851"/>
         <w:rPr>
           <w:rFonts w:ascii="Consolas" w:eastAsia="Times New Roman" w:hAnsi="Consolas" w:cs="Times New Roman"/>
           <w:kern w:val="0"/>
@@ -3587,10 +2939,7 @@
           <w:lang w:val="en-US" w:eastAsia="es-ES"/>
           <w14:ligatures w14:val="none"/>
         </w:rPr>
-        <w:t>PARK(</w:t>
-      </w:r>
-      <w:proofErr w:type="spellStart"/>
-      <w:proofErr w:type="gramEnd"/>
+      </w:pPr>
       <w:r>
         <w:rPr>
           <w:rFonts w:ascii="Consolas" w:eastAsia="Times New Roman" w:hAnsi="Consolas" w:cs="Times New Roman"/>
@@ -3600,9 +2949,22 @@
           <w:lang w:val="en-US" w:eastAsia="es-ES"/>
           <w14:ligatures w14:val="none"/>
         </w:rPr>
-        <w:t>fqs</w:t>
-      </w:r>
-      <w:proofErr w:type="spellEnd"/>
+        <w:t xml:space="preserve">    Ks = [cos(theta_r)         sin(theta_r)             1</w:t>
+      </w:r>
+    </w:p>
+    <w:p>
+      <w:pPr>
+        <w:spacing w:after="0" w:line="240" w:lineRule="auto"/>
+        <w:ind w:left="851"/>
+        <w:rPr>
+          <w:rFonts w:ascii="Consolas" w:eastAsia="Times New Roman" w:hAnsi="Consolas" w:cs="Times New Roman"/>
+          <w:kern w:val="0"/>
+          <w:sz w:val="20"/>
+          <w:szCs w:val="20"/>
+          <w:lang w:eastAsia="es-ES"/>
+          <w14:ligatures w14:val="none"/>
+        </w:rPr>
+      </w:pPr>
       <w:r>
         <w:rPr>
           <w:rFonts w:ascii="Consolas" w:eastAsia="Times New Roman" w:hAnsi="Consolas" w:cs="Times New Roman"/>
@@ -3612,10 +2974,63 @@
           <w:lang w:val="en-US" w:eastAsia="es-ES"/>
           <w14:ligatures w14:val="none"/>
         </w:rPr>
-        <w:t xml:space="preserve">, </w:t>
-      </w:r>
-      <w:proofErr w:type="spellStart"/>
-      <w:r>
+        <w:t xml:space="preserve">          </w:t>
+      </w:r>
+      <w:r>
+        <w:rPr>
+          <w:rFonts w:ascii="Consolas" w:eastAsia="Times New Roman" w:hAnsi="Consolas" w:cs="Times New Roman"/>
+          <w:kern w:val="0"/>
+          <w:sz w:val="20"/>
+          <w:szCs w:val="20"/>
+          <w:lang w:eastAsia="es-ES"/>
+          <w14:ligatures w14:val="none"/>
+        </w:rPr>
+        <w:t>cos(theta_r - 2*pi/3) sin(theta_r - 2*pi/3)    1</w:t>
+      </w:r>
+    </w:p>
+    <w:p>
+      <w:pPr>
+        <w:spacing w:after="0" w:line="240" w:lineRule="auto"/>
+        <w:ind w:left="851"/>
+        <w:rPr>
+          <w:rFonts w:ascii="Consolas" w:eastAsia="Times New Roman" w:hAnsi="Consolas" w:cs="Times New Roman"/>
+          <w:kern w:val="0"/>
+          <w:sz w:val="20"/>
+          <w:szCs w:val="20"/>
+          <w:lang w:eastAsia="es-ES"/>
+          <w14:ligatures w14:val="none"/>
+        </w:rPr>
+      </w:pPr>
+      <w:r>
+        <w:rPr>
+          <w:rFonts w:ascii="Consolas" w:eastAsia="Times New Roman" w:hAnsi="Consolas" w:cs="Times New Roman"/>
+          <w:kern w:val="0"/>
+          <w:sz w:val="20"/>
+          <w:szCs w:val="20"/>
+          <w:lang w:eastAsia="es-ES"/>
+          <w14:ligatures w14:val="none"/>
+        </w:rPr>
+        <w:t xml:space="preserve">          cos(theta_r + 2*pi/3) sin(theta_r + 2*pi/3)    1];</w:t>
+      </w:r>
+    </w:p>
+    <w:p>
+      <w:pPr>
+        <w:spacing w:after="0" w:line="240" w:lineRule="auto"/>
+        <w:ind w:left="851"/>
+        <w:rPr>
+          <w:rFonts w:ascii="Consolas" w:eastAsia="Times New Roman" w:hAnsi="Consolas" w:cs="Times New Roman"/>
+          <w:kern w:val="0"/>
+          <w:sz w:val="20"/>
+          <w:szCs w:val="20"/>
+          <w:lang w:eastAsia="es-ES"/>
+          <w14:ligatures w14:val="none"/>
+        </w:rPr>
+      </w:pPr>
+    </w:p>
+    <w:p>
+      <w:pPr>
+        <w:spacing w:after="0" w:line="240" w:lineRule="auto"/>
+        <w:ind w:left="851"/>
         <w:rPr>
           <w:rFonts w:ascii="Consolas" w:eastAsia="Times New Roman" w:hAnsi="Consolas" w:cs="Times New Roman"/>
           <w:kern w:val="0"/>
@@ -3624,9 +3039,18 @@
           <w:lang w:val="en-US" w:eastAsia="es-ES"/>
           <w14:ligatures w14:val="none"/>
         </w:rPr>
-        <w:t>fds</w:t>
-      </w:r>
-      <w:proofErr w:type="spellEnd"/>
+      </w:pPr>
+      <w:r>
+        <w:rPr>
+          <w:rFonts w:ascii="Consolas" w:eastAsia="Times New Roman" w:hAnsi="Consolas" w:cs="Times New Roman"/>
+          <w:kern w:val="0"/>
+          <w:sz w:val="20"/>
+          <w:szCs w:val="20"/>
+          <w:lang w:eastAsia="es-ES"/>
+          <w14:ligatures w14:val="none"/>
+        </w:rPr>
+        <w:t xml:space="preserve">    </w:t>
+      </w:r>
       <w:r>
         <w:rPr>
           <w:rFonts w:ascii="Consolas" w:eastAsia="Times New Roman" w:hAnsi="Consolas" w:cs="Times New Roman"/>
@@ -3636,10 +3060,13 @@
           <w:lang w:val="en-US" w:eastAsia="es-ES"/>
           <w14:ligatures w14:val="none"/>
         </w:rPr>
-        <w:t xml:space="preserve">, f0s , </w:t>
-      </w:r>
-      <w:proofErr w:type="spellStart"/>
-      <w:r>
+        <w:t>fabcs = Ks * fqd0s;</w:t>
+      </w:r>
+    </w:p>
+    <w:p>
+      <w:pPr>
+        <w:spacing w:after="0" w:line="240" w:lineRule="auto"/>
+        <w:ind w:left="851"/>
         <w:rPr>
           <w:rFonts w:ascii="Consolas" w:eastAsia="Times New Roman" w:hAnsi="Consolas" w:cs="Times New Roman"/>
           <w:kern w:val="0"/>
@@ -3648,10 +3075,12 @@
           <w:lang w:val="en-US" w:eastAsia="es-ES"/>
           <w14:ligatures w14:val="none"/>
         </w:rPr>
-        <w:t>theta_r</w:t>
-      </w:r>
-      <w:proofErr w:type="spellEnd"/>
-      <w:r>
+      </w:pPr>
+    </w:p>
+    <w:p>
+      <w:pPr>
+        <w:spacing w:after="0" w:line="240" w:lineRule="auto"/>
+        <w:ind w:left="851"/>
         <w:rPr>
           <w:rFonts w:ascii="Consolas" w:eastAsia="Times New Roman" w:hAnsi="Consolas" w:cs="Times New Roman"/>
           <w:kern w:val="0"/>
@@ -3660,13 +3089,8 @@
           <w:lang w:val="en-US" w:eastAsia="es-ES"/>
           <w14:ligatures w14:val="none"/>
         </w:rPr>
-        <w:t>)</w:t>
-      </w:r>
-    </w:p>
-    <w:p>
-      <w:pPr>
-        <w:spacing w:after="0" w:line="240" w:lineRule="auto"/>
-        <w:ind w:left="851"/>
+      </w:pPr>
+      <w:r>
         <w:rPr>
           <w:rFonts w:ascii="Consolas" w:eastAsia="Times New Roman" w:hAnsi="Consolas" w:cs="Times New Roman"/>
           <w:kern w:val="0"/>
@@ -3675,12 +3099,23 @@
           <w:lang w:val="en-US" w:eastAsia="es-ES"/>
           <w14:ligatures w14:val="none"/>
         </w:rPr>
-      </w:pPr>
+        <w:t xml:space="preserve">    fas = fabcs(1);</w:t>
+      </w:r>
     </w:p>
     <w:p>
       <w:pPr>
         <w:spacing w:after="0" w:line="240" w:lineRule="auto"/>
         <w:ind w:left="851"/>
+        <w:rPr>
+          <w:rFonts w:ascii="Consolas" w:eastAsia="Times New Roman" w:hAnsi="Consolas" w:cs="Times New Roman"/>
+          <w:kern w:val="0"/>
+          <w:sz w:val="20"/>
+          <w:szCs w:val="20"/>
+          <w:lang w:eastAsia="es-ES"/>
+          <w14:ligatures w14:val="none"/>
+        </w:rPr>
+      </w:pPr>
+      <w:r>
         <w:rPr>
           <w:rFonts w:ascii="Consolas" w:eastAsia="Times New Roman" w:hAnsi="Consolas" w:cs="Times New Roman"/>
           <w:kern w:val="0"/>
@@ -3689,195 +3124,9 @@
           <w:lang w:val="en-US" w:eastAsia="es-ES"/>
           <w14:ligatures w14:val="none"/>
         </w:rPr>
-      </w:pPr>
-      <w:r>
-        <w:rPr>
-          <w:rFonts w:ascii="Consolas" w:eastAsia="Times New Roman" w:hAnsi="Consolas" w:cs="Times New Roman"/>
-          <w:kern w:val="0"/>
-          <w:sz w:val="20"/>
-          <w:szCs w:val="20"/>
-          <w:lang w:val="en-US" w:eastAsia="es-ES"/>
-          <w14:ligatures w14:val="none"/>
-        </w:rPr>
-        <w:t xml:space="preserve">    fqd0s = [</w:t>
-      </w:r>
-      <w:proofErr w:type="spellStart"/>
-      <w:r>
-        <w:rPr>
-          <w:rFonts w:ascii="Consolas" w:eastAsia="Times New Roman" w:hAnsi="Consolas" w:cs="Times New Roman"/>
-          <w:kern w:val="0"/>
-          <w:sz w:val="20"/>
-          <w:szCs w:val="20"/>
-          <w:lang w:val="en-US" w:eastAsia="es-ES"/>
-          <w14:ligatures w14:val="none"/>
-        </w:rPr>
-        <w:t>fqs</w:t>
-      </w:r>
-      <w:proofErr w:type="spellEnd"/>
-      <w:r>
-        <w:rPr>
-          <w:rFonts w:ascii="Consolas" w:eastAsia="Times New Roman" w:hAnsi="Consolas" w:cs="Times New Roman"/>
-          <w:kern w:val="0"/>
-          <w:sz w:val="20"/>
-          <w:szCs w:val="20"/>
-          <w:lang w:val="en-US" w:eastAsia="es-ES"/>
-          <w14:ligatures w14:val="none"/>
-        </w:rPr>
-        <w:t xml:space="preserve">; </w:t>
-      </w:r>
-      <w:proofErr w:type="spellStart"/>
-      <w:r>
-        <w:rPr>
-          <w:rFonts w:ascii="Consolas" w:eastAsia="Times New Roman" w:hAnsi="Consolas" w:cs="Times New Roman"/>
-          <w:kern w:val="0"/>
-          <w:sz w:val="20"/>
-          <w:szCs w:val="20"/>
-          <w:lang w:val="en-US" w:eastAsia="es-ES"/>
-          <w14:ligatures w14:val="none"/>
-        </w:rPr>
-        <w:t>fds</w:t>
-      </w:r>
-      <w:proofErr w:type="spellEnd"/>
-      <w:r>
-        <w:rPr>
-          <w:rFonts w:ascii="Consolas" w:eastAsia="Times New Roman" w:hAnsi="Consolas" w:cs="Times New Roman"/>
-          <w:kern w:val="0"/>
-          <w:sz w:val="20"/>
-          <w:szCs w:val="20"/>
-          <w:lang w:val="en-US" w:eastAsia="es-ES"/>
-          <w14:ligatures w14:val="none"/>
-        </w:rPr>
-        <w:t>; f0s</w:t>
-      </w:r>
-      <w:proofErr w:type="gramStart"/>
-      <w:r>
-        <w:rPr>
-          <w:rFonts w:ascii="Consolas" w:eastAsia="Times New Roman" w:hAnsi="Consolas" w:cs="Times New Roman"/>
-          <w:kern w:val="0"/>
-          <w:sz w:val="20"/>
-          <w:szCs w:val="20"/>
-          <w:lang w:val="en-US" w:eastAsia="es-ES"/>
-          <w14:ligatures w14:val="none"/>
-        </w:rPr>
-        <w:t>];</w:t>
-      </w:r>
-      <w:proofErr w:type="gramEnd"/>
-    </w:p>
-    <w:p>
-      <w:pPr>
-        <w:spacing w:after="0" w:line="240" w:lineRule="auto"/>
-        <w:ind w:left="851"/>
-        <w:rPr>
-          <w:rFonts w:ascii="Consolas" w:eastAsia="Times New Roman" w:hAnsi="Consolas" w:cs="Times New Roman"/>
-          <w:kern w:val="0"/>
-          <w:sz w:val="20"/>
-          <w:szCs w:val="20"/>
-          <w:lang w:val="en-US" w:eastAsia="es-ES"/>
-          <w14:ligatures w14:val="none"/>
-        </w:rPr>
-      </w:pPr>
-    </w:p>
-    <w:p>
-      <w:pPr>
-        <w:spacing w:after="0" w:line="240" w:lineRule="auto"/>
-        <w:ind w:left="851"/>
-        <w:rPr>
-          <w:rFonts w:ascii="Consolas" w:eastAsia="Times New Roman" w:hAnsi="Consolas" w:cs="Times New Roman"/>
-          <w:kern w:val="0"/>
-          <w:sz w:val="20"/>
-          <w:szCs w:val="20"/>
-          <w:lang w:val="en-US" w:eastAsia="es-ES"/>
-          <w14:ligatures w14:val="none"/>
-        </w:rPr>
-      </w:pPr>
-      <w:r>
-        <w:rPr>
-          <w:rFonts w:ascii="Consolas" w:eastAsia="Times New Roman" w:hAnsi="Consolas" w:cs="Times New Roman"/>
-          <w:kern w:val="0"/>
-          <w:sz w:val="20"/>
-          <w:szCs w:val="20"/>
-          <w:lang w:val="en-US" w:eastAsia="es-ES"/>
-          <w14:ligatures w14:val="none"/>
-        </w:rPr>
-        <w:t xml:space="preserve">    Ks = [cos(</w:t>
-      </w:r>
-      <w:proofErr w:type="spellStart"/>
-      <w:r>
-        <w:rPr>
-          <w:rFonts w:ascii="Consolas" w:eastAsia="Times New Roman" w:hAnsi="Consolas" w:cs="Times New Roman"/>
-          <w:kern w:val="0"/>
-          <w:sz w:val="20"/>
-          <w:szCs w:val="20"/>
-          <w:lang w:val="en-US" w:eastAsia="es-ES"/>
-          <w14:ligatures w14:val="none"/>
-        </w:rPr>
-        <w:t>theta_</w:t>
-      </w:r>
-      <w:proofErr w:type="gramStart"/>
-      <w:r>
-        <w:rPr>
-          <w:rFonts w:ascii="Consolas" w:eastAsia="Times New Roman" w:hAnsi="Consolas" w:cs="Times New Roman"/>
-          <w:kern w:val="0"/>
-          <w:sz w:val="20"/>
-          <w:szCs w:val="20"/>
-          <w:lang w:val="en-US" w:eastAsia="es-ES"/>
-          <w14:ligatures w14:val="none"/>
-        </w:rPr>
-        <w:t>r</w:t>
-      </w:r>
-      <w:proofErr w:type="spellEnd"/>
-      <w:r>
-        <w:rPr>
-          <w:rFonts w:ascii="Consolas" w:eastAsia="Times New Roman" w:hAnsi="Consolas" w:cs="Times New Roman"/>
-          <w:kern w:val="0"/>
-          <w:sz w:val="20"/>
-          <w:szCs w:val="20"/>
-          <w:lang w:val="en-US" w:eastAsia="es-ES"/>
-          <w14:ligatures w14:val="none"/>
-        </w:rPr>
-        <w:t xml:space="preserve">)   </w:t>
-      </w:r>
-      <w:proofErr w:type="gramEnd"/>
-      <w:r>
-        <w:rPr>
-          <w:rFonts w:ascii="Consolas" w:eastAsia="Times New Roman" w:hAnsi="Consolas" w:cs="Times New Roman"/>
-          <w:kern w:val="0"/>
-          <w:sz w:val="20"/>
-          <w:szCs w:val="20"/>
-          <w:lang w:val="en-US" w:eastAsia="es-ES"/>
-          <w14:ligatures w14:val="none"/>
-        </w:rPr>
-        <w:t xml:space="preserve">      sin(</w:t>
-      </w:r>
-      <w:proofErr w:type="spellStart"/>
-      <w:r>
-        <w:rPr>
-          <w:rFonts w:ascii="Consolas" w:eastAsia="Times New Roman" w:hAnsi="Consolas" w:cs="Times New Roman"/>
-          <w:kern w:val="0"/>
-          <w:sz w:val="20"/>
-          <w:szCs w:val="20"/>
-          <w:lang w:val="en-US" w:eastAsia="es-ES"/>
-          <w14:ligatures w14:val="none"/>
-        </w:rPr>
-        <w:t>theta_r</w:t>
-      </w:r>
-      <w:proofErr w:type="spellEnd"/>
-      <w:r>
-        <w:rPr>
-          <w:rFonts w:ascii="Consolas" w:eastAsia="Times New Roman" w:hAnsi="Consolas" w:cs="Times New Roman"/>
-          <w:kern w:val="0"/>
-          <w:sz w:val="20"/>
-          <w:szCs w:val="20"/>
-          <w:lang w:val="en-US" w:eastAsia="es-ES"/>
-          <w14:ligatures w14:val="none"/>
-        </w:rPr>
-        <w:t>)             1</w:t>
-      </w:r>
-    </w:p>
-    <w:p>
-      <w:pPr>
-        <w:spacing w:after="0" w:line="240" w:lineRule="auto"/>
-        <w:ind w:left="851"/>
+        <w:t xml:space="preserve">    </w:t>
+      </w:r>
+      <w:r>
         <w:rPr>
           <w:rFonts w:ascii="Consolas" w:eastAsia="Times New Roman" w:hAnsi="Consolas" w:cs="Times New Roman"/>
           <w:kern w:val="0"/>
@@ -3886,19 +3135,13 @@
           <w:lang w:eastAsia="es-ES"/>
           <w14:ligatures w14:val="none"/>
         </w:rPr>
-      </w:pPr>
-      <w:r>
-        <w:rPr>
-          <w:rFonts w:ascii="Consolas" w:eastAsia="Times New Roman" w:hAnsi="Consolas" w:cs="Times New Roman"/>
-          <w:kern w:val="0"/>
-          <w:sz w:val="20"/>
-          <w:szCs w:val="20"/>
-          <w:lang w:val="en-US" w:eastAsia="es-ES"/>
-          <w14:ligatures w14:val="none"/>
-        </w:rPr>
-        <w:t xml:space="preserve">          </w:t>
-      </w:r>
-      <w:r>
+        <w:t>fbs = fabcs(2);</w:t>
+      </w:r>
+    </w:p>
+    <w:p>
+      <w:pPr>
+        <w:spacing w:after="0" w:line="240" w:lineRule="auto"/>
+        <w:ind w:left="851"/>
         <w:rPr>
           <w:rFonts w:ascii="Consolas" w:eastAsia="Times New Roman" w:hAnsi="Consolas" w:cs="Times New Roman"/>
           <w:kern w:val="0"/>
@@ -3907,9 +3150,7 @@
           <w:lang w:eastAsia="es-ES"/>
           <w14:ligatures w14:val="none"/>
         </w:rPr>
-        <w:t>cos(</w:t>
-      </w:r>
-      <w:proofErr w:type="spellStart"/>
+      </w:pPr>
       <w:r>
         <w:rPr>
           <w:rFonts w:ascii="Consolas" w:eastAsia="Times New Roman" w:hAnsi="Consolas" w:cs="Times New Roman"/>
@@ -3919,438 +3160,7 @@
           <w:lang w:eastAsia="es-ES"/>
           <w14:ligatures w14:val="none"/>
         </w:rPr>
-        <w:t>theta_r</w:t>
-      </w:r>
-      <w:proofErr w:type="spellEnd"/>
-      <w:r>
-        <w:rPr>
-          <w:rFonts w:ascii="Consolas" w:eastAsia="Times New Roman" w:hAnsi="Consolas" w:cs="Times New Roman"/>
-          <w:kern w:val="0"/>
-          <w:sz w:val="20"/>
-          <w:szCs w:val="20"/>
-          <w:lang w:eastAsia="es-ES"/>
-          <w14:ligatures w14:val="none"/>
-        </w:rPr>
-        <w:t xml:space="preserve"> - 2*pi/3) sin(</w:t>
-      </w:r>
-      <w:proofErr w:type="spellStart"/>
-      <w:r>
-        <w:rPr>
-          <w:rFonts w:ascii="Consolas" w:eastAsia="Times New Roman" w:hAnsi="Consolas" w:cs="Times New Roman"/>
-          <w:kern w:val="0"/>
-          <w:sz w:val="20"/>
-          <w:szCs w:val="20"/>
-          <w:lang w:eastAsia="es-ES"/>
-          <w14:ligatures w14:val="none"/>
-        </w:rPr>
-        <w:t>theta_r</w:t>
-      </w:r>
-      <w:proofErr w:type="spellEnd"/>
-      <w:r>
-        <w:rPr>
-          <w:rFonts w:ascii="Consolas" w:eastAsia="Times New Roman" w:hAnsi="Consolas" w:cs="Times New Roman"/>
-          <w:kern w:val="0"/>
-          <w:sz w:val="20"/>
-          <w:szCs w:val="20"/>
-          <w:lang w:eastAsia="es-ES"/>
-          <w14:ligatures w14:val="none"/>
-        </w:rPr>
-        <w:t xml:space="preserve"> - 2*pi/3)    1</w:t>
-      </w:r>
-    </w:p>
-    <w:p>
-      <w:pPr>
-        <w:spacing w:after="0" w:line="240" w:lineRule="auto"/>
-        <w:ind w:left="851"/>
-        <w:rPr>
-          <w:rFonts w:ascii="Consolas" w:eastAsia="Times New Roman" w:hAnsi="Consolas" w:cs="Times New Roman"/>
-          <w:kern w:val="0"/>
-          <w:sz w:val="20"/>
-          <w:szCs w:val="20"/>
-          <w:lang w:eastAsia="es-ES"/>
-          <w14:ligatures w14:val="none"/>
-        </w:rPr>
-      </w:pPr>
-      <w:r>
-        <w:rPr>
-          <w:rFonts w:ascii="Consolas" w:eastAsia="Times New Roman" w:hAnsi="Consolas" w:cs="Times New Roman"/>
-          <w:kern w:val="0"/>
-          <w:sz w:val="20"/>
-          <w:szCs w:val="20"/>
-          <w:lang w:eastAsia="es-ES"/>
-          <w14:ligatures w14:val="none"/>
-        </w:rPr>
-        <w:t xml:space="preserve">          cos(</w:t>
-      </w:r>
-      <w:proofErr w:type="spellStart"/>
-      <w:r>
-        <w:rPr>
-          <w:rFonts w:ascii="Consolas" w:eastAsia="Times New Roman" w:hAnsi="Consolas" w:cs="Times New Roman"/>
-          <w:kern w:val="0"/>
-          <w:sz w:val="20"/>
-          <w:szCs w:val="20"/>
-          <w:lang w:eastAsia="es-ES"/>
-          <w14:ligatures w14:val="none"/>
-        </w:rPr>
-        <w:t>theta_r</w:t>
-      </w:r>
-      <w:proofErr w:type="spellEnd"/>
-      <w:r>
-        <w:rPr>
-          <w:rFonts w:ascii="Consolas" w:eastAsia="Times New Roman" w:hAnsi="Consolas" w:cs="Times New Roman"/>
-          <w:kern w:val="0"/>
-          <w:sz w:val="20"/>
-          <w:szCs w:val="20"/>
-          <w:lang w:eastAsia="es-ES"/>
-          <w14:ligatures w14:val="none"/>
-        </w:rPr>
-        <w:t xml:space="preserve"> + 2*pi/3) sin(</w:t>
-      </w:r>
-      <w:proofErr w:type="spellStart"/>
-      <w:r>
-        <w:rPr>
-          <w:rFonts w:ascii="Consolas" w:eastAsia="Times New Roman" w:hAnsi="Consolas" w:cs="Times New Roman"/>
-          <w:kern w:val="0"/>
-          <w:sz w:val="20"/>
-          <w:szCs w:val="20"/>
-          <w:lang w:eastAsia="es-ES"/>
-          <w14:ligatures w14:val="none"/>
-        </w:rPr>
-        <w:t>theta_r</w:t>
-      </w:r>
-      <w:proofErr w:type="spellEnd"/>
-      <w:r>
-        <w:rPr>
-          <w:rFonts w:ascii="Consolas" w:eastAsia="Times New Roman" w:hAnsi="Consolas" w:cs="Times New Roman"/>
-          <w:kern w:val="0"/>
-          <w:sz w:val="20"/>
-          <w:szCs w:val="20"/>
-          <w:lang w:eastAsia="es-ES"/>
-          <w14:ligatures w14:val="none"/>
-        </w:rPr>
-        <w:t xml:space="preserve"> + 2*pi/3)    1];</w:t>
-      </w:r>
-    </w:p>
-    <w:p>
-      <w:pPr>
-        <w:spacing w:after="0" w:line="240" w:lineRule="auto"/>
-        <w:ind w:left="851"/>
-        <w:rPr>
-          <w:rFonts w:ascii="Consolas" w:eastAsia="Times New Roman" w:hAnsi="Consolas" w:cs="Times New Roman"/>
-          <w:kern w:val="0"/>
-          <w:sz w:val="20"/>
-          <w:szCs w:val="20"/>
-          <w:lang w:eastAsia="es-ES"/>
-          <w14:ligatures w14:val="none"/>
-        </w:rPr>
-      </w:pPr>
-    </w:p>
-    <w:p>
-      <w:pPr>
-        <w:spacing w:after="0" w:line="240" w:lineRule="auto"/>
-        <w:ind w:left="851"/>
-        <w:rPr>
-          <w:rFonts w:ascii="Consolas" w:eastAsia="Times New Roman" w:hAnsi="Consolas" w:cs="Times New Roman"/>
-          <w:kern w:val="0"/>
-          <w:sz w:val="20"/>
-          <w:szCs w:val="20"/>
-          <w:lang w:val="en-US" w:eastAsia="es-ES"/>
-          <w14:ligatures w14:val="none"/>
-        </w:rPr>
-      </w:pPr>
-      <w:r>
-        <w:rPr>
-          <w:rFonts w:ascii="Consolas" w:eastAsia="Times New Roman" w:hAnsi="Consolas" w:cs="Times New Roman"/>
-          <w:kern w:val="0"/>
-          <w:sz w:val="20"/>
-          <w:szCs w:val="20"/>
-          <w:lang w:eastAsia="es-ES"/>
-          <w14:ligatures w14:val="none"/>
-        </w:rPr>
-        <w:t xml:space="preserve">    </w:t>
-      </w:r>
-      <w:proofErr w:type="spellStart"/>
-      <w:r>
-        <w:rPr>
-          <w:rFonts w:ascii="Consolas" w:eastAsia="Times New Roman" w:hAnsi="Consolas" w:cs="Times New Roman"/>
-          <w:kern w:val="0"/>
-          <w:sz w:val="20"/>
-          <w:szCs w:val="20"/>
-          <w:lang w:val="en-US" w:eastAsia="es-ES"/>
-          <w14:ligatures w14:val="none"/>
-        </w:rPr>
-        <w:t>fabcs</w:t>
-      </w:r>
-      <w:proofErr w:type="spellEnd"/>
-      <w:r>
-        <w:rPr>
-          <w:rFonts w:ascii="Consolas" w:eastAsia="Times New Roman" w:hAnsi="Consolas" w:cs="Times New Roman"/>
-          <w:kern w:val="0"/>
-          <w:sz w:val="20"/>
-          <w:szCs w:val="20"/>
-          <w:lang w:val="en-US" w:eastAsia="es-ES"/>
-          <w14:ligatures w14:val="none"/>
-        </w:rPr>
-        <w:t xml:space="preserve"> = Ks * </w:t>
-      </w:r>
-      <w:proofErr w:type="gramStart"/>
-      <w:r>
-        <w:rPr>
-          <w:rFonts w:ascii="Consolas" w:eastAsia="Times New Roman" w:hAnsi="Consolas" w:cs="Times New Roman"/>
-          <w:kern w:val="0"/>
-          <w:sz w:val="20"/>
-          <w:szCs w:val="20"/>
-          <w:lang w:val="en-US" w:eastAsia="es-ES"/>
-          <w14:ligatures w14:val="none"/>
-        </w:rPr>
-        <w:t>fqd0s;</w:t>
-      </w:r>
-      <w:proofErr w:type="gramEnd"/>
-    </w:p>
-    <w:p>
-      <w:pPr>
-        <w:spacing w:after="0" w:line="240" w:lineRule="auto"/>
-        <w:ind w:left="851"/>
-        <w:rPr>
-          <w:rFonts w:ascii="Consolas" w:eastAsia="Times New Roman" w:hAnsi="Consolas" w:cs="Times New Roman"/>
-          <w:kern w:val="0"/>
-          <w:sz w:val="20"/>
-          <w:szCs w:val="20"/>
-          <w:lang w:val="en-US" w:eastAsia="es-ES"/>
-          <w14:ligatures w14:val="none"/>
-        </w:rPr>
-      </w:pPr>
-    </w:p>
-    <w:p>
-      <w:pPr>
-        <w:spacing w:after="0" w:line="240" w:lineRule="auto"/>
-        <w:ind w:left="851"/>
-        <w:rPr>
-          <w:rFonts w:ascii="Consolas" w:eastAsia="Times New Roman" w:hAnsi="Consolas" w:cs="Times New Roman"/>
-          <w:kern w:val="0"/>
-          <w:sz w:val="20"/>
-          <w:szCs w:val="20"/>
-          <w:lang w:val="en-US" w:eastAsia="es-ES"/>
-          <w14:ligatures w14:val="none"/>
-        </w:rPr>
-      </w:pPr>
-      <w:r>
-        <w:rPr>
-          <w:rFonts w:ascii="Consolas" w:eastAsia="Times New Roman" w:hAnsi="Consolas" w:cs="Times New Roman"/>
-          <w:kern w:val="0"/>
-          <w:sz w:val="20"/>
-          <w:szCs w:val="20"/>
-          <w:lang w:val="en-US" w:eastAsia="es-ES"/>
-          <w14:ligatures w14:val="none"/>
-        </w:rPr>
-        <w:t xml:space="preserve">    </w:t>
-      </w:r>
-      <w:proofErr w:type="spellStart"/>
-      <w:r>
-        <w:rPr>
-          <w:rFonts w:ascii="Consolas" w:eastAsia="Times New Roman" w:hAnsi="Consolas" w:cs="Times New Roman"/>
-          <w:kern w:val="0"/>
-          <w:sz w:val="20"/>
-          <w:szCs w:val="20"/>
-          <w:lang w:val="en-US" w:eastAsia="es-ES"/>
-          <w14:ligatures w14:val="none"/>
-        </w:rPr>
-        <w:t>fas</w:t>
-      </w:r>
-      <w:proofErr w:type="spellEnd"/>
-      <w:r>
-        <w:rPr>
-          <w:rFonts w:ascii="Consolas" w:eastAsia="Times New Roman" w:hAnsi="Consolas" w:cs="Times New Roman"/>
-          <w:kern w:val="0"/>
-          <w:sz w:val="20"/>
-          <w:szCs w:val="20"/>
-          <w:lang w:val="en-US" w:eastAsia="es-ES"/>
-          <w14:ligatures w14:val="none"/>
-        </w:rPr>
-        <w:t xml:space="preserve"> = </w:t>
-      </w:r>
-      <w:proofErr w:type="spellStart"/>
-      <w:proofErr w:type="gramStart"/>
-      <w:r>
-        <w:rPr>
-          <w:rFonts w:ascii="Consolas" w:eastAsia="Times New Roman" w:hAnsi="Consolas" w:cs="Times New Roman"/>
-          <w:kern w:val="0"/>
-          <w:sz w:val="20"/>
-          <w:szCs w:val="20"/>
-          <w:lang w:val="en-US" w:eastAsia="es-ES"/>
-          <w14:ligatures w14:val="none"/>
-        </w:rPr>
-        <w:t>fabcs</w:t>
-      </w:r>
-      <w:proofErr w:type="spellEnd"/>
-      <w:r>
-        <w:rPr>
-          <w:rFonts w:ascii="Consolas" w:eastAsia="Times New Roman" w:hAnsi="Consolas" w:cs="Times New Roman"/>
-          <w:kern w:val="0"/>
-          <w:sz w:val="20"/>
-          <w:szCs w:val="20"/>
-          <w:lang w:val="en-US" w:eastAsia="es-ES"/>
-          <w14:ligatures w14:val="none"/>
-        </w:rPr>
-        <w:t>(</w:t>
-      </w:r>
-      <w:proofErr w:type="gramEnd"/>
-      <w:r>
-        <w:rPr>
-          <w:rFonts w:ascii="Consolas" w:eastAsia="Times New Roman" w:hAnsi="Consolas" w:cs="Times New Roman"/>
-          <w:kern w:val="0"/>
-          <w:sz w:val="20"/>
-          <w:szCs w:val="20"/>
-          <w:lang w:val="en-US" w:eastAsia="es-ES"/>
-          <w14:ligatures w14:val="none"/>
-        </w:rPr>
-        <w:t>1);</w:t>
-      </w:r>
-    </w:p>
-    <w:p>
-      <w:pPr>
-        <w:spacing w:after="0" w:line="240" w:lineRule="auto"/>
-        <w:ind w:left="851"/>
-        <w:rPr>
-          <w:rFonts w:ascii="Consolas" w:eastAsia="Times New Roman" w:hAnsi="Consolas" w:cs="Times New Roman"/>
-          <w:kern w:val="0"/>
-          <w:sz w:val="20"/>
-          <w:szCs w:val="20"/>
-          <w:lang w:eastAsia="es-ES"/>
-          <w14:ligatures w14:val="none"/>
-        </w:rPr>
-      </w:pPr>
-      <w:r>
-        <w:rPr>
-          <w:rFonts w:ascii="Consolas" w:eastAsia="Times New Roman" w:hAnsi="Consolas" w:cs="Times New Roman"/>
-          <w:kern w:val="0"/>
-          <w:sz w:val="20"/>
-          <w:szCs w:val="20"/>
-          <w:lang w:val="en-US" w:eastAsia="es-ES"/>
-          <w14:ligatures w14:val="none"/>
-        </w:rPr>
-        <w:t xml:space="preserve">    </w:t>
-      </w:r>
-      <w:proofErr w:type="spellStart"/>
-      <w:r>
-        <w:rPr>
-          <w:rFonts w:ascii="Consolas" w:eastAsia="Times New Roman" w:hAnsi="Consolas" w:cs="Times New Roman"/>
-          <w:kern w:val="0"/>
-          <w:sz w:val="20"/>
-          <w:szCs w:val="20"/>
-          <w:lang w:eastAsia="es-ES"/>
-          <w14:ligatures w14:val="none"/>
-        </w:rPr>
-        <w:t>fbs</w:t>
-      </w:r>
-      <w:proofErr w:type="spellEnd"/>
-      <w:r>
-        <w:rPr>
-          <w:rFonts w:ascii="Consolas" w:eastAsia="Times New Roman" w:hAnsi="Consolas" w:cs="Times New Roman"/>
-          <w:kern w:val="0"/>
-          <w:sz w:val="20"/>
-          <w:szCs w:val="20"/>
-          <w:lang w:eastAsia="es-ES"/>
-          <w14:ligatures w14:val="none"/>
-        </w:rPr>
-        <w:t xml:space="preserve"> = </w:t>
-      </w:r>
-      <w:proofErr w:type="spellStart"/>
-      <w:r>
-        <w:rPr>
-          <w:rFonts w:ascii="Consolas" w:eastAsia="Times New Roman" w:hAnsi="Consolas" w:cs="Times New Roman"/>
-          <w:kern w:val="0"/>
-          <w:sz w:val="20"/>
-          <w:szCs w:val="20"/>
-          <w:lang w:eastAsia="es-ES"/>
-          <w14:ligatures w14:val="none"/>
-        </w:rPr>
-        <w:t>fabcs</w:t>
-      </w:r>
-      <w:proofErr w:type="spellEnd"/>
-      <w:r>
-        <w:rPr>
-          <w:rFonts w:ascii="Consolas" w:eastAsia="Times New Roman" w:hAnsi="Consolas" w:cs="Times New Roman"/>
-          <w:kern w:val="0"/>
-          <w:sz w:val="20"/>
-          <w:szCs w:val="20"/>
-          <w:lang w:eastAsia="es-ES"/>
-          <w14:ligatures w14:val="none"/>
-        </w:rPr>
-        <w:t>(2);</w:t>
-      </w:r>
-    </w:p>
-    <w:p>
-      <w:pPr>
-        <w:spacing w:after="0" w:line="240" w:lineRule="auto"/>
-        <w:ind w:left="851"/>
-        <w:rPr>
-          <w:rFonts w:ascii="Consolas" w:eastAsia="Times New Roman" w:hAnsi="Consolas" w:cs="Times New Roman"/>
-          <w:kern w:val="0"/>
-          <w:sz w:val="20"/>
-          <w:szCs w:val="20"/>
-          <w:lang w:eastAsia="es-ES"/>
-          <w14:ligatures w14:val="none"/>
-        </w:rPr>
-      </w:pPr>
-      <w:r>
-        <w:rPr>
-          <w:rFonts w:ascii="Consolas" w:eastAsia="Times New Roman" w:hAnsi="Consolas" w:cs="Times New Roman"/>
-          <w:kern w:val="0"/>
-          <w:sz w:val="20"/>
-          <w:szCs w:val="20"/>
-          <w:lang w:eastAsia="es-ES"/>
-          <w14:ligatures w14:val="none"/>
-        </w:rPr>
-        <w:t xml:space="preserve">    </w:t>
-      </w:r>
-      <w:proofErr w:type="spellStart"/>
-      <w:r>
-        <w:rPr>
-          <w:rFonts w:ascii="Consolas" w:eastAsia="Times New Roman" w:hAnsi="Consolas" w:cs="Times New Roman"/>
-          <w:kern w:val="0"/>
-          <w:sz w:val="20"/>
-          <w:szCs w:val="20"/>
-          <w:lang w:eastAsia="es-ES"/>
-          <w14:ligatures w14:val="none"/>
-        </w:rPr>
-        <w:t>fcs</w:t>
-      </w:r>
-      <w:proofErr w:type="spellEnd"/>
-      <w:r>
-        <w:rPr>
-          <w:rFonts w:ascii="Consolas" w:eastAsia="Times New Roman" w:hAnsi="Consolas" w:cs="Times New Roman"/>
-          <w:kern w:val="0"/>
-          <w:sz w:val="20"/>
-          <w:szCs w:val="20"/>
-          <w:lang w:eastAsia="es-ES"/>
-          <w14:ligatures w14:val="none"/>
-        </w:rPr>
-        <w:t xml:space="preserve"> = </w:t>
-      </w:r>
-      <w:proofErr w:type="spellStart"/>
-      <w:r>
-        <w:rPr>
-          <w:rFonts w:ascii="Consolas" w:eastAsia="Times New Roman" w:hAnsi="Consolas" w:cs="Times New Roman"/>
-          <w:kern w:val="0"/>
-          <w:sz w:val="20"/>
-          <w:szCs w:val="20"/>
-          <w:lang w:eastAsia="es-ES"/>
-          <w14:ligatures w14:val="none"/>
-        </w:rPr>
-        <w:t>fabcs</w:t>
-      </w:r>
-      <w:proofErr w:type="spellEnd"/>
-      <w:r>
-        <w:rPr>
-          <w:rFonts w:ascii="Consolas" w:eastAsia="Times New Roman" w:hAnsi="Consolas" w:cs="Times New Roman"/>
-          <w:kern w:val="0"/>
-          <w:sz w:val="20"/>
-          <w:szCs w:val="20"/>
-          <w:lang w:eastAsia="es-ES"/>
-          <w14:ligatures w14:val="none"/>
-        </w:rPr>
-        <w:t>(3);</w:t>
+        <w:t xml:space="preserve">    fcs = fabcs(3);</w:t>
       </w:r>
     </w:p>
     <w:p>
@@ -15876,16 +14686,12 @@
         <w:jc w:val="both"/>
       </w:pPr>
       <w:r>
-        <w:rPr>
-          <w:rFonts w:eastAsiaTheme="minorEastAsia"/>
-          <w:noProof/>
-        </w:rPr>
         <w:lastRenderedPageBreak/>
         <w:drawing>
-          <wp:inline distT="0" distB="0" distL="0" distR="0" wp14:anchorId="212B3AE5" wp14:editId="1EC71923">
-            <wp:extent cx="5731510" cy="4116705"/>
-            <wp:effectExtent l="0" t="0" r="2540" b="0"/>
-            <wp:docPr id="2040760309" name="Imagen 1" descr="Diagrama, Esquemático&#10;&#10;Descripción generada automáticamente"/>
+          <wp:inline distT="0" distB="0" distL="0" distR="0" wp14:anchorId="44D10DA1" wp14:editId="31B84CB6">
+            <wp:extent cx="5266707" cy="3597886"/>
+            <wp:effectExtent l="0" t="0" r="0" b="3175"/>
+            <wp:docPr id="931806702" name="Imagen 1" descr="Diagrama, Esquemático&#10;&#10;Descripción generada automáticamente"/>
             <wp:cNvGraphicFramePr>
               <a:graphicFrameLocks xmlns:a="http://schemas.openxmlformats.org/drawingml/2006/main" noChangeAspect="1"/>
             </wp:cNvGraphicFramePr>
@@ -15893,7 +14699,7 @@
               <a:graphicData uri="http://schemas.openxmlformats.org/drawingml/2006/picture">
                 <pic:pic xmlns:pic="http://schemas.openxmlformats.org/drawingml/2006/picture">
                   <pic:nvPicPr>
-                    <pic:cNvPr id="2040760309" name="Imagen 1" descr="Diagrama, Esquemático&#10;&#10;Descripción generada automáticamente"/>
+                    <pic:cNvPr id="931806702" name="Imagen 1" descr="Diagrama, Esquemático&#10;&#10;Descripción generada automáticamente"/>
                     <pic:cNvPicPr/>
                   </pic:nvPicPr>
                   <pic:blipFill>
@@ -15905,7 +14711,7 @@
                   <pic:spPr>
                     <a:xfrm>
                       <a:off x="0" y="0"/>
-                      <a:ext cx="5731510" cy="4116705"/>
+                      <a:ext cx="5281671" cy="3608109"/>
                     </a:xfrm>
                     <a:prstGeom prst="rect">
                       <a:avLst/>
@@ -17709,7 +16515,6 @@
           <w:b w:val="0"/>
           <w:bCs w:val="0"/>
         </w:rPr>
-        <w:lastRenderedPageBreak/>
         <w:t>Aprovechando la fenomenología de este subsistema incluimos en este el cálculo de la resistencia óhmica del devanado de cada fase del estator mediante la siguiente ecuación</w:t>
       </w:r>
     </w:p>
@@ -18188,10 +16993,10 @@
       </w:pPr>
       <w:r>
         <w:drawing>
-          <wp:inline distT="0" distB="0" distL="0" distR="0" wp14:anchorId="4B6B4958" wp14:editId="13B844F6">
-            <wp:extent cx="5227239" cy="2434668"/>
-            <wp:effectExtent l="0" t="0" r="0" b="3810"/>
-            <wp:docPr id="598094371" name="Imagen 1" descr="Diagrama&#10;&#10;Descripción generada automáticamente"/>
+          <wp:inline distT="0" distB="0" distL="0" distR="0" wp14:anchorId="081E1865" wp14:editId="5B411A5D">
+            <wp:extent cx="5207330" cy="2432895"/>
+            <wp:effectExtent l="0" t="0" r="0" b="5715"/>
+            <wp:docPr id="1309965761" name="Imagen 1" descr="Diagrama&#10;&#10;Descripción generada automáticamente"/>
             <wp:cNvGraphicFramePr>
               <a:graphicFrameLocks xmlns:a="http://schemas.openxmlformats.org/drawingml/2006/main" noChangeAspect="1"/>
             </wp:cNvGraphicFramePr>
@@ -18199,7 +17004,7 @@
               <a:graphicData uri="http://schemas.openxmlformats.org/drawingml/2006/picture">
                 <pic:pic xmlns:pic="http://schemas.openxmlformats.org/drawingml/2006/picture">
                   <pic:nvPicPr>
-                    <pic:cNvPr id="598094371" name="Imagen 1" descr="Diagrama&#10;&#10;Descripción generada automáticamente"/>
+                    <pic:cNvPr id="1309965761" name="Imagen 1" descr="Diagrama&#10;&#10;Descripción generada automáticamente"/>
                     <pic:cNvPicPr/>
                   </pic:nvPicPr>
                   <pic:blipFill>
@@ -18211,7 +17016,7 @@
                   <pic:spPr>
                     <a:xfrm>
                       <a:off x="0" y="0"/>
-                      <a:ext cx="5238010" cy="2439685"/>
+                      <a:ext cx="5219073" cy="2438381"/>
                     </a:xfrm>
                     <a:prstGeom prst="rect">
                       <a:avLst/>
@@ -21515,6 +20320,7 @@
               <w:rPr>
                 <w:color w:val="auto"/>
               </w:rPr>
+              <w:lastRenderedPageBreak/>
               <w:t xml:space="preserve">Ecuación  </w:t>
             </w:r>
             <w:r>
@@ -21574,6 +20380,7 @@
         <w:rPr>
           <w:rFonts w:eastAsiaTheme="minorEastAsia"/>
         </w:rPr>
+        <w:lastRenderedPageBreak/>
         <w:t xml:space="preserve">Definimos los vectores de variables de estado, de variables de entrada manipulables, de entradas de perturbación y de salidas correspondientemente: </w:t>
       </w:r>
     </w:p>
@@ -23388,13 +22195,7 @@
             <w:rPr>
               <w:rFonts w:ascii="Cambria Math" w:eastAsiaTheme="minorEastAsia" w:hAnsi="Cambria Math"/>
             </w:rPr>
-            <m:t>.</m:t>
-          </m:r>
-          <m:r>
-            <w:rPr>
-              <w:rFonts w:ascii="Cambria Math" w:eastAsiaTheme="minorEastAsia" w:hAnsi="Cambria Math"/>
-            </w:rPr>
-            <m:t>sin</m:t>
+            <m:t>.sin</m:t>
           </m:r>
           <m:d>
             <m:dPr>
@@ -24002,7 +22803,6 @@
         </w:numPr>
       </w:pPr>
       <w:r>
-        <w:lastRenderedPageBreak/>
         <w:t>Conclusiones</w:t>
       </w:r>
     </w:p>

</xml_diff>

<commit_message>
Agregadas las definiciones de las no linealidades a la seccion del modelo fisico
</commit_message>
<xml_diff>
--- a/INFORME.docx
+++ b/INFORME.docx
@@ -339,7 +339,55 @@
           <w:i/>
           <w:iCs/>
         </w:rPr>
-        <w:t>PMSM: Permanent Magnet Synchronous Machine</w:t>
+        <w:t xml:space="preserve">PMSM: </w:t>
+      </w:r>
+      <w:proofErr w:type="spellStart"/>
+      <w:r>
+        <w:rPr>
+          <w:i/>
+          <w:iCs/>
+        </w:rPr>
+        <w:t>Permanent</w:t>
+      </w:r>
+      <w:proofErr w:type="spellEnd"/>
+      <w:r>
+        <w:rPr>
+          <w:i/>
+          <w:iCs/>
+        </w:rPr>
+        <w:t xml:space="preserve"> </w:t>
+      </w:r>
+      <w:proofErr w:type="spellStart"/>
+      <w:r>
+        <w:rPr>
+          <w:i/>
+          <w:iCs/>
+        </w:rPr>
+        <w:t>Magnet</w:t>
+      </w:r>
+      <w:proofErr w:type="spellEnd"/>
+      <w:r>
+        <w:rPr>
+          <w:i/>
+          <w:iCs/>
+        </w:rPr>
+        <w:t xml:space="preserve"> </w:t>
+      </w:r>
+      <w:proofErr w:type="spellStart"/>
+      <w:r>
+        <w:rPr>
+          <w:i/>
+          <w:iCs/>
+        </w:rPr>
+        <w:t>Synchronous</w:t>
+      </w:r>
+      <w:proofErr w:type="spellEnd"/>
+      <w:r>
+        <w:rPr>
+          <w:i/>
+          <w:iCs/>
+        </w:rPr>
+        <w:t xml:space="preserve"> Machine</w:t>
       </w:r>
       <w:r>
         <w:t>)</w:t>
@@ -690,7 +738,21 @@
         <w:rPr>
           <w:color w:val="auto"/>
         </w:rPr>
-        <w:t>o de 1 g.d.l.</w:t>
+        <w:t xml:space="preserve">o de 1 </w:t>
+      </w:r>
+      <w:proofErr w:type="spellStart"/>
+      <w:r>
+        <w:rPr>
+          <w:color w:val="auto"/>
+        </w:rPr>
+        <w:t>g.d.l</w:t>
+      </w:r>
+      <w:proofErr w:type="spellEnd"/>
+      <w:r>
+        <w:rPr>
+          <w:color w:val="auto"/>
+        </w:rPr>
+        <w:t>.</w:t>
       </w:r>
     </w:p>
     <w:p>
@@ -836,8 +898,21 @@
               <w:ind w:left="0"/>
               <w:jc w:val="both"/>
             </w:pPr>
-            <w:r>
-              <w:t>T_l [N.m]</w:t>
+            <w:proofErr w:type="spellStart"/>
+            <w:r>
+              <w:t>T_l</w:t>
+            </w:r>
+            <w:proofErr w:type="spellEnd"/>
+            <w:r>
+              <w:t xml:space="preserve"> [</w:t>
+            </w:r>
+            <w:proofErr w:type="spellStart"/>
+            <w:r>
+              <w:t>N.m</w:t>
+            </w:r>
+            <w:proofErr w:type="spellEnd"/>
+            <w:r>
+              <w:t>]</w:t>
             </w:r>
           </w:p>
         </w:tc>
@@ -895,8 +970,13 @@
               <w:ind w:left="0"/>
               <w:jc w:val="both"/>
             </w:pPr>
-            <w:r>
-              <w:t>v_as [V]</w:t>
+            <w:proofErr w:type="spellStart"/>
+            <w:r>
+              <w:t>v_as</w:t>
+            </w:r>
+            <w:proofErr w:type="spellEnd"/>
+            <w:r>
+              <w:t xml:space="preserve"> [V]</w:t>
             </w:r>
           </w:p>
         </w:tc>
@@ -954,8 +1034,13 @@
               <w:ind w:left="0"/>
               <w:jc w:val="both"/>
             </w:pPr>
-            <w:r>
-              <w:t>v_bs [V]</w:t>
+            <w:proofErr w:type="spellStart"/>
+            <w:r>
+              <w:t>v_bs</w:t>
+            </w:r>
+            <w:proofErr w:type="spellEnd"/>
+            <w:r>
+              <w:t xml:space="preserve"> [V]</w:t>
             </w:r>
           </w:p>
         </w:tc>
@@ -1013,8 +1098,13 @@
               <w:ind w:left="0"/>
               <w:jc w:val="both"/>
             </w:pPr>
-            <w:r>
-              <w:t>v_cs [V]</w:t>
+            <w:proofErr w:type="spellStart"/>
+            <w:r>
+              <w:t>v_cs</w:t>
+            </w:r>
+            <w:proofErr w:type="spellEnd"/>
+            <w:r>
+              <w:t xml:space="preserve"> [V]</w:t>
             </w:r>
           </w:p>
         </w:tc>
@@ -1072,8 +1162,13 @@
               <w:ind w:left="0"/>
               <w:jc w:val="both"/>
             </w:pPr>
-            <w:r>
-              <w:t>theta_r [</w:t>
+            <w:proofErr w:type="spellStart"/>
+            <w:r>
+              <w:t>theta_r</w:t>
+            </w:r>
+            <w:proofErr w:type="spellEnd"/>
+            <w:r>
+              <w:t xml:space="preserve"> [</w:t>
             </w:r>
             <w:r>
               <w:t>rad</w:t>
@@ -1137,8 +1232,13 @@
               <w:ind w:left="0"/>
               <w:jc w:val="both"/>
             </w:pPr>
-            <w:r>
-              <w:t>theta_m [</w:t>
+            <w:proofErr w:type="spellStart"/>
+            <w:r>
+              <w:t>theta_m</w:t>
+            </w:r>
+            <w:proofErr w:type="spellEnd"/>
+            <w:r>
+              <w:t xml:space="preserve"> [</w:t>
             </w:r>
             <w:r>
               <w:t>rad</w:t>
@@ -1202,8 +1302,13 @@
               <w:ind w:left="0"/>
               <w:jc w:val="both"/>
             </w:pPr>
-            <w:r>
-              <w:t>omega_m [</w:t>
+            <w:proofErr w:type="spellStart"/>
+            <w:r>
+              <w:t>omega_m</w:t>
+            </w:r>
+            <w:proofErr w:type="spellEnd"/>
+            <w:r>
+              <w:t xml:space="preserve"> [</w:t>
             </w:r>
             <w:r>
               <w:t>rad</w:t>
@@ -1270,8 +1375,13 @@
               <w:ind w:left="0"/>
               <w:jc w:val="both"/>
             </w:pPr>
-            <w:r>
-              <w:t>i_as [A]</w:t>
+            <w:proofErr w:type="spellStart"/>
+            <w:r>
+              <w:t>i_as</w:t>
+            </w:r>
+            <w:proofErr w:type="spellEnd"/>
+            <w:r>
+              <w:t xml:space="preserve"> [A]</w:t>
             </w:r>
           </w:p>
         </w:tc>
@@ -1329,8 +1439,13 @@
               <w:ind w:left="0"/>
               <w:jc w:val="both"/>
             </w:pPr>
-            <w:r>
-              <w:t>i_bs [A]</w:t>
+            <w:proofErr w:type="spellStart"/>
+            <w:r>
+              <w:t>i_bs</w:t>
+            </w:r>
+            <w:proofErr w:type="spellEnd"/>
+            <w:r>
+              <w:t xml:space="preserve"> [A]</w:t>
             </w:r>
           </w:p>
         </w:tc>
@@ -1388,8 +1503,13 @@
               <w:ind w:left="0"/>
               <w:jc w:val="both"/>
             </w:pPr>
-            <w:r>
-              <w:t>i_cs [A]</w:t>
+            <w:proofErr w:type="spellStart"/>
+            <w:r>
+              <w:t>i_cs</w:t>
+            </w:r>
+            <w:proofErr w:type="spellEnd"/>
+            <w:r>
+              <w:t xml:space="preserve"> [A]</w:t>
             </w:r>
           </w:p>
         </w:tc>
@@ -1447,8 +1567,13 @@
               <w:ind w:left="0"/>
               <w:jc w:val="both"/>
             </w:pPr>
-            <w:r>
-              <w:t>T_s [º C]</w:t>
+            <w:proofErr w:type="spellStart"/>
+            <w:r>
+              <w:t>T_s</w:t>
+            </w:r>
+            <w:proofErr w:type="spellEnd"/>
+            <w:r>
+              <w:t xml:space="preserve"> [º C]</w:t>
             </w:r>
           </w:p>
         </w:tc>
@@ -1735,8 +1860,13 @@
               <w:pStyle w:val="Prrafodelista"/>
               <w:ind w:left="0"/>
             </w:pPr>
-            <w:r>
-              <w:t>omega_m [</w:t>
+            <w:proofErr w:type="spellStart"/>
+            <w:r>
+              <w:t>omega_m</w:t>
+            </w:r>
+            <w:proofErr w:type="spellEnd"/>
+            <w:r>
+              <w:t xml:space="preserve"> [</w:t>
             </w:r>
             <w:r>
               <w:t>rad</w:t>
@@ -1800,8 +1930,21 @@
               <w:pStyle w:val="Prrafodelista"/>
               <w:ind w:left="0"/>
             </w:pPr>
-            <w:r>
-              <w:t>T_m [N.m]</w:t>
+            <w:proofErr w:type="spellStart"/>
+            <w:r>
+              <w:t>T_m</w:t>
+            </w:r>
+            <w:proofErr w:type="spellEnd"/>
+            <w:r>
+              <w:t xml:space="preserve"> [</w:t>
+            </w:r>
+            <w:proofErr w:type="spellStart"/>
+            <w:r>
+              <w:t>N.m</w:t>
+            </w:r>
+            <w:proofErr w:type="spellEnd"/>
+            <w:r>
+              <w:t>]</w:t>
             </w:r>
           </w:p>
         </w:tc>
@@ -2001,11 +2144,33 @@
                 <w:lang w:val="en-US"/>
               </w:rPr>
             </w:pPr>
+            <w:proofErr w:type="spellStart"/>
             <w:r>
               <w:rPr>
                 <w:lang w:val="en-US"/>
               </w:rPr>
-              <w:t>i_qs [A], i_ds [A], i_0s</w:t>
+              <w:t>i_qs</w:t>
+            </w:r>
+            <w:proofErr w:type="spellEnd"/>
+            <w:r>
+              <w:rPr>
+                <w:lang w:val="en-US"/>
+              </w:rPr>
+              <w:t xml:space="preserve"> [A], </w:t>
+            </w:r>
+            <w:proofErr w:type="spellStart"/>
+            <w:r>
+              <w:rPr>
+                <w:lang w:val="en-US"/>
+              </w:rPr>
+              <w:t>i_ds</w:t>
+            </w:r>
+            <w:proofErr w:type="spellEnd"/>
+            <w:r>
+              <w:rPr>
+                <w:lang w:val="en-US"/>
+              </w:rPr>
+              <w:t xml:space="preserve"> [A], i_0s</w:t>
             </w:r>
             <w:r>
               <w:rPr>
@@ -2070,8 +2235,13 @@
               <w:pStyle w:val="Prrafodelista"/>
               <w:ind w:left="0"/>
             </w:pPr>
-            <w:r>
-              <w:t>R_s [</w:t>
+            <w:proofErr w:type="spellStart"/>
+            <w:r>
+              <w:t>R_s</w:t>
+            </w:r>
+            <w:proofErr w:type="spellEnd"/>
+            <w:r>
+              <w:t xml:space="preserve"> [</w:t>
             </w:r>
             <w:r>
               <w:rPr>
@@ -2302,14 +2472,11 @@
         <w:jc w:val="center"/>
       </w:pPr>
       <w:r>
-        <w:rPr>
-          <w:noProof/>
-        </w:rPr>
         <w:drawing>
-          <wp:inline distT="0" distB="0" distL="0" distR="0" wp14:anchorId="0C758067" wp14:editId="2E60ADA5">
-            <wp:extent cx="4479093" cy="3971435"/>
-            <wp:effectExtent l="0" t="0" r="0" b="0"/>
-            <wp:docPr id="139894212" name="Imagen 1" descr="Diagrama, Esquemático&#10;&#10;Descripción generada automáticamente"/>
+          <wp:inline distT="0" distB="0" distL="0" distR="0" wp14:anchorId="6120637F" wp14:editId="0C90FAD7">
+            <wp:extent cx="5173883" cy="4135209"/>
+            <wp:effectExtent l="0" t="0" r="8255" b="0"/>
+            <wp:docPr id="2046317873" name="Imagen 1" descr="Diagrama, Dibujo de ingeniería&#10;&#10;Descripción generada automáticamente"/>
             <wp:cNvGraphicFramePr>
               <a:graphicFrameLocks xmlns:a="http://schemas.openxmlformats.org/drawingml/2006/main" noChangeAspect="1"/>
             </wp:cNvGraphicFramePr>
@@ -2317,7 +2484,7 @@
               <a:graphicData uri="http://schemas.openxmlformats.org/drawingml/2006/picture">
                 <pic:pic xmlns:pic="http://schemas.openxmlformats.org/drawingml/2006/picture">
                   <pic:nvPicPr>
-                    <pic:cNvPr id="139894212" name="Imagen 1" descr="Diagrama, Esquemático&#10;&#10;Descripción generada automáticamente"/>
+                    <pic:cNvPr id="2046317873" name="Imagen 1" descr="Diagrama, Dibujo de ingeniería&#10;&#10;Descripción generada automáticamente"/>
                     <pic:cNvPicPr/>
                   </pic:nvPicPr>
                   <pic:blipFill>
@@ -2329,7 +2496,7 @@
                   <pic:spPr>
                     <a:xfrm>
                       <a:off x="0" y="0"/>
-                      <a:ext cx="4504912" cy="3994327"/>
+                      <a:ext cx="5181457" cy="4141262"/>
                     </a:xfrm>
                     <a:prstGeom prst="rect">
                       <a:avLst/>
@@ -2505,13 +2672,10 @@
           <w:lang w:val="en-US" w:eastAsia="es-ES"/>
           <w14:ligatures w14:val="none"/>
         </w:rPr>
-        <w:t>[fqs, fds, f0s] = TD_PARK(fas, fbs, fcs, theta_r)</w:t>
-      </w:r>
-    </w:p>
-    <w:p>
-      <w:pPr>
-        <w:spacing w:after="0" w:line="240" w:lineRule="auto"/>
-        <w:ind w:left="851"/>
+        <w:t>[</w:t>
+      </w:r>
+      <w:proofErr w:type="spellStart"/>
+      <w:r>
         <w:rPr>
           <w:rFonts w:ascii="Consolas" w:eastAsia="Times New Roman" w:hAnsi="Consolas" w:cs="Times New Roman"/>
           <w:kern w:val="0"/>
@@ -2520,6 +2684,142 @@
           <w:lang w:val="en-US" w:eastAsia="es-ES"/>
           <w14:ligatures w14:val="none"/>
         </w:rPr>
+        <w:t>fqs</w:t>
+      </w:r>
+      <w:proofErr w:type="spellEnd"/>
+      <w:r>
+        <w:rPr>
+          <w:rFonts w:ascii="Consolas" w:eastAsia="Times New Roman" w:hAnsi="Consolas" w:cs="Times New Roman"/>
+          <w:kern w:val="0"/>
+          <w:sz w:val="20"/>
+          <w:szCs w:val="20"/>
+          <w:lang w:val="en-US" w:eastAsia="es-ES"/>
+          <w14:ligatures w14:val="none"/>
+        </w:rPr>
+        <w:t xml:space="preserve">, </w:t>
+      </w:r>
+      <w:proofErr w:type="spellStart"/>
+      <w:r>
+        <w:rPr>
+          <w:rFonts w:ascii="Consolas" w:eastAsia="Times New Roman" w:hAnsi="Consolas" w:cs="Times New Roman"/>
+          <w:kern w:val="0"/>
+          <w:sz w:val="20"/>
+          <w:szCs w:val="20"/>
+          <w:lang w:val="en-US" w:eastAsia="es-ES"/>
+          <w14:ligatures w14:val="none"/>
+        </w:rPr>
+        <w:t>fds</w:t>
+      </w:r>
+      <w:proofErr w:type="spellEnd"/>
+      <w:r>
+        <w:rPr>
+          <w:rFonts w:ascii="Consolas" w:eastAsia="Times New Roman" w:hAnsi="Consolas" w:cs="Times New Roman"/>
+          <w:kern w:val="0"/>
+          <w:sz w:val="20"/>
+          <w:szCs w:val="20"/>
+          <w:lang w:val="en-US" w:eastAsia="es-ES"/>
+          <w14:ligatures w14:val="none"/>
+        </w:rPr>
+        <w:t>, f0s] = TD_</w:t>
+      </w:r>
+      <w:proofErr w:type="gramStart"/>
+      <w:r>
+        <w:rPr>
+          <w:rFonts w:ascii="Consolas" w:eastAsia="Times New Roman" w:hAnsi="Consolas" w:cs="Times New Roman"/>
+          <w:kern w:val="0"/>
+          <w:sz w:val="20"/>
+          <w:szCs w:val="20"/>
+          <w:lang w:val="en-US" w:eastAsia="es-ES"/>
+          <w14:ligatures w14:val="none"/>
+        </w:rPr>
+        <w:t>PARK(</w:t>
+      </w:r>
+      <w:proofErr w:type="spellStart"/>
+      <w:proofErr w:type="gramEnd"/>
+      <w:r>
+        <w:rPr>
+          <w:rFonts w:ascii="Consolas" w:eastAsia="Times New Roman" w:hAnsi="Consolas" w:cs="Times New Roman"/>
+          <w:kern w:val="0"/>
+          <w:sz w:val="20"/>
+          <w:szCs w:val="20"/>
+          <w:lang w:val="en-US" w:eastAsia="es-ES"/>
+          <w14:ligatures w14:val="none"/>
+        </w:rPr>
+        <w:t>fas</w:t>
+      </w:r>
+      <w:proofErr w:type="spellEnd"/>
+      <w:r>
+        <w:rPr>
+          <w:rFonts w:ascii="Consolas" w:eastAsia="Times New Roman" w:hAnsi="Consolas" w:cs="Times New Roman"/>
+          <w:kern w:val="0"/>
+          <w:sz w:val="20"/>
+          <w:szCs w:val="20"/>
+          <w:lang w:val="en-US" w:eastAsia="es-ES"/>
+          <w14:ligatures w14:val="none"/>
+        </w:rPr>
+        <w:t xml:space="preserve">, </w:t>
+      </w:r>
+      <w:proofErr w:type="spellStart"/>
+      <w:r>
+        <w:rPr>
+          <w:rFonts w:ascii="Consolas" w:eastAsia="Times New Roman" w:hAnsi="Consolas" w:cs="Times New Roman"/>
+          <w:kern w:val="0"/>
+          <w:sz w:val="20"/>
+          <w:szCs w:val="20"/>
+          <w:lang w:val="en-US" w:eastAsia="es-ES"/>
+          <w14:ligatures w14:val="none"/>
+        </w:rPr>
+        <w:t>fbs</w:t>
+      </w:r>
+      <w:proofErr w:type="spellEnd"/>
+      <w:r>
+        <w:rPr>
+          <w:rFonts w:ascii="Consolas" w:eastAsia="Times New Roman" w:hAnsi="Consolas" w:cs="Times New Roman"/>
+          <w:kern w:val="0"/>
+          <w:sz w:val="20"/>
+          <w:szCs w:val="20"/>
+          <w:lang w:val="en-US" w:eastAsia="es-ES"/>
+          <w14:ligatures w14:val="none"/>
+        </w:rPr>
+        <w:t xml:space="preserve">, fcs, </w:t>
+      </w:r>
+      <w:proofErr w:type="spellStart"/>
+      <w:r>
+        <w:rPr>
+          <w:rFonts w:ascii="Consolas" w:eastAsia="Times New Roman" w:hAnsi="Consolas" w:cs="Times New Roman"/>
+          <w:kern w:val="0"/>
+          <w:sz w:val="20"/>
+          <w:szCs w:val="20"/>
+          <w:lang w:val="en-US" w:eastAsia="es-ES"/>
+          <w14:ligatures w14:val="none"/>
+        </w:rPr>
+        <w:t>theta_r</w:t>
+      </w:r>
+      <w:proofErr w:type="spellEnd"/>
+      <w:r>
+        <w:rPr>
+          <w:rFonts w:ascii="Consolas" w:eastAsia="Times New Roman" w:hAnsi="Consolas" w:cs="Times New Roman"/>
+          <w:kern w:val="0"/>
+          <w:sz w:val="20"/>
+          <w:szCs w:val="20"/>
+          <w:lang w:val="en-US" w:eastAsia="es-ES"/>
+          <w14:ligatures w14:val="none"/>
+        </w:rPr>
+        <w:t>)</w:t>
+      </w:r>
+    </w:p>
+    <w:p>
+      <w:pPr>
+        <w:spacing w:after="0" w:line="240" w:lineRule="auto"/>
+        <w:ind w:left="851"/>
+        <w:rPr>
+          <w:rFonts w:ascii="Consolas" w:eastAsia="Times New Roman" w:hAnsi="Consolas" w:cs="Times New Roman"/>
+          <w:kern w:val="0"/>
+          <w:sz w:val="20"/>
+          <w:szCs w:val="20"/>
+          <w:lang w:val="en-US" w:eastAsia="es-ES"/>
+          <w14:ligatures w14:val="none"/>
+        </w:rPr>
       </w:pPr>
     </w:p>
     <w:p>
@@ -2546,6 +2846,7 @@
         </w:rPr>
         <w:t xml:space="preserve">    </w:t>
       </w:r>
+      <w:proofErr w:type="spellStart"/>
       <w:r>
         <w:rPr>
           <w:rFonts w:ascii="Consolas" w:eastAsia="Times New Roman" w:hAnsi="Consolas" w:cs="Times New Roman"/>
@@ -2555,13 +2856,10 @@
           <w:lang w:eastAsia="es-ES"/>
           <w14:ligatures w14:val="none"/>
         </w:rPr>
-        <w:t>fabcs = [fas; fbs; fcs];</w:t>
-      </w:r>
-    </w:p>
-    <w:p>
-      <w:pPr>
-        <w:spacing w:after="0" w:line="240" w:lineRule="auto"/>
-        <w:ind w:left="851"/>
+        <w:t>fabcs</w:t>
+      </w:r>
+      <w:proofErr w:type="spellEnd"/>
+      <w:r>
         <w:rPr>
           <w:rFonts w:ascii="Consolas" w:eastAsia="Times New Roman" w:hAnsi="Consolas" w:cs="Times New Roman"/>
           <w:kern w:val="0"/>
@@ -2570,6 +2868,69 @@
           <w:lang w:eastAsia="es-ES"/>
           <w14:ligatures w14:val="none"/>
         </w:rPr>
+        <w:t xml:space="preserve"> = [fas; </w:t>
+      </w:r>
+      <w:proofErr w:type="spellStart"/>
+      <w:r>
+        <w:rPr>
+          <w:rFonts w:ascii="Consolas" w:eastAsia="Times New Roman" w:hAnsi="Consolas" w:cs="Times New Roman"/>
+          <w:kern w:val="0"/>
+          <w:sz w:val="20"/>
+          <w:szCs w:val="20"/>
+          <w:lang w:eastAsia="es-ES"/>
+          <w14:ligatures w14:val="none"/>
+        </w:rPr>
+        <w:t>fbs</w:t>
+      </w:r>
+      <w:proofErr w:type="spellEnd"/>
+      <w:r>
+        <w:rPr>
+          <w:rFonts w:ascii="Consolas" w:eastAsia="Times New Roman" w:hAnsi="Consolas" w:cs="Times New Roman"/>
+          <w:kern w:val="0"/>
+          <w:sz w:val="20"/>
+          <w:szCs w:val="20"/>
+          <w:lang w:eastAsia="es-ES"/>
+          <w14:ligatures w14:val="none"/>
+        </w:rPr>
+        <w:t xml:space="preserve">; </w:t>
+      </w:r>
+      <w:proofErr w:type="spellStart"/>
+      <w:r>
+        <w:rPr>
+          <w:rFonts w:ascii="Consolas" w:eastAsia="Times New Roman" w:hAnsi="Consolas" w:cs="Times New Roman"/>
+          <w:kern w:val="0"/>
+          <w:sz w:val="20"/>
+          <w:szCs w:val="20"/>
+          <w:lang w:eastAsia="es-ES"/>
+          <w14:ligatures w14:val="none"/>
+        </w:rPr>
+        <w:t>fcs</w:t>
+      </w:r>
+      <w:proofErr w:type="spellEnd"/>
+      <w:r>
+        <w:rPr>
+          <w:rFonts w:ascii="Consolas" w:eastAsia="Times New Roman" w:hAnsi="Consolas" w:cs="Times New Roman"/>
+          <w:kern w:val="0"/>
+          <w:sz w:val="20"/>
+          <w:szCs w:val="20"/>
+          <w:lang w:eastAsia="es-ES"/>
+          <w14:ligatures w14:val="none"/>
+        </w:rPr>
+        <w:t>];</w:t>
+      </w:r>
+    </w:p>
+    <w:p>
+      <w:pPr>
+        <w:spacing w:after="0" w:line="240" w:lineRule="auto"/>
+        <w:ind w:left="851"/>
+        <w:rPr>
+          <w:rFonts w:ascii="Consolas" w:eastAsia="Times New Roman" w:hAnsi="Consolas" w:cs="Times New Roman"/>
+          <w:kern w:val="0"/>
+          <w:sz w:val="20"/>
+          <w:szCs w:val="20"/>
+          <w:lang w:eastAsia="es-ES"/>
+          <w14:ligatures w14:val="none"/>
+        </w:rPr>
       </w:pPr>
     </w:p>
     <w:p>
@@ -2594,13 +2955,10 @@
           <w:lang w:eastAsia="es-ES"/>
           <w14:ligatures w14:val="none"/>
         </w:rPr>
-        <w:t xml:space="preserve">    Ks = [cos(theta_r) cos(theta_r - 2*pi/3) cos(theta_r + 2*pi/3)</w:t>
-      </w:r>
-    </w:p>
-    <w:p>
-      <w:pPr>
-        <w:spacing w:after="0" w:line="240" w:lineRule="auto"/>
-        <w:ind w:left="851"/>
+        <w:t xml:space="preserve">    Ks = [cos(</w:t>
+      </w:r>
+      <w:proofErr w:type="spellStart"/>
+      <w:r>
         <w:rPr>
           <w:rFonts w:ascii="Consolas" w:eastAsia="Times New Roman" w:hAnsi="Consolas" w:cs="Times New Roman"/>
           <w:kern w:val="0"/>
@@ -2609,7 +2967,9 @@
           <w:lang w:eastAsia="es-ES"/>
           <w14:ligatures w14:val="none"/>
         </w:rPr>
-      </w:pPr>
+        <w:t>theta_r</w:t>
+      </w:r>
+      <w:proofErr w:type="spellEnd"/>
       <w:r>
         <w:rPr>
           <w:rFonts w:ascii="Consolas" w:eastAsia="Times New Roman" w:hAnsi="Consolas" w:cs="Times New Roman"/>
@@ -2619,7 +2979,152 @@
           <w:lang w:eastAsia="es-ES"/>
           <w14:ligatures w14:val="none"/>
         </w:rPr>
-        <w:t xml:space="preserve">          sin(theta_r) sin(theta_r - 2*pi/3) sin(theta_r + 2*pi/3) </w:t>
+        <w:t>) cos(</w:t>
+      </w:r>
+      <w:proofErr w:type="spellStart"/>
+      <w:r>
+        <w:rPr>
+          <w:rFonts w:ascii="Consolas" w:eastAsia="Times New Roman" w:hAnsi="Consolas" w:cs="Times New Roman"/>
+          <w:kern w:val="0"/>
+          <w:sz w:val="20"/>
+          <w:szCs w:val="20"/>
+          <w:lang w:eastAsia="es-ES"/>
+          <w14:ligatures w14:val="none"/>
+        </w:rPr>
+        <w:t>theta_r</w:t>
+      </w:r>
+      <w:proofErr w:type="spellEnd"/>
+      <w:r>
+        <w:rPr>
+          <w:rFonts w:ascii="Consolas" w:eastAsia="Times New Roman" w:hAnsi="Consolas" w:cs="Times New Roman"/>
+          <w:kern w:val="0"/>
+          <w:sz w:val="20"/>
+          <w:szCs w:val="20"/>
+          <w:lang w:eastAsia="es-ES"/>
+          <w14:ligatures w14:val="none"/>
+        </w:rPr>
+        <w:t xml:space="preserve"> - 2*pi/3) cos(</w:t>
+      </w:r>
+      <w:proofErr w:type="spellStart"/>
+      <w:r>
+        <w:rPr>
+          <w:rFonts w:ascii="Consolas" w:eastAsia="Times New Roman" w:hAnsi="Consolas" w:cs="Times New Roman"/>
+          <w:kern w:val="0"/>
+          <w:sz w:val="20"/>
+          <w:szCs w:val="20"/>
+          <w:lang w:eastAsia="es-ES"/>
+          <w14:ligatures w14:val="none"/>
+        </w:rPr>
+        <w:t>theta_r</w:t>
+      </w:r>
+      <w:proofErr w:type="spellEnd"/>
+      <w:r>
+        <w:rPr>
+          <w:rFonts w:ascii="Consolas" w:eastAsia="Times New Roman" w:hAnsi="Consolas" w:cs="Times New Roman"/>
+          <w:kern w:val="0"/>
+          <w:sz w:val="20"/>
+          <w:szCs w:val="20"/>
+          <w:lang w:eastAsia="es-ES"/>
+          <w14:ligatures w14:val="none"/>
+        </w:rPr>
+        <w:t xml:space="preserve"> + 2*pi/3)</w:t>
+      </w:r>
+    </w:p>
+    <w:p>
+      <w:pPr>
+        <w:spacing w:after="0" w:line="240" w:lineRule="auto"/>
+        <w:ind w:left="851"/>
+        <w:rPr>
+          <w:rFonts w:ascii="Consolas" w:eastAsia="Times New Roman" w:hAnsi="Consolas" w:cs="Times New Roman"/>
+          <w:kern w:val="0"/>
+          <w:sz w:val="20"/>
+          <w:szCs w:val="20"/>
+          <w:lang w:eastAsia="es-ES"/>
+          <w14:ligatures w14:val="none"/>
+        </w:rPr>
+      </w:pPr>
+      <w:r>
+        <w:rPr>
+          <w:rFonts w:ascii="Consolas" w:eastAsia="Times New Roman" w:hAnsi="Consolas" w:cs="Times New Roman"/>
+          <w:kern w:val="0"/>
+          <w:sz w:val="20"/>
+          <w:szCs w:val="20"/>
+          <w:lang w:eastAsia="es-ES"/>
+          <w14:ligatures w14:val="none"/>
+        </w:rPr>
+        <w:t xml:space="preserve">          sin(</w:t>
+      </w:r>
+      <w:proofErr w:type="spellStart"/>
+      <w:r>
+        <w:rPr>
+          <w:rFonts w:ascii="Consolas" w:eastAsia="Times New Roman" w:hAnsi="Consolas" w:cs="Times New Roman"/>
+          <w:kern w:val="0"/>
+          <w:sz w:val="20"/>
+          <w:szCs w:val="20"/>
+          <w:lang w:eastAsia="es-ES"/>
+          <w14:ligatures w14:val="none"/>
+        </w:rPr>
+        <w:t>theta_r</w:t>
+      </w:r>
+      <w:proofErr w:type="spellEnd"/>
+      <w:r>
+        <w:rPr>
+          <w:rFonts w:ascii="Consolas" w:eastAsia="Times New Roman" w:hAnsi="Consolas" w:cs="Times New Roman"/>
+          <w:kern w:val="0"/>
+          <w:sz w:val="20"/>
+          <w:szCs w:val="20"/>
+          <w:lang w:eastAsia="es-ES"/>
+          <w14:ligatures w14:val="none"/>
+        </w:rPr>
+        <w:t>) sin(</w:t>
+      </w:r>
+      <w:proofErr w:type="spellStart"/>
+      <w:r>
+        <w:rPr>
+          <w:rFonts w:ascii="Consolas" w:eastAsia="Times New Roman" w:hAnsi="Consolas" w:cs="Times New Roman"/>
+          <w:kern w:val="0"/>
+          <w:sz w:val="20"/>
+          <w:szCs w:val="20"/>
+          <w:lang w:eastAsia="es-ES"/>
+          <w14:ligatures w14:val="none"/>
+        </w:rPr>
+        <w:t>theta_r</w:t>
+      </w:r>
+      <w:proofErr w:type="spellEnd"/>
+      <w:r>
+        <w:rPr>
+          <w:rFonts w:ascii="Consolas" w:eastAsia="Times New Roman" w:hAnsi="Consolas" w:cs="Times New Roman"/>
+          <w:kern w:val="0"/>
+          <w:sz w:val="20"/>
+          <w:szCs w:val="20"/>
+          <w:lang w:eastAsia="es-ES"/>
+          <w14:ligatures w14:val="none"/>
+        </w:rPr>
+        <w:t xml:space="preserve"> - 2*pi/3) sin(</w:t>
+      </w:r>
+      <w:proofErr w:type="spellStart"/>
+      <w:r>
+        <w:rPr>
+          <w:rFonts w:ascii="Consolas" w:eastAsia="Times New Roman" w:hAnsi="Consolas" w:cs="Times New Roman"/>
+          <w:kern w:val="0"/>
+          <w:sz w:val="20"/>
+          <w:szCs w:val="20"/>
+          <w:lang w:eastAsia="es-ES"/>
+          <w14:ligatures w14:val="none"/>
+        </w:rPr>
+        <w:t>theta_r</w:t>
+      </w:r>
+      <w:proofErr w:type="spellEnd"/>
+      <w:r>
+        <w:rPr>
+          <w:rFonts w:ascii="Consolas" w:eastAsia="Times New Roman" w:hAnsi="Consolas" w:cs="Times New Roman"/>
+          <w:kern w:val="0"/>
+          <w:sz w:val="20"/>
+          <w:szCs w:val="20"/>
+          <w:lang w:eastAsia="es-ES"/>
+          <w14:ligatures w14:val="none"/>
+        </w:rPr>
+        <w:t xml:space="preserve"> + 2*pi/3) </w:t>
       </w:r>
     </w:p>
     <w:p>
@@ -2655,13 +3160,10 @@
           <w:lang w:val="en-US" w:eastAsia="es-ES"/>
           <w14:ligatures w14:val="none"/>
         </w:rPr>
-        <w:t>1/2          1/2                   1/2];</w:t>
-      </w:r>
-    </w:p>
-    <w:p>
-      <w:pPr>
-        <w:spacing w:after="0" w:line="240" w:lineRule="auto"/>
-        <w:ind w:left="851"/>
+        <w:t>1/2          1/2                   1/2</w:t>
+      </w:r>
+      <w:proofErr w:type="gramStart"/>
+      <w:r>
         <w:rPr>
           <w:rFonts w:ascii="Consolas" w:eastAsia="Times New Roman" w:hAnsi="Consolas" w:cs="Times New Roman"/>
           <w:kern w:val="0"/>
@@ -2670,6 +3172,22 @@
           <w:lang w:val="en-US" w:eastAsia="es-ES"/>
           <w14:ligatures w14:val="none"/>
         </w:rPr>
+        <w:t>];</w:t>
+      </w:r>
+      <w:proofErr w:type="gramEnd"/>
+    </w:p>
+    <w:p>
+      <w:pPr>
+        <w:spacing w:after="0" w:line="240" w:lineRule="auto"/>
+        <w:ind w:left="851"/>
+        <w:rPr>
+          <w:rFonts w:ascii="Consolas" w:eastAsia="Times New Roman" w:hAnsi="Consolas" w:cs="Times New Roman"/>
+          <w:kern w:val="0"/>
+          <w:sz w:val="20"/>
+          <w:szCs w:val="20"/>
+          <w:lang w:val="en-US" w:eastAsia="es-ES"/>
+          <w14:ligatures w14:val="none"/>
+        </w:rPr>
       </w:pPr>
     </w:p>
     <w:p>
@@ -2694,13 +3212,11 @@
           <w:lang w:val="en-US" w:eastAsia="es-ES"/>
           <w14:ligatures w14:val="none"/>
         </w:rPr>
-        <w:t xml:space="preserve">    fqd0s = Ks * fabcs;</w:t>
-      </w:r>
-    </w:p>
-    <w:p>
-      <w:pPr>
-        <w:spacing w:after="0" w:line="240" w:lineRule="auto"/>
-        <w:ind w:left="851"/>
+        <w:t xml:space="preserve">    fqd0s = Ks * </w:t>
+      </w:r>
+      <w:proofErr w:type="spellStart"/>
+      <w:proofErr w:type="gramStart"/>
+      <w:r>
         <w:rPr>
           <w:rFonts w:ascii="Consolas" w:eastAsia="Times New Roman" w:hAnsi="Consolas" w:cs="Times New Roman"/>
           <w:kern w:val="0"/>
@@ -2709,6 +3225,34 @@
           <w:lang w:val="en-US" w:eastAsia="es-ES"/>
           <w14:ligatures w14:val="none"/>
         </w:rPr>
+        <w:t>fabcs</w:t>
+      </w:r>
+      <w:proofErr w:type="spellEnd"/>
+      <w:r>
+        <w:rPr>
+          <w:rFonts w:ascii="Consolas" w:eastAsia="Times New Roman" w:hAnsi="Consolas" w:cs="Times New Roman"/>
+          <w:kern w:val="0"/>
+          <w:sz w:val="20"/>
+          <w:szCs w:val="20"/>
+          <w:lang w:val="en-US" w:eastAsia="es-ES"/>
+          <w14:ligatures w14:val="none"/>
+        </w:rPr>
+        <w:t>;</w:t>
+      </w:r>
+      <w:proofErr w:type="gramEnd"/>
+    </w:p>
+    <w:p>
+      <w:pPr>
+        <w:spacing w:after="0" w:line="240" w:lineRule="auto"/>
+        <w:ind w:left="851"/>
+        <w:rPr>
+          <w:rFonts w:ascii="Consolas" w:eastAsia="Times New Roman" w:hAnsi="Consolas" w:cs="Times New Roman"/>
+          <w:kern w:val="0"/>
+          <w:sz w:val="20"/>
+          <w:szCs w:val="20"/>
+          <w:lang w:val="en-US" w:eastAsia="es-ES"/>
+          <w14:ligatures w14:val="none"/>
+        </w:rPr>
       </w:pPr>
     </w:p>
     <w:p>
@@ -2733,13 +3277,10 @@
           <w:lang w:val="en-US" w:eastAsia="es-ES"/>
           <w14:ligatures w14:val="none"/>
         </w:rPr>
-        <w:t xml:space="preserve">    fqs = fqd0s(1);</w:t>
-      </w:r>
-    </w:p>
-    <w:p>
-      <w:pPr>
-        <w:spacing w:after="0" w:line="240" w:lineRule="auto"/>
-        <w:ind w:left="851"/>
+        <w:t xml:space="preserve">    </w:t>
+      </w:r>
+      <w:proofErr w:type="spellStart"/>
+      <w:r>
         <w:rPr>
           <w:rFonts w:ascii="Consolas" w:eastAsia="Times New Roman" w:hAnsi="Consolas" w:cs="Times New Roman"/>
           <w:kern w:val="0"/>
@@ -2748,7 +3289,9 @@
           <w:lang w:val="en-US" w:eastAsia="es-ES"/>
           <w14:ligatures w14:val="none"/>
         </w:rPr>
-      </w:pPr>
+        <w:t>fqs</w:t>
+      </w:r>
+      <w:proofErr w:type="spellEnd"/>
       <w:r>
         <w:rPr>
           <w:rFonts w:ascii="Consolas" w:eastAsia="Times New Roman" w:hAnsi="Consolas" w:cs="Times New Roman"/>
@@ -2758,8 +3301,9 @@
           <w:lang w:val="en-US" w:eastAsia="es-ES"/>
           <w14:ligatures w14:val="none"/>
         </w:rPr>
-        <w:t xml:space="preserve">    </w:t>
-      </w:r>
+        <w:t xml:space="preserve"> = fqd0</w:t>
+      </w:r>
+      <w:proofErr w:type="gramStart"/>
       <w:r>
         <w:rPr>
           <w:rFonts w:ascii="Consolas" w:eastAsia="Times New Roman" w:hAnsi="Consolas" w:cs="Times New Roman"/>
@@ -2769,13 +3313,10 @@
           <w:lang w:val="en-US" w:eastAsia="es-ES"/>
           <w14:ligatures w14:val="none"/>
         </w:rPr>
-        <w:t>fds = fqd0s(2);</w:t>
-      </w:r>
-    </w:p>
-    <w:p>
-      <w:pPr>
-        <w:spacing w:after="0" w:line="240" w:lineRule="auto"/>
-        <w:ind w:left="851"/>
+        <w:t>s(</w:t>
+      </w:r>
+      <w:proofErr w:type="gramEnd"/>
+      <w:r>
         <w:rPr>
           <w:rFonts w:ascii="Consolas" w:eastAsia="Times New Roman" w:hAnsi="Consolas" w:cs="Times New Roman"/>
           <w:kern w:val="0"/>
@@ -2784,8 +3325,13 @@
           <w:lang w:val="en-US" w:eastAsia="es-ES"/>
           <w14:ligatures w14:val="none"/>
         </w:rPr>
-      </w:pPr>
-      <w:r>
+        <w:t>1);</w:t>
+      </w:r>
+    </w:p>
+    <w:p>
+      <w:pPr>
+        <w:spacing w:after="0" w:line="240" w:lineRule="auto"/>
+        <w:ind w:left="851"/>
         <w:rPr>
           <w:rFonts w:ascii="Consolas" w:eastAsia="Times New Roman" w:hAnsi="Consolas" w:cs="Times New Roman"/>
           <w:kern w:val="0"/>
@@ -2794,7 +3340,114 @@
           <w:lang w:val="en-US" w:eastAsia="es-ES"/>
           <w14:ligatures w14:val="none"/>
         </w:rPr>
-        <w:t xml:space="preserve">    f0s = fqd0s(3);</w:t>
+      </w:pPr>
+      <w:r>
+        <w:rPr>
+          <w:rFonts w:ascii="Consolas" w:eastAsia="Times New Roman" w:hAnsi="Consolas" w:cs="Times New Roman"/>
+          <w:kern w:val="0"/>
+          <w:sz w:val="20"/>
+          <w:szCs w:val="20"/>
+          <w:lang w:val="en-US" w:eastAsia="es-ES"/>
+          <w14:ligatures w14:val="none"/>
+        </w:rPr>
+        <w:t xml:space="preserve">    </w:t>
+      </w:r>
+      <w:proofErr w:type="spellStart"/>
+      <w:r>
+        <w:rPr>
+          <w:rFonts w:ascii="Consolas" w:eastAsia="Times New Roman" w:hAnsi="Consolas" w:cs="Times New Roman"/>
+          <w:kern w:val="0"/>
+          <w:sz w:val="20"/>
+          <w:szCs w:val="20"/>
+          <w:lang w:val="en-US" w:eastAsia="es-ES"/>
+          <w14:ligatures w14:val="none"/>
+        </w:rPr>
+        <w:t>fds</w:t>
+      </w:r>
+      <w:proofErr w:type="spellEnd"/>
+      <w:r>
+        <w:rPr>
+          <w:rFonts w:ascii="Consolas" w:eastAsia="Times New Roman" w:hAnsi="Consolas" w:cs="Times New Roman"/>
+          <w:kern w:val="0"/>
+          <w:sz w:val="20"/>
+          <w:szCs w:val="20"/>
+          <w:lang w:val="en-US" w:eastAsia="es-ES"/>
+          <w14:ligatures w14:val="none"/>
+        </w:rPr>
+        <w:t xml:space="preserve"> = fqd0</w:t>
+      </w:r>
+      <w:proofErr w:type="gramStart"/>
+      <w:r>
+        <w:rPr>
+          <w:rFonts w:ascii="Consolas" w:eastAsia="Times New Roman" w:hAnsi="Consolas" w:cs="Times New Roman"/>
+          <w:kern w:val="0"/>
+          <w:sz w:val="20"/>
+          <w:szCs w:val="20"/>
+          <w:lang w:val="en-US" w:eastAsia="es-ES"/>
+          <w14:ligatures w14:val="none"/>
+        </w:rPr>
+        <w:t>s(</w:t>
+      </w:r>
+      <w:proofErr w:type="gramEnd"/>
+      <w:r>
+        <w:rPr>
+          <w:rFonts w:ascii="Consolas" w:eastAsia="Times New Roman" w:hAnsi="Consolas" w:cs="Times New Roman"/>
+          <w:kern w:val="0"/>
+          <w:sz w:val="20"/>
+          <w:szCs w:val="20"/>
+          <w:lang w:val="en-US" w:eastAsia="es-ES"/>
+          <w14:ligatures w14:val="none"/>
+        </w:rPr>
+        <w:t>2);</w:t>
+      </w:r>
+    </w:p>
+    <w:p>
+      <w:pPr>
+        <w:spacing w:after="0" w:line="240" w:lineRule="auto"/>
+        <w:ind w:left="851"/>
+        <w:rPr>
+          <w:rFonts w:ascii="Consolas" w:eastAsia="Times New Roman" w:hAnsi="Consolas" w:cs="Times New Roman"/>
+          <w:kern w:val="0"/>
+          <w:sz w:val="20"/>
+          <w:szCs w:val="20"/>
+          <w:lang w:val="en-US" w:eastAsia="es-ES"/>
+          <w14:ligatures w14:val="none"/>
+        </w:rPr>
+      </w:pPr>
+      <w:r>
+        <w:rPr>
+          <w:rFonts w:ascii="Consolas" w:eastAsia="Times New Roman" w:hAnsi="Consolas" w:cs="Times New Roman"/>
+          <w:kern w:val="0"/>
+          <w:sz w:val="20"/>
+          <w:szCs w:val="20"/>
+          <w:lang w:val="en-US" w:eastAsia="es-ES"/>
+          <w14:ligatures w14:val="none"/>
+        </w:rPr>
+        <w:t xml:space="preserve">    f0s = fqd0</w:t>
+      </w:r>
+      <w:proofErr w:type="gramStart"/>
+      <w:r>
+        <w:rPr>
+          <w:rFonts w:ascii="Consolas" w:eastAsia="Times New Roman" w:hAnsi="Consolas" w:cs="Times New Roman"/>
+          <w:kern w:val="0"/>
+          <w:sz w:val="20"/>
+          <w:szCs w:val="20"/>
+          <w:lang w:val="en-US" w:eastAsia="es-ES"/>
+          <w14:ligatures w14:val="none"/>
+        </w:rPr>
+        <w:t>s(</w:t>
+      </w:r>
+      <w:proofErr w:type="gramEnd"/>
+      <w:r>
+        <w:rPr>
+          <w:rFonts w:ascii="Consolas" w:eastAsia="Times New Roman" w:hAnsi="Consolas" w:cs="Times New Roman"/>
+          <w:kern w:val="0"/>
+          <w:sz w:val="20"/>
+          <w:szCs w:val="20"/>
+          <w:lang w:val="en-US" w:eastAsia="es-ES"/>
+          <w14:ligatures w14:val="none"/>
+        </w:rPr>
+        <w:t>3);</w:t>
       </w:r>
     </w:p>
     <w:p>
@@ -2871,13 +3524,10 @@
           <w:lang w:val="en-US" w:eastAsia="es-ES"/>
           <w14:ligatures w14:val="none"/>
         </w:rPr>
-        <w:t>[fas, fbs, fcs] = TI_PARK(fqs, fds, f0s , theta_r)</w:t>
-      </w:r>
-    </w:p>
-    <w:p>
-      <w:pPr>
-        <w:spacing w:after="0" w:line="240" w:lineRule="auto"/>
-        <w:ind w:left="851"/>
+        <w:t>[</w:t>
+      </w:r>
+      <w:proofErr w:type="spellStart"/>
+      <w:r>
         <w:rPr>
           <w:rFonts w:ascii="Consolas" w:eastAsia="Times New Roman" w:hAnsi="Consolas" w:cs="Times New Roman"/>
           <w:kern w:val="0"/>
@@ -2886,6 +3536,142 @@
           <w:lang w:val="en-US" w:eastAsia="es-ES"/>
           <w14:ligatures w14:val="none"/>
         </w:rPr>
+        <w:t>fas</w:t>
+      </w:r>
+      <w:proofErr w:type="spellEnd"/>
+      <w:r>
+        <w:rPr>
+          <w:rFonts w:ascii="Consolas" w:eastAsia="Times New Roman" w:hAnsi="Consolas" w:cs="Times New Roman"/>
+          <w:kern w:val="0"/>
+          <w:sz w:val="20"/>
+          <w:szCs w:val="20"/>
+          <w:lang w:val="en-US" w:eastAsia="es-ES"/>
+          <w14:ligatures w14:val="none"/>
+        </w:rPr>
+        <w:t xml:space="preserve">, </w:t>
+      </w:r>
+      <w:proofErr w:type="spellStart"/>
+      <w:r>
+        <w:rPr>
+          <w:rFonts w:ascii="Consolas" w:eastAsia="Times New Roman" w:hAnsi="Consolas" w:cs="Times New Roman"/>
+          <w:kern w:val="0"/>
+          <w:sz w:val="20"/>
+          <w:szCs w:val="20"/>
+          <w:lang w:val="en-US" w:eastAsia="es-ES"/>
+          <w14:ligatures w14:val="none"/>
+        </w:rPr>
+        <w:t>fbs</w:t>
+      </w:r>
+      <w:proofErr w:type="spellEnd"/>
+      <w:r>
+        <w:rPr>
+          <w:rFonts w:ascii="Consolas" w:eastAsia="Times New Roman" w:hAnsi="Consolas" w:cs="Times New Roman"/>
+          <w:kern w:val="0"/>
+          <w:sz w:val="20"/>
+          <w:szCs w:val="20"/>
+          <w:lang w:val="en-US" w:eastAsia="es-ES"/>
+          <w14:ligatures w14:val="none"/>
+        </w:rPr>
+        <w:t>, fcs] = TI_</w:t>
+      </w:r>
+      <w:proofErr w:type="gramStart"/>
+      <w:r>
+        <w:rPr>
+          <w:rFonts w:ascii="Consolas" w:eastAsia="Times New Roman" w:hAnsi="Consolas" w:cs="Times New Roman"/>
+          <w:kern w:val="0"/>
+          <w:sz w:val="20"/>
+          <w:szCs w:val="20"/>
+          <w:lang w:val="en-US" w:eastAsia="es-ES"/>
+          <w14:ligatures w14:val="none"/>
+        </w:rPr>
+        <w:t>PARK(</w:t>
+      </w:r>
+      <w:proofErr w:type="spellStart"/>
+      <w:proofErr w:type="gramEnd"/>
+      <w:r>
+        <w:rPr>
+          <w:rFonts w:ascii="Consolas" w:eastAsia="Times New Roman" w:hAnsi="Consolas" w:cs="Times New Roman"/>
+          <w:kern w:val="0"/>
+          <w:sz w:val="20"/>
+          <w:szCs w:val="20"/>
+          <w:lang w:val="en-US" w:eastAsia="es-ES"/>
+          <w14:ligatures w14:val="none"/>
+        </w:rPr>
+        <w:t>fqs</w:t>
+      </w:r>
+      <w:proofErr w:type="spellEnd"/>
+      <w:r>
+        <w:rPr>
+          <w:rFonts w:ascii="Consolas" w:eastAsia="Times New Roman" w:hAnsi="Consolas" w:cs="Times New Roman"/>
+          <w:kern w:val="0"/>
+          <w:sz w:val="20"/>
+          <w:szCs w:val="20"/>
+          <w:lang w:val="en-US" w:eastAsia="es-ES"/>
+          <w14:ligatures w14:val="none"/>
+        </w:rPr>
+        <w:t xml:space="preserve">, </w:t>
+      </w:r>
+      <w:proofErr w:type="spellStart"/>
+      <w:r>
+        <w:rPr>
+          <w:rFonts w:ascii="Consolas" w:eastAsia="Times New Roman" w:hAnsi="Consolas" w:cs="Times New Roman"/>
+          <w:kern w:val="0"/>
+          <w:sz w:val="20"/>
+          <w:szCs w:val="20"/>
+          <w:lang w:val="en-US" w:eastAsia="es-ES"/>
+          <w14:ligatures w14:val="none"/>
+        </w:rPr>
+        <w:t>fds</w:t>
+      </w:r>
+      <w:proofErr w:type="spellEnd"/>
+      <w:r>
+        <w:rPr>
+          <w:rFonts w:ascii="Consolas" w:eastAsia="Times New Roman" w:hAnsi="Consolas" w:cs="Times New Roman"/>
+          <w:kern w:val="0"/>
+          <w:sz w:val="20"/>
+          <w:szCs w:val="20"/>
+          <w:lang w:val="en-US" w:eastAsia="es-ES"/>
+          <w14:ligatures w14:val="none"/>
+        </w:rPr>
+        <w:t xml:space="preserve">, f0s , </w:t>
+      </w:r>
+      <w:proofErr w:type="spellStart"/>
+      <w:r>
+        <w:rPr>
+          <w:rFonts w:ascii="Consolas" w:eastAsia="Times New Roman" w:hAnsi="Consolas" w:cs="Times New Roman"/>
+          <w:kern w:val="0"/>
+          <w:sz w:val="20"/>
+          <w:szCs w:val="20"/>
+          <w:lang w:val="en-US" w:eastAsia="es-ES"/>
+          <w14:ligatures w14:val="none"/>
+        </w:rPr>
+        <w:t>theta_r</w:t>
+      </w:r>
+      <w:proofErr w:type="spellEnd"/>
+      <w:r>
+        <w:rPr>
+          <w:rFonts w:ascii="Consolas" w:eastAsia="Times New Roman" w:hAnsi="Consolas" w:cs="Times New Roman"/>
+          <w:kern w:val="0"/>
+          <w:sz w:val="20"/>
+          <w:szCs w:val="20"/>
+          <w:lang w:val="en-US" w:eastAsia="es-ES"/>
+          <w14:ligatures w14:val="none"/>
+        </w:rPr>
+        <w:t>)</w:t>
+      </w:r>
+    </w:p>
+    <w:p>
+      <w:pPr>
+        <w:spacing w:after="0" w:line="240" w:lineRule="auto"/>
+        <w:ind w:left="851"/>
+        <w:rPr>
+          <w:rFonts w:ascii="Consolas" w:eastAsia="Times New Roman" w:hAnsi="Consolas" w:cs="Times New Roman"/>
+          <w:kern w:val="0"/>
+          <w:sz w:val="20"/>
+          <w:szCs w:val="20"/>
+          <w:lang w:val="en-US" w:eastAsia="es-ES"/>
+          <w14:ligatures w14:val="none"/>
+        </w:rPr>
       </w:pPr>
     </w:p>
     <w:p>
@@ -2910,13 +3696,10 @@
           <w:lang w:val="en-US" w:eastAsia="es-ES"/>
           <w14:ligatures w14:val="none"/>
         </w:rPr>
-        <w:t xml:space="preserve">    fqd0s = [fqs; fds; f0s];</w:t>
-      </w:r>
-    </w:p>
-    <w:p>
-      <w:pPr>
-        <w:spacing w:after="0" w:line="240" w:lineRule="auto"/>
-        <w:ind w:left="851"/>
+        <w:t xml:space="preserve">    fqd0s = [</w:t>
+      </w:r>
+      <w:proofErr w:type="spellStart"/>
+      <w:r>
         <w:rPr>
           <w:rFonts w:ascii="Consolas" w:eastAsia="Times New Roman" w:hAnsi="Consolas" w:cs="Times New Roman"/>
           <w:kern w:val="0"/>
@@ -2925,6 +3708,70 @@
           <w:lang w:val="en-US" w:eastAsia="es-ES"/>
           <w14:ligatures w14:val="none"/>
         </w:rPr>
+        <w:t>fqs</w:t>
+      </w:r>
+      <w:proofErr w:type="spellEnd"/>
+      <w:r>
+        <w:rPr>
+          <w:rFonts w:ascii="Consolas" w:eastAsia="Times New Roman" w:hAnsi="Consolas" w:cs="Times New Roman"/>
+          <w:kern w:val="0"/>
+          <w:sz w:val="20"/>
+          <w:szCs w:val="20"/>
+          <w:lang w:val="en-US" w:eastAsia="es-ES"/>
+          <w14:ligatures w14:val="none"/>
+        </w:rPr>
+        <w:t xml:space="preserve">; </w:t>
+      </w:r>
+      <w:proofErr w:type="spellStart"/>
+      <w:r>
+        <w:rPr>
+          <w:rFonts w:ascii="Consolas" w:eastAsia="Times New Roman" w:hAnsi="Consolas" w:cs="Times New Roman"/>
+          <w:kern w:val="0"/>
+          <w:sz w:val="20"/>
+          <w:szCs w:val="20"/>
+          <w:lang w:val="en-US" w:eastAsia="es-ES"/>
+          <w14:ligatures w14:val="none"/>
+        </w:rPr>
+        <w:t>fds</w:t>
+      </w:r>
+      <w:proofErr w:type="spellEnd"/>
+      <w:r>
+        <w:rPr>
+          <w:rFonts w:ascii="Consolas" w:eastAsia="Times New Roman" w:hAnsi="Consolas" w:cs="Times New Roman"/>
+          <w:kern w:val="0"/>
+          <w:sz w:val="20"/>
+          <w:szCs w:val="20"/>
+          <w:lang w:val="en-US" w:eastAsia="es-ES"/>
+          <w14:ligatures w14:val="none"/>
+        </w:rPr>
+        <w:t>; f0s</w:t>
+      </w:r>
+      <w:proofErr w:type="gramStart"/>
+      <w:r>
+        <w:rPr>
+          <w:rFonts w:ascii="Consolas" w:eastAsia="Times New Roman" w:hAnsi="Consolas" w:cs="Times New Roman"/>
+          <w:kern w:val="0"/>
+          <w:sz w:val="20"/>
+          <w:szCs w:val="20"/>
+          <w:lang w:val="en-US" w:eastAsia="es-ES"/>
+          <w14:ligatures w14:val="none"/>
+        </w:rPr>
+        <w:t>];</w:t>
+      </w:r>
+      <w:proofErr w:type="gramEnd"/>
+    </w:p>
+    <w:p>
+      <w:pPr>
+        <w:spacing w:after="0" w:line="240" w:lineRule="auto"/>
+        <w:ind w:left="851"/>
+        <w:rPr>
+          <w:rFonts w:ascii="Consolas" w:eastAsia="Times New Roman" w:hAnsi="Consolas" w:cs="Times New Roman"/>
+          <w:kern w:val="0"/>
+          <w:sz w:val="20"/>
+          <w:szCs w:val="20"/>
+          <w:lang w:val="en-US" w:eastAsia="es-ES"/>
+          <w14:ligatures w14:val="none"/>
+        </w:rPr>
       </w:pPr>
     </w:p>
     <w:p>
@@ -2949,7 +3796,79 @@
           <w:lang w:val="en-US" w:eastAsia="es-ES"/>
           <w14:ligatures w14:val="none"/>
         </w:rPr>
-        <w:t xml:space="preserve">    Ks = [cos(theta_r)         sin(theta_r)             1</w:t>
+        <w:t xml:space="preserve">    Ks = [cos(</w:t>
+      </w:r>
+      <w:proofErr w:type="spellStart"/>
+      <w:r>
+        <w:rPr>
+          <w:rFonts w:ascii="Consolas" w:eastAsia="Times New Roman" w:hAnsi="Consolas" w:cs="Times New Roman"/>
+          <w:kern w:val="0"/>
+          <w:sz w:val="20"/>
+          <w:szCs w:val="20"/>
+          <w:lang w:val="en-US" w:eastAsia="es-ES"/>
+          <w14:ligatures w14:val="none"/>
+        </w:rPr>
+        <w:t>theta_</w:t>
+      </w:r>
+      <w:proofErr w:type="gramStart"/>
+      <w:r>
+        <w:rPr>
+          <w:rFonts w:ascii="Consolas" w:eastAsia="Times New Roman" w:hAnsi="Consolas" w:cs="Times New Roman"/>
+          <w:kern w:val="0"/>
+          <w:sz w:val="20"/>
+          <w:szCs w:val="20"/>
+          <w:lang w:val="en-US" w:eastAsia="es-ES"/>
+          <w14:ligatures w14:val="none"/>
+        </w:rPr>
+        <w:t>r</w:t>
+      </w:r>
+      <w:proofErr w:type="spellEnd"/>
+      <w:r>
+        <w:rPr>
+          <w:rFonts w:ascii="Consolas" w:eastAsia="Times New Roman" w:hAnsi="Consolas" w:cs="Times New Roman"/>
+          <w:kern w:val="0"/>
+          <w:sz w:val="20"/>
+          <w:szCs w:val="20"/>
+          <w:lang w:val="en-US" w:eastAsia="es-ES"/>
+          <w14:ligatures w14:val="none"/>
+        </w:rPr>
+        <w:t xml:space="preserve">)   </w:t>
+      </w:r>
+      <w:proofErr w:type="gramEnd"/>
+      <w:r>
+        <w:rPr>
+          <w:rFonts w:ascii="Consolas" w:eastAsia="Times New Roman" w:hAnsi="Consolas" w:cs="Times New Roman"/>
+          <w:kern w:val="0"/>
+          <w:sz w:val="20"/>
+          <w:szCs w:val="20"/>
+          <w:lang w:val="en-US" w:eastAsia="es-ES"/>
+          <w14:ligatures w14:val="none"/>
+        </w:rPr>
+        <w:t xml:space="preserve">      sin(</w:t>
+      </w:r>
+      <w:proofErr w:type="spellStart"/>
+      <w:r>
+        <w:rPr>
+          <w:rFonts w:ascii="Consolas" w:eastAsia="Times New Roman" w:hAnsi="Consolas" w:cs="Times New Roman"/>
+          <w:kern w:val="0"/>
+          <w:sz w:val="20"/>
+          <w:szCs w:val="20"/>
+          <w:lang w:val="en-US" w:eastAsia="es-ES"/>
+          <w14:ligatures w14:val="none"/>
+        </w:rPr>
+        <w:t>theta_r</w:t>
+      </w:r>
+      <w:proofErr w:type="spellEnd"/>
+      <w:r>
+        <w:rPr>
+          <w:rFonts w:ascii="Consolas" w:eastAsia="Times New Roman" w:hAnsi="Consolas" w:cs="Times New Roman"/>
+          <w:kern w:val="0"/>
+          <w:sz w:val="20"/>
+          <w:szCs w:val="20"/>
+          <w:lang w:val="en-US" w:eastAsia="es-ES"/>
+          <w14:ligatures w14:val="none"/>
+        </w:rPr>
+        <w:t>)             1</w:t>
       </w:r>
     </w:p>
     <w:p>
@@ -2985,13 +3904,10 @@
           <w:lang w:eastAsia="es-ES"/>
           <w14:ligatures w14:val="none"/>
         </w:rPr>
-        <w:t>cos(theta_r - 2*pi/3) sin(theta_r - 2*pi/3)    1</w:t>
-      </w:r>
-    </w:p>
-    <w:p>
-      <w:pPr>
-        <w:spacing w:after="0" w:line="240" w:lineRule="auto"/>
-        <w:ind w:left="851"/>
+        <w:t>cos(</w:t>
+      </w:r>
+      <w:proofErr w:type="spellStart"/>
+      <w:r>
         <w:rPr>
           <w:rFonts w:ascii="Consolas" w:eastAsia="Times New Roman" w:hAnsi="Consolas" w:cs="Times New Roman"/>
           <w:kern w:val="0"/>
@@ -3000,7 +3916,9 @@
           <w:lang w:eastAsia="es-ES"/>
           <w14:ligatures w14:val="none"/>
         </w:rPr>
-      </w:pPr>
+        <w:t>theta_r</w:t>
+      </w:r>
+      <w:proofErr w:type="spellEnd"/>
       <w:r>
         <w:rPr>
           <w:rFonts w:ascii="Consolas" w:eastAsia="Times New Roman" w:hAnsi="Consolas" w:cs="Times New Roman"/>
@@ -3010,13 +3928,10 @@
           <w:lang w:eastAsia="es-ES"/>
           <w14:ligatures w14:val="none"/>
         </w:rPr>
-        <w:t xml:space="preserve">          cos(theta_r + 2*pi/3) sin(theta_r + 2*pi/3)    1];</w:t>
-      </w:r>
-    </w:p>
-    <w:p>
-      <w:pPr>
-        <w:spacing w:after="0" w:line="240" w:lineRule="auto"/>
-        <w:ind w:left="851"/>
+        <w:t xml:space="preserve"> - 2*pi/3) sin(</w:t>
+      </w:r>
+      <w:proofErr w:type="spellStart"/>
+      <w:r>
         <w:rPr>
           <w:rFonts w:ascii="Consolas" w:eastAsia="Times New Roman" w:hAnsi="Consolas" w:cs="Times New Roman"/>
           <w:kern w:val="0"/>
@@ -3025,6 +3940,106 @@
           <w:lang w:eastAsia="es-ES"/>
           <w14:ligatures w14:val="none"/>
         </w:rPr>
+        <w:t>theta_r</w:t>
+      </w:r>
+      <w:proofErr w:type="spellEnd"/>
+      <w:r>
+        <w:rPr>
+          <w:rFonts w:ascii="Consolas" w:eastAsia="Times New Roman" w:hAnsi="Consolas" w:cs="Times New Roman"/>
+          <w:kern w:val="0"/>
+          <w:sz w:val="20"/>
+          <w:szCs w:val="20"/>
+          <w:lang w:eastAsia="es-ES"/>
+          <w14:ligatures w14:val="none"/>
+        </w:rPr>
+        <w:t xml:space="preserve"> - 2*pi/3)    1</w:t>
+      </w:r>
+    </w:p>
+    <w:p>
+      <w:pPr>
+        <w:spacing w:after="0" w:line="240" w:lineRule="auto"/>
+        <w:ind w:left="851"/>
+        <w:rPr>
+          <w:rFonts w:ascii="Consolas" w:eastAsia="Times New Roman" w:hAnsi="Consolas" w:cs="Times New Roman"/>
+          <w:kern w:val="0"/>
+          <w:sz w:val="20"/>
+          <w:szCs w:val="20"/>
+          <w:lang w:eastAsia="es-ES"/>
+          <w14:ligatures w14:val="none"/>
+        </w:rPr>
+      </w:pPr>
+      <w:r>
+        <w:rPr>
+          <w:rFonts w:ascii="Consolas" w:eastAsia="Times New Roman" w:hAnsi="Consolas" w:cs="Times New Roman"/>
+          <w:kern w:val="0"/>
+          <w:sz w:val="20"/>
+          <w:szCs w:val="20"/>
+          <w:lang w:eastAsia="es-ES"/>
+          <w14:ligatures w14:val="none"/>
+        </w:rPr>
+        <w:t xml:space="preserve">          cos(</w:t>
+      </w:r>
+      <w:proofErr w:type="spellStart"/>
+      <w:r>
+        <w:rPr>
+          <w:rFonts w:ascii="Consolas" w:eastAsia="Times New Roman" w:hAnsi="Consolas" w:cs="Times New Roman"/>
+          <w:kern w:val="0"/>
+          <w:sz w:val="20"/>
+          <w:szCs w:val="20"/>
+          <w:lang w:eastAsia="es-ES"/>
+          <w14:ligatures w14:val="none"/>
+        </w:rPr>
+        <w:t>theta_r</w:t>
+      </w:r>
+      <w:proofErr w:type="spellEnd"/>
+      <w:r>
+        <w:rPr>
+          <w:rFonts w:ascii="Consolas" w:eastAsia="Times New Roman" w:hAnsi="Consolas" w:cs="Times New Roman"/>
+          <w:kern w:val="0"/>
+          <w:sz w:val="20"/>
+          <w:szCs w:val="20"/>
+          <w:lang w:eastAsia="es-ES"/>
+          <w14:ligatures w14:val="none"/>
+        </w:rPr>
+        <w:t xml:space="preserve"> + 2*pi/3) sin(</w:t>
+      </w:r>
+      <w:proofErr w:type="spellStart"/>
+      <w:r>
+        <w:rPr>
+          <w:rFonts w:ascii="Consolas" w:eastAsia="Times New Roman" w:hAnsi="Consolas" w:cs="Times New Roman"/>
+          <w:kern w:val="0"/>
+          <w:sz w:val="20"/>
+          <w:szCs w:val="20"/>
+          <w:lang w:eastAsia="es-ES"/>
+          <w14:ligatures w14:val="none"/>
+        </w:rPr>
+        <w:t>theta_r</w:t>
+      </w:r>
+      <w:proofErr w:type="spellEnd"/>
+      <w:r>
+        <w:rPr>
+          <w:rFonts w:ascii="Consolas" w:eastAsia="Times New Roman" w:hAnsi="Consolas" w:cs="Times New Roman"/>
+          <w:kern w:val="0"/>
+          <w:sz w:val="20"/>
+          <w:szCs w:val="20"/>
+          <w:lang w:eastAsia="es-ES"/>
+          <w14:ligatures w14:val="none"/>
+        </w:rPr>
+        <w:t xml:space="preserve"> + 2*pi/3)    1];</w:t>
+      </w:r>
+    </w:p>
+    <w:p>
+      <w:pPr>
+        <w:spacing w:after="0" w:line="240" w:lineRule="auto"/>
+        <w:ind w:left="851"/>
+        <w:rPr>
+          <w:rFonts w:ascii="Consolas" w:eastAsia="Times New Roman" w:hAnsi="Consolas" w:cs="Times New Roman"/>
+          <w:kern w:val="0"/>
+          <w:sz w:val="20"/>
+          <w:szCs w:val="20"/>
+          <w:lang w:eastAsia="es-ES"/>
+          <w14:ligatures w14:val="none"/>
+        </w:rPr>
       </w:pPr>
     </w:p>
     <w:p>
@@ -3051,6 +4066,7 @@
         </w:rPr>
         <w:t xml:space="preserve">    </w:t>
       </w:r>
+      <w:proofErr w:type="spellStart"/>
       <w:r>
         <w:rPr>
           <w:rFonts w:ascii="Consolas" w:eastAsia="Times New Roman" w:hAnsi="Consolas" w:cs="Times New Roman"/>
@@ -3060,13 +4076,10 @@
           <w:lang w:val="en-US" w:eastAsia="es-ES"/>
           <w14:ligatures w14:val="none"/>
         </w:rPr>
-        <w:t>fabcs = Ks * fqd0s;</w:t>
-      </w:r>
-    </w:p>
-    <w:p>
-      <w:pPr>
-        <w:spacing w:after="0" w:line="240" w:lineRule="auto"/>
-        <w:ind w:left="851"/>
+        <w:t>fabcs</w:t>
+      </w:r>
+      <w:proofErr w:type="spellEnd"/>
+      <w:r>
         <w:rPr>
           <w:rFonts w:ascii="Consolas" w:eastAsia="Times New Roman" w:hAnsi="Consolas" w:cs="Times New Roman"/>
           <w:kern w:val="0"/>
@@ -3075,6 +4088,34 @@
           <w:lang w:val="en-US" w:eastAsia="es-ES"/>
           <w14:ligatures w14:val="none"/>
         </w:rPr>
+        <w:t xml:space="preserve"> = Ks * </w:t>
+      </w:r>
+      <w:proofErr w:type="gramStart"/>
+      <w:r>
+        <w:rPr>
+          <w:rFonts w:ascii="Consolas" w:eastAsia="Times New Roman" w:hAnsi="Consolas" w:cs="Times New Roman"/>
+          <w:kern w:val="0"/>
+          <w:sz w:val="20"/>
+          <w:szCs w:val="20"/>
+          <w:lang w:val="en-US" w:eastAsia="es-ES"/>
+          <w14:ligatures w14:val="none"/>
+        </w:rPr>
+        <w:t>fqd0s;</w:t>
+      </w:r>
+      <w:proofErr w:type="gramEnd"/>
+    </w:p>
+    <w:p>
+      <w:pPr>
+        <w:spacing w:after="0" w:line="240" w:lineRule="auto"/>
+        <w:ind w:left="851"/>
+        <w:rPr>
+          <w:rFonts w:ascii="Consolas" w:eastAsia="Times New Roman" w:hAnsi="Consolas" w:cs="Times New Roman"/>
+          <w:kern w:val="0"/>
+          <w:sz w:val="20"/>
+          <w:szCs w:val="20"/>
+          <w:lang w:val="en-US" w:eastAsia="es-ES"/>
+          <w14:ligatures w14:val="none"/>
+        </w:rPr>
       </w:pPr>
     </w:p>
     <w:p>
@@ -3099,7 +4140,68 @@
           <w:lang w:val="en-US" w:eastAsia="es-ES"/>
           <w14:ligatures w14:val="none"/>
         </w:rPr>
-        <w:t xml:space="preserve">    fas = fabcs(1);</w:t>
+        <w:t xml:space="preserve">    </w:t>
+      </w:r>
+      <w:proofErr w:type="spellStart"/>
+      <w:r>
+        <w:rPr>
+          <w:rFonts w:ascii="Consolas" w:eastAsia="Times New Roman" w:hAnsi="Consolas" w:cs="Times New Roman"/>
+          <w:kern w:val="0"/>
+          <w:sz w:val="20"/>
+          <w:szCs w:val="20"/>
+          <w:lang w:val="en-US" w:eastAsia="es-ES"/>
+          <w14:ligatures w14:val="none"/>
+        </w:rPr>
+        <w:t>fas</w:t>
+      </w:r>
+      <w:proofErr w:type="spellEnd"/>
+      <w:r>
+        <w:rPr>
+          <w:rFonts w:ascii="Consolas" w:eastAsia="Times New Roman" w:hAnsi="Consolas" w:cs="Times New Roman"/>
+          <w:kern w:val="0"/>
+          <w:sz w:val="20"/>
+          <w:szCs w:val="20"/>
+          <w:lang w:val="en-US" w:eastAsia="es-ES"/>
+          <w14:ligatures w14:val="none"/>
+        </w:rPr>
+        <w:t xml:space="preserve"> = </w:t>
+      </w:r>
+      <w:proofErr w:type="spellStart"/>
+      <w:proofErr w:type="gramStart"/>
+      <w:r>
+        <w:rPr>
+          <w:rFonts w:ascii="Consolas" w:eastAsia="Times New Roman" w:hAnsi="Consolas" w:cs="Times New Roman"/>
+          <w:kern w:val="0"/>
+          <w:sz w:val="20"/>
+          <w:szCs w:val="20"/>
+          <w:lang w:val="en-US" w:eastAsia="es-ES"/>
+          <w14:ligatures w14:val="none"/>
+        </w:rPr>
+        <w:t>fabcs</w:t>
+      </w:r>
+      <w:proofErr w:type="spellEnd"/>
+      <w:r>
+        <w:rPr>
+          <w:rFonts w:ascii="Consolas" w:eastAsia="Times New Roman" w:hAnsi="Consolas" w:cs="Times New Roman"/>
+          <w:kern w:val="0"/>
+          <w:sz w:val="20"/>
+          <w:szCs w:val="20"/>
+          <w:lang w:val="en-US" w:eastAsia="es-ES"/>
+          <w14:ligatures w14:val="none"/>
+        </w:rPr>
+        <w:t>(</w:t>
+      </w:r>
+      <w:proofErr w:type="gramEnd"/>
+      <w:r>
+        <w:rPr>
+          <w:rFonts w:ascii="Consolas" w:eastAsia="Times New Roman" w:hAnsi="Consolas" w:cs="Times New Roman"/>
+          <w:kern w:val="0"/>
+          <w:sz w:val="20"/>
+          <w:szCs w:val="20"/>
+          <w:lang w:val="en-US" w:eastAsia="es-ES"/>
+          <w14:ligatures w14:val="none"/>
+        </w:rPr>
+        <w:t>1);</w:t>
       </w:r>
     </w:p>
     <w:p>
@@ -3126,6 +4228,7 @@
         </w:rPr>
         <w:t xml:space="preserve">    </w:t>
       </w:r>
+      <w:proofErr w:type="spellStart"/>
       <w:r>
         <w:rPr>
           <w:rFonts w:ascii="Consolas" w:eastAsia="Times New Roman" w:hAnsi="Consolas" w:cs="Times New Roman"/>
@@ -3135,13 +4238,10 @@
           <w:lang w:eastAsia="es-ES"/>
           <w14:ligatures w14:val="none"/>
         </w:rPr>
-        <w:t>fbs = fabcs(2);</w:t>
-      </w:r>
-    </w:p>
-    <w:p>
-      <w:pPr>
-        <w:spacing w:after="0" w:line="240" w:lineRule="auto"/>
-        <w:ind w:left="851"/>
+        <w:t>fbs</w:t>
+      </w:r>
+      <w:proofErr w:type="spellEnd"/>
+      <w:r>
         <w:rPr>
           <w:rFonts w:ascii="Consolas" w:eastAsia="Times New Roman" w:hAnsi="Consolas" w:cs="Times New Roman"/>
           <w:kern w:val="0"/>
@@ -3150,7 +4250,9 @@
           <w:lang w:eastAsia="es-ES"/>
           <w14:ligatures w14:val="none"/>
         </w:rPr>
-      </w:pPr>
+        <w:t xml:space="preserve"> = </w:t>
+      </w:r>
+      <w:proofErr w:type="spellStart"/>
       <w:r>
         <w:rPr>
           <w:rFonts w:ascii="Consolas" w:eastAsia="Times New Roman" w:hAnsi="Consolas" w:cs="Times New Roman"/>
@@ -3160,7 +4262,92 @@
           <w:lang w:eastAsia="es-ES"/>
           <w14:ligatures w14:val="none"/>
         </w:rPr>
-        <w:t xml:space="preserve">    fcs = fabcs(3);</w:t>
+        <w:t>fabcs</w:t>
+      </w:r>
+      <w:proofErr w:type="spellEnd"/>
+      <w:r>
+        <w:rPr>
+          <w:rFonts w:ascii="Consolas" w:eastAsia="Times New Roman" w:hAnsi="Consolas" w:cs="Times New Roman"/>
+          <w:kern w:val="0"/>
+          <w:sz w:val="20"/>
+          <w:szCs w:val="20"/>
+          <w:lang w:eastAsia="es-ES"/>
+          <w14:ligatures w14:val="none"/>
+        </w:rPr>
+        <w:t>(2);</w:t>
+      </w:r>
+    </w:p>
+    <w:p>
+      <w:pPr>
+        <w:spacing w:after="0" w:line="240" w:lineRule="auto"/>
+        <w:ind w:left="851"/>
+        <w:rPr>
+          <w:rFonts w:ascii="Consolas" w:eastAsia="Times New Roman" w:hAnsi="Consolas" w:cs="Times New Roman"/>
+          <w:kern w:val="0"/>
+          <w:sz w:val="20"/>
+          <w:szCs w:val="20"/>
+          <w:lang w:eastAsia="es-ES"/>
+          <w14:ligatures w14:val="none"/>
+        </w:rPr>
+      </w:pPr>
+      <w:r>
+        <w:rPr>
+          <w:rFonts w:ascii="Consolas" w:eastAsia="Times New Roman" w:hAnsi="Consolas" w:cs="Times New Roman"/>
+          <w:kern w:val="0"/>
+          <w:sz w:val="20"/>
+          <w:szCs w:val="20"/>
+          <w:lang w:eastAsia="es-ES"/>
+          <w14:ligatures w14:val="none"/>
+        </w:rPr>
+        <w:t xml:space="preserve">    </w:t>
+      </w:r>
+      <w:proofErr w:type="spellStart"/>
+      <w:r>
+        <w:rPr>
+          <w:rFonts w:ascii="Consolas" w:eastAsia="Times New Roman" w:hAnsi="Consolas" w:cs="Times New Roman"/>
+          <w:kern w:val="0"/>
+          <w:sz w:val="20"/>
+          <w:szCs w:val="20"/>
+          <w:lang w:eastAsia="es-ES"/>
+          <w14:ligatures w14:val="none"/>
+        </w:rPr>
+        <w:t>fcs</w:t>
+      </w:r>
+      <w:proofErr w:type="spellEnd"/>
+      <w:r>
+        <w:rPr>
+          <w:rFonts w:ascii="Consolas" w:eastAsia="Times New Roman" w:hAnsi="Consolas" w:cs="Times New Roman"/>
+          <w:kern w:val="0"/>
+          <w:sz w:val="20"/>
+          <w:szCs w:val="20"/>
+          <w:lang w:eastAsia="es-ES"/>
+          <w14:ligatures w14:val="none"/>
+        </w:rPr>
+        <w:t xml:space="preserve"> = </w:t>
+      </w:r>
+      <w:proofErr w:type="spellStart"/>
+      <w:r>
+        <w:rPr>
+          <w:rFonts w:ascii="Consolas" w:eastAsia="Times New Roman" w:hAnsi="Consolas" w:cs="Times New Roman"/>
+          <w:kern w:val="0"/>
+          <w:sz w:val="20"/>
+          <w:szCs w:val="20"/>
+          <w:lang w:eastAsia="es-ES"/>
+          <w14:ligatures w14:val="none"/>
+        </w:rPr>
+        <w:t>fabcs</w:t>
+      </w:r>
+      <w:proofErr w:type="spellEnd"/>
+      <w:r>
+        <w:rPr>
+          <w:rFonts w:ascii="Consolas" w:eastAsia="Times New Roman" w:hAnsi="Consolas" w:cs="Times New Roman"/>
+          <w:kern w:val="0"/>
+          <w:sz w:val="20"/>
+          <w:szCs w:val="20"/>
+          <w:lang w:eastAsia="es-ES"/>
+          <w14:ligatures w14:val="none"/>
+        </w:rPr>
+        <w:t>(3);</w:t>
       </w:r>
     </w:p>
     <w:p>
@@ -14686,6 +15873,9 @@
         <w:jc w:val="both"/>
       </w:pPr>
       <w:r>
+        <w:rPr>
+          <w:noProof/>
+        </w:rPr>
         <w:lastRenderedPageBreak/>
         <w:drawing>
           <wp:inline distT="0" distB="0" distL="0" distR="0" wp14:anchorId="44D10DA1" wp14:editId="31B84CB6">
@@ -16544,13 +17734,13 @@
         <w:tblLook w:val="04A0" w:firstRow="1" w:lastRow="0" w:firstColumn="1" w:lastColumn="0" w:noHBand="0" w:noVBand="1"/>
       </w:tblPr>
       <w:tblGrid>
-        <w:gridCol w:w="4122"/>
-        <w:gridCol w:w="4053"/>
+        <w:gridCol w:w="5381"/>
+        <w:gridCol w:w="2784"/>
       </w:tblGrid>
       <w:tr>
         <w:tc>
           <w:tcPr>
-            <w:tcW w:w="4508" w:type="dxa"/>
+            <w:tcW w:w="5381" w:type="dxa"/>
           </w:tcPr>
           <w:p>
             <w:pPr>
@@ -16564,6 +17754,9 @@
               </w:rPr>
             </w:pPr>
             <m:oMathPara>
+              <m:oMathParaPr>
+                <m:jc m:val="left"/>
+              </m:oMathParaPr>
               <m:oMath>
                 <m:sSub>
                   <m:sSubPr>
@@ -16874,7 +18067,7 @@
         </w:tc>
         <w:tc>
           <w:tcPr>
-            <w:tcW w:w="4508" w:type="dxa"/>
+            <w:tcW w:w="2784" w:type="dxa"/>
           </w:tcPr>
           <w:p>
             <w:pPr>
@@ -16954,6 +18147,7 @@
           <w:numId w:val="0"/>
         </w:numPr>
         <w:ind w:left="851"/>
+        <w:jc w:val="both"/>
         <w:rPr>
           <w:b w:val="0"/>
           <w:bCs w:val="0"/>
@@ -16992,6 +18186,9 @@
         <w:ind w:left="851"/>
       </w:pPr>
       <w:r>
+        <w:rPr>
+          <w:noProof/>
+        </w:rPr>
         <w:drawing>
           <wp:inline distT="0" distB="0" distL="0" distR="0" wp14:anchorId="081E1865" wp14:editId="5B411A5D">
             <wp:extent cx="5207330" cy="2432895"/>
@@ -17374,6 +18571,12 @@
                             </m:ctrlPr>
                           </m:sSubPr>
                           <m:e>
+                            <m:r>
+                              <w:rPr>
+                                <w:rFonts w:ascii="Cambria Math" w:eastAsiaTheme="minorEastAsia" w:hAnsi="Cambria Math"/>
+                              </w:rPr>
+                              <m:t>.</m:t>
+                            </m:r>
                             <m:r>
                               <w:rPr>
                                 <w:rFonts w:ascii="Cambria Math" w:eastAsiaTheme="minorEastAsia" w:hAnsi="Cambria Math"/>
@@ -20320,7 +21523,6 @@
               <w:rPr>
                 <w:color w:val="auto"/>
               </w:rPr>
-              <w:lastRenderedPageBreak/>
               <w:t xml:space="preserve">Ecuación  </w:t>
             </w:r>
             <w:r>
@@ -21633,6 +22835,12 @@
               </m:m>
             </m:e>
           </m:d>
+          <m:r>
+            <w:rPr>
+              <w:rFonts w:ascii="Cambria Math" w:eastAsiaTheme="minorEastAsia" w:hAnsi="Cambria Math"/>
+            </w:rPr>
+            <m:t>;</m:t>
+          </m:r>
         </m:oMath>
       </m:oMathPara>
     </w:p>
@@ -22705,32 +23913,488 @@
     <w:p>
       <w:pPr>
         <w:ind w:left="708" w:hanging="708"/>
-        <w:jc w:val="center"/>
         <w:rPr>
           <w:rFonts w:eastAsiaTheme="minorEastAsia"/>
         </w:rPr>
       </w:pPr>
+      <w:r>
+        <w:rPr>
+          <w:rFonts w:eastAsiaTheme="minorEastAsia"/>
+        </w:rPr>
+        <w:tab/>
+        <w:t>En las ecuaciones finales del modelo físico no lineal se presentan las siguientes no linealidades.</w:t>
+      </w:r>
     </w:p>
     <w:p>
       <w:pPr>
-        <w:jc w:val="center"/>
+        <w:pStyle w:val="Prrafodelista"/>
+        <w:numPr>
+          <w:ilvl w:val="0"/>
+          <w:numId w:val="6"/>
+        </w:numPr>
+        <w:jc w:val="both"/>
         <w:rPr>
           <w:rFonts w:eastAsiaTheme="minorEastAsia"/>
         </w:rPr>
       </w:pPr>
-      <m:oMathPara>
-        <m:oMathParaPr>
-          <m:jc m:val="center"/>
-        </m:oMathParaPr>
-        <m:oMath>
-          <m:r>
-            <w:rPr>
-              <w:rFonts w:ascii="Cambria Math" w:eastAsiaTheme="minorEastAsia" w:hAnsi="Cambria Math"/>
-            </w:rPr>
-            <m:t xml:space="preserve">   </m:t>
-          </m:r>
-        </m:oMath>
-      </m:oMathPara>
+      <w:r>
+        <w:rPr>
+          <w:rFonts w:eastAsiaTheme="minorEastAsia"/>
+        </w:rPr>
+        <w:t xml:space="preserve">Función senoidal en la componente </w:t>
+      </w:r>
+      <m:oMath>
+        <m:sSub>
+          <m:sSubPr>
+            <m:ctrlPr>
+              <w:rPr>
+                <w:rFonts w:ascii="Cambria Math" w:eastAsiaTheme="minorEastAsia" w:hAnsi="Cambria Math"/>
+                <w:i/>
+              </w:rPr>
+            </m:ctrlPr>
+          </m:sSubPr>
+          <m:e>
+            <m:r>
+              <w:rPr>
+                <w:rFonts w:ascii="Cambria Math" w:eastAsiaTheme="minorEastAsia" w:hAnsi="Cambria Math"/>
+              </w:rPr>
+              <m:t>T</m:t>
+            </m:r>
+          </m:e>
+          <m:sub>
+            <m:r>
+              <w:rPr>
+                <w:rFonts w:ascii="Cambria Math" w:eastAsiaTheme="minorEastAsia" w:hAnsi="Cambria Math"/>
+              </w:rPr>
+              <m:t>l</m:t>
+            </m:r>
+          </m:sub>
+        </m:sSub>
+        <m:d>
+          <m:dPr>
+            <m:ctrlPr>
+              <w:rPr>
+                <w:rFonts w:ascii="Cambria Math" w:eastAsiaTheme="minorEastAsia" w:hAnsi="Cambria Math"/>
+                <w:i/>
+              </w:rPr>
+            </m:ctrlPr>
+          </m:dPr>
+          <m:e>
+            <m:r>
+              <w:rPr>
+                <w:rFonts w:ascii="Cambria Math" w:eastAsiaTheme="minorEastAsia" w:hAnsi="Cambria Math"/>
+              </w:rPr>
+              <m:t>t</m:t>
+            </m:r>
+          </m:e>
+        </m:d>
+      </m:oMath>
+      <w:r>
+        <w:rPr>
+          <w:rFonts w:eastAsiaTheme="minorEastAsia"/>
+        </w:rPr>
+        <w:t xml:space="preserve"> en la ecuación 29.</w:t>
+      </w:r>
+    </w:p>
+    <w:p>
+      <w:pPr>
+        <w:pStyle w:val="Prrafodelista"/>
+        <w:numPr>
+          <w:ilvl w:val="0"/>
+          <w:numId w:val="6"/>
+        </w:numPr>
+        <w:jc w:val="both"/>
+        <w:rPr>
+          <w:rFonts w:eastAsiaTheme="minorEastAsia"/>
+        </w:rPr>
+      </w:pPr>
+      <w:r>
+        <w:rPr>
+          <w:rFonts w:eastAsiaTheme="minorEastAsia"/>
+        </w:rPr>
+        <w:t xml:space="preserve">Producto de la resistencia óhmica de cada fase por las corrientes en cada fase del sistema </w:t>
+      </w:r>
+      <w:r>
+        <w:rPr>
+          <w:rFonts w:eastAsiaTheme="minorEastAsia"/>
+          <w:b/>
+          <w:bCs/>
+        </w:rPr>
+        <w:t>qd0</w:t>
+      </w:r>
+      <w:r>
+        <w:rPr>
+          <w:rFonts w:eastAsiaTheme="minorEastAsia"/>
+          <w:b/>
+          <w:bCs/>
+          <w:vertAlign w:val="subscript"/>
+        </w:rPr>
+        <w:t>s</w:t>
+      </w:r>
+      <w:r>
+        <w:rPr>
+          <w:rFonts w:eastAsiaTheme="minorEastAsia"/>
+          <w:b/>
+          <w:bCs/>
+        </w:rPr>
+        <w:t xml:space="preserve">, </w:t>
+      </w:r>
+      <w:r>
+        <w:rPr>
+          <w:rFonts w:eastAsiaTheme="minorEastAsia"/>
+        </w:rPr>
+        <w:t>ecuaciones 30, 31 y 32.</w:t>
+      </w:r>
+    </w:p>
+    <w:p>
+      <w:pPr>
+        <w:pStyle w:val="Prrafodelista"/>
+        <w:numPr>
+          <w:ilvl w:val="0"/>
+          <w:numId w:val="6"/>
+        </w:numPr>
+        <w:jc w:val="both"/>
+        <w:rPr>
+          <w:rFonts w:eastAsiaTheme="minorEastAsia"/>
+        </w:rPr>
+      </w:pPr>
+      <w:r>
+        <w:rPr>
+          <w:rFonts w:eastAsiaTheme="minorEastAsia"/>
+        </w:rPr>
+        <w:t>Producto de dos variables de estado:</w:t>
+      </w:r>
+      <w:r>
+        <w:rPr>
+          <w:rFonts w:eastAsiaTheme="minorEastAsia"/>
+        </w:rPr>
+        <w:t xml:space="preserve"> la velocidad angular del motor por la corriente de fase </w:t>
+      </w:r>
+      <w:r>
+        <w:rPr>
+          <w:rFonts w:eastAsiaTheme="minorEastAsia"/>
+        </w:rPr>
+        <w:t xml:space="preserve">“d” </w:t>
+      </w:r>
+      <m:oMath>
+        <m:sSub>
+          <m:sSubPr>
+            <m:ctrlPr>
+              <w:rPr>
+                <w:rFonts w:ascii="Cambria Math" w:eastAsiaTheme="minorEastAsia" w:hAnsi="Cambria Math"/>
+                <w:i/>
+              </w:rPr>
+            </m:ctrlPr>
+          </m:sSubPr>
+          <m:e>
+            <m:r>
+              <w:rPr>
+                <w:rFonts w:ascii="Cambria Math" w:eastAsiaTheme="minorEastAsia" w:hAnsi="Cambria Math"/>
+              </w:rPr>
+              <m:t>w</m:t>
+            </m:r>
+          </m:e>
+          <m:sub>
+            <m:r>
+              <w:rPr>
+                <w:rFonts w:ascii="Cambria Math" w:eastAsiaTheme="minorEastAsia" w:hAnsi="Cambria Math"/>
+              </w:rPr>
+              <m:t>m</m:t>
+            </m:r>
+          </m:sub>
+        </m:sSub>
+        <m:d>
+          <m:dPr>
+            <m:ctrlPr>
+              <w:rPr>
+                <w:rFonts w:ascii="Cambria Math" w:eastAsiaTheme="minorEastAsia" w:hAnsi="Cambria Math"/>
+                <w:i/>
+              </w:rPr>
+            </m:ctrlPr>
+          </m:dPr>
+          <m:e>
+            <m:r>
+              <w:rPr>
+                <w:rFonts w:ascii="Cambria Math" w:eastAsiaTheme="minorEastAsia" w:hAnsi="Cambria Math"/>
+              </w:rPr>
+              <m:t>t</m:t>
+            </m:r>
+          </m:e>
+        </m:d>
+        <m:r>
+          <w:rPr>
+            <w:rFonts w:ascii="Cambria Math" w:eastAsiaTheme="minorEastAsia" w:hAnsi="Cambria Math"/>
+          </w:rPr>
+          <m:t>.</m:t>
+        </m:r>
+        <m:sSubSup>
+          <m:sSubSupPr>
+            <m:ctrlPr>
+              <w:rPr>
+                <w:rFonts w:ascii="Cambria Math" w:eastAsiaTheme="minorEastAsia" w:hAnsi="Cambria Math"/>
+                <w:i/>
+              </w:rPr>
+            </m:ctrlPr>
+          </m:sSubSupPr>
+          <m:e>
+            <m:r>
+              <w:rPr>
+                <w:rFonts w:ascii="Cambria Math" w:eastAsiaTheme="minorEastAsia" w:hAnsi="Cambria Math"/>
+              </w:rPr>
+              <m:t>i</m:t>
+            </m:r>
+          </m:e>
+          <m:sub>
+            <m:r>
+              <w:rPr>
+                <w:rFonts w:ascii="Cambria Math" w:eastAsiaTheme="minorEastAsia" w:hAnsi="Cambria Math"/>
+              </w:rPr>
+              <m:t>ds</m:t>
+            </m:r>
+          </m:sub>
+          <m:sup>
+            <m:r>
+              <w:rPr>
+                <w:rFonts w:ascii="Cambria Math" w:eastAsiaTheme="minorEastAsia" w:hAnsi="Cambria Math"/>
+              </w:rPr>
+              <m:t>r</m:t>
+            </m:r>
+          </m:sup>
+        </m:sSubSup>
+        <m:r>
+          <w:rPr>
+            <w:rFonts w:ascii="Cambria Math" w:eastAsiaTheme="minorEastAsia" w:hAnsi="Cambria Math"/>
+          </w:rPr>
+          <m:t>(t)</m:t>
+        </m:r>
+      </m:oMath>
+      <w:r>
+        <w:rPr>
+          <w:rFonts w:eastAsiaTheme="minorEastAsia"/>
+        </w:rPr>
+        <w:t xml:space="preserve"> en la ecuación 30.</w:t>
+      </w:r>
+    </w:p>
+    <w:p>
+      <w:pPr>
+        <w:pStyle w:val="Prrafodelista"/>
+        <w:numPr>
+          <w:ilvl w:val="0"/>
+          <w:numId w:val="6"/>
+        </w:numPr>
+        <w:jc w:val="both"/>
+        <w:rPr>
+          <w:rFonts w:eastAsiaTheme="minorEastAsia"/>
+        </w:rPr>
+      </w:pPr>
+      <w:r>
+        <w:rPr>
+          <w:rFonts w:eastAsiaTheme="minorEastAsia"/>
+        </w:rPr>
+        <w:t xml:space="preserve">Producto </w:t>
+      </w:r>
+      <w:r>
+        <w:rPr>
+          <w:rFonts w:eastAsiaTheme="minorEastAsia"/>
+        </w:rPr>
+        <w:t xml:space="preserve">de </w:t>
+      </w:r>
+      <w:r>
+        <w:rPr>
+          <w:rFonts w:eastAsiaTheme="minorEastAsia"/>
+        </w:rPr>
+        <w:t xml:space="preserve">dos variables de estado: </w:t>
+      </w:r>
+      <w:r>
+        <w:rPr>
+          <w:rFonts w:eastAsiaTheme="minorEastAsia"/>
+        </w:rPr>
+        <w:t xml:space="preserve">la velocidad angular del motor por la corriente de fase </w:t>
+      </w:r>
+      <w:r>
+        <w:rPr>
+          <w:rFonts w:eastAsiaTheme="minorEastAsia"/>
+        </w:rPr>
+        <w:t>“</w:t>
+      </w:r>
+      <w:r>
+        <w:rPr>
+          <w:rFonts w:eastAsiaTheme="minorEastAsia"/>
+        </w:rPr>
+        <w:t>q</w:t>
+      </w:r>
+      <w:r>
+        <w:rPr>
+          <w:rFonts w:eastAsiaTheme="minorEastAsia"/>
+        </w:rPr>
+        <w:t xml:space="preserve">” </w:t>
+      </w:r>
+      <m:oMath>
+        <m:sSub>
+          <m:sSubPr>
+            <m:ctrlPr>
+              <w:rPr>
+                <w:rFonts w:ascii="Cambria Math" w:eastAsiaTheme="minorEastAsia" w:hAnsi="Cambria Math"/>
+                <w:i/>
+              </w:rPr>
+            </m:ctrlPr>
+          </m:sSubPr>
+          <m:e>
+            <m:r>
+              <w:rPr>
+                <w:rFonts w:ascii="Cambria Math" w:eastAsiaTheme="minorEastAsia" w:hAnsi="Cambria Math"/>
+              </w:rPr>
+              <m:t>w</m:t>
+            </m:r>
+          </m:e>
+          <m:sub>
+            <m:r>
+              <w:rPr>
+                <w:rFonts w:ascii="Cambria Math" w:eastAsiaTheme="minorEastAsia" w:hAnsi="Cambria Math"/>
+              </w:rPr>
+              <m:t>m</m:t>
+            </m:r>
+          </m:sub>
+        </m:sSub>
+        <m:d>
+          <m:dPr>
+            <m:ctrlPr>
+              <w:rPr>
+                <w:rFonts w:ascii="Cambria Math" w:eastAsiaTheme="minorEastAsia" w:hAnsi="Cambria Math"/>
+                <w:i/>
+              </w:rPr>
+            </m:ctrlPr>
+          </m:dPr>
+          <m:e>
+            <m:r>
+              <w:rPr>
+                <w:rFonts w:ascii="Cambria Math" w:eastAsiaTheme="minorEastAsia" w:hAnsi="Cambria Math"/>
+              </w:rPr>
+              <m:t>t</m:t>
+            </m:r>
+          </m:e>
+        </m:d>
+        <m:r>
+          <w:rPr>
+            <w:rFonts w:ascii="Cambria Math" w:eastAsiaTheme="minorEastAsia" w:hAnsi="Cambria Math"/>
+          </w:rPr>
+          <m:t>.</m:t>
+        </m:r>
+        <m:sSubSup>
+          <m:sSubSupPr>
+            <m:ctrlPr>
+              <w:rPr>
+                <w:rFonts w:ascii="Cambria Math" w:eastAsiaTheme="minorEastAsia" w:hAnsi="Cambria Math"/>
+                <w:i/>
+              </w:rPr>
+            </m:ctrlPr>
+          </m:sSubSupPr>
+          <m:e>
+            <m:r>
+              <w:rPr>
+                <w:rFonts w:ascii="Cambria Math" w:eastAsiaTheme="minorEastAsia" w:hAnsi="Cambria Math"/>
+              </w:rPr>
+              <m:t>i</m:t>
+            </m:r>
+          </m:e>
+          <m:sub>
+            <m:r>
+              <w:rPr>
+                <w:rFonts w:ascii="Cambria Math" w:eastAsiaTheme="minorEastAsia" w:hAnsi="Cambria Math"/>
+              </w:rPr>
+              <m:t>q</m:t>
+            </m:r>
+            <m:r>
+              <w:rPr>
+                <w:rFonts w:ascii="Cambria Math" w:eastAsiaTheme="minorEastAsia" w:hAnsi="Cambria Math"/>
+              </w:rPr>
+              <m:t>s</m:t>
+            </m:r>
+          </m:sub>
+          <m:sup>
+            <m:r>
+              <w:rPr>
+                <w:rFonts w:ascii="Cambria Math" w:eastAsiaTheme="minorEastAsia" w:hAnsi="Cambria Math"/>
+              </w:rPr>
+              <m:t>r</m:t>
+            </m:r>
+          </m:sup>
+        </m:sSubSup>
+        <m:r>
+          <w:rPr>
+            <w:rFonts w:ascii="Cambria Math" w:eastAsiaTheme="minorEastAsia" w:hAnsi="Cambria Math"/>
+          </w:rPr>
+          <m:t>(t)</m:t>
+        </m:r>
+      </m:oMath>
+      <w:r>
+        <w:rPr>
+          <w:rFonts w:eastAsiaTheme="minorEastAsia"/>
+        </w:rPr>
+        <w:t xml:space="preserve"> en la ecuación 3</w:t>
+      </w:r>
+      <w:r>
+        <w:rPr>
+          <w:rFonts w:eastAsiaTheme="minorEastAsia"/>
+        </w:rPr>
+        <w:t>1</w:t>
+      </w:r>
+      <w:r>
+        <w:rPr>
+          <w:rFonts w:eastAsiaTheme="minorEastAsia"/>
+        </w:rPr>
+        <w:t>.</w:t>
+      </w:r>
+    </w:p>
+    <w:p>
+      <w:pPr>
+        <w:pStyle w:val="Prrafodelista"/>
+        <w:numPr>
+          <w:ilvl w:val="0"/>
+          <w:numId w:val="6"/>
+        </w:numPr>
+        <w:jc w:val="both"/>
+        <w:rPr>
+          <w:rFonts w:eastAsiaTheme="minorEastAsia"/>
+        </w:rPr>
+      </w:pPr>
+      <w:r>
+        <w:rPr>
+          <w:rFonts w:eastAsiaTheme="minorEastAsia"/>
+        </w:rPr>
+        <w:t xml:space="preserve">Producto de dos variables de estado: la resistencia óhmica de cada fase por la corriente de cada fase del sistema </w:t>
+      </w:r>
+      <w:r>
+        <w:rPr>
+          <w:rFonts w:eastAsiaTheme="minorEastAsia"/>
+          <w:b/>
+          <w:bCs/>
+        </w:rPr>
+        <w:t>qd0</w:t>
+      </w:r>
+      <w:r>
+        <w:rPr>
+          <w:rFonts w:eastAsiaTheme="minorEastAsia"/>
+          <w:b/>
+          <w:bCs/>
+          <w:vertAlign w:val="subscript"/>
+        </w:rPr>
+        <w:t>s</w:t>
+      </w:r>
+      <w:r>
+        <w:rPr>
+          <w:rFonts w:eastAsiaTheme="minorEastAsia"/>
+          <w:b/>
+          <w:bCs/>
+        </w:rPr>
+        <w:t xml:space="preserve"> </w:t>
+      </w:r>
+      <w:r>
+        <w:rPr>
+          <w:rFonts w:eastAsiaTheme="minorEastAsia"/>
+        </w:rPr>
+        <w:t xml:space="preserve">para obtener la potencia disipada por efecto Joule en la ecuación 33. </w:t>
+      </w:r>
     </w:p>
     <w:p>
       <w:pPr>
@@ -22803,6 +24467,7 @@
         </w:numPr>
       </w:pPr>
       <w:r>
+        <w:lastRenderedPageBreak/>
         <w:t>Conclusiones</w:t>
       </w:r>
     </w:p>
@@ -23636,6 +25301,119 @@
     </w:lvl>
   </w:abstractNum>
   <w:abstractNum w:abstractNumId="3" w15:restartNumberingAfterBreak="0">
+    <w:nsid w:val="73B52E0E"/>
+    <w:multiLevelType w:val="hybridMultilevel"/>
+    <w:tmpl w:val="3A8EE4FE"/>
+    <w:lvl w:ilvl="0" w:tplc="0C0A0001">
+      <w:start w:val="1"/>
+      <w:numFmt w:val="bullet"/>
+      <w:lvlText w:val=""/>
+      <w:lvlJc w:val="left"/>
+      <w:pPr>
+        <w:ind w:left="1427" w:hanging="360"/>
+      </w:pPr>
+      <w:rPr>
+        <w:rFonts w:ascii="Symbol" w:hAnsi="Symbol" w:hint="default"/>
+      </w:rPr>
+    </w:lvl>
+    <w:lvl w:ilvl="1" w:tplc="0C0A0003" w:tentative="1">
+      <w:start w:val="1"/>
+      <w:numFmt w:val="bullet"/>
+      <w:lvlText w:val="o"/>
+      <w:lvlJc w:val="left"/>
+      <w:pPr>
+        <w:ind w:left="2147" w:hanging="360"/>
+      </w:pPr>
+      <w:rPr>
+        <w:rFonts w:ascii="Courier New" w:hAnsi="Courier New" w:cs="Courier New" w:hint="default"/>
+      </w:rPr>
+    </w:lvl>
+    <w:lvl w:ilvl="2" w:tplc="0C0A0005" w:tentative="1">
+      <w:start w:val="1"/>
+      <w:numFmt w:val="bullet"/>
+      <w:lvlText w:val=""/>
+      <w:lvlJc w:val="left"/>
+      <w:pPr>
+        <w:ind w:left="2867" w:hanging="360"/>
+      </w:pPr>
+      <w:rPr>
+        <w:rFonts w:ascii="Wingdings" w:hAnsi="Wingdings" w:hint="default"/>
+      </w:rPr>
+    </w:lvl>
+    <w:lvl w:ilvl="3" w:tplc="0C0A0001" w:tentative="1">
+      <w:start w:val="1"/>
+      <w:numFmt w:val="bullet"/>
+      <w:lvlText w:val=""/>
+      <w:lvlJc w:val="left"/>
+      <w:pPr>
+        <w:ind w:left="3587" w:hanging="360"/>
+      </w:pPr>
+      <w:rPr>
+        <w:rFonts w:ascii="Symbol" w:hAnsi="Symbol" w:hint="default"/>
+      </w:rPr>
+    </w:lvl>
+    <w:lvl w:ilvl="4" w:tplc="0C0A0003" w:tentative="1">
+      <w:start w:val="1"/>
+      <w:numFmt w:val="bullet"/>
+      <w:lvlText w:val="o"/>
+      <w:lvlJc w:val="left"/>
+      <w:pPr>
+        <w:ind w:left="4307" w:hanging="360"/>
+      </w:pPr>
+      <w:rPr>
+        <w:rFonts w:ascii="Courier New" w:hAnsi="Courier New" w:cs="Courier New" w:hint="default"/>
+      </w:rPr>
+    </w:lvl>
+    <w:lvl w:ilvl="5" w:tplc="0C0A0005" w:tentative="1">
+      <w:start w:val="1"/>
+      <w:numFmt w:val="bullet"/>
+      <w:lvlText w:val=""/>
+      <w:lvlJc w:val="left"/>
+      <w:pPr>
+        <w:ind w:left="5027" w:hanging="360"/>
+      </w:pPr>
+      <w:rPr>
+        <w:rFonts w:ascii="Wingdings" w:hAnsi="Wingdings" w:hint="default"/>
+      </w:rPr>
+    </w:lvl>
+    <w:lvl w:ilvl="6" w:tplc="0C0A0001" w:tentative="1">
+      <w:start w:val="1"/>
+      <w:numFmt w:val="bullet"/>
+      <w:lvlText w:val=""/>
+      <w:lvlJc w:val="left"/>
+      <w:pPr>
+        <w:ind w:left="5747" w:hanging="360"/>
+      </w:pPr>
+      <w:rPr>
+        <w:rFonts w:ascii="Symbol" w:hAnsi="Symbol" w:hint="default"/>
+      </w:rPr>
+    </w:lvl>
+    <w:lvl w:ilvl="7" w:tplc="0C0A0003" w:tentative="1">
+      <w:start w:val="1"/>
+      <w:numFmt w:val="bullet"/>
+      <w:lvlText w:val="o"/>
+      <w:lvlJc w:val="left"/>
+      <w:pPr>
+        <w:ind w:left="6467" w:hanging="360"/>
+      </w:pPr>
+      <w:rPr>
+        <w:rFonts w:ascii="Courier New" w:hAnsi="Courier New" w:cs="Courier New" w:hint="default"/>
+      </w:rPr>
+    </w:lvl>
+    <w:lvl w:ilvl="8" w:tplc="0C0A0005" w:tentative="1">
+      <w:start w:val="1"/>
+      <w:numFmt w:val="bullet"/>
+      <w:lvlText w:val=""/>
+      <w:lvlJc w:val="left"/>
+      <w:pPr>
+        <w:ind w:left="7187" w:hanging="360"/>
+      </w:pPr>
+      <w:rPr>
+        <w:rFonts w:ascii="Wingdings" w:hAnsi="Wingdings" w:hint="default"/>
+      </w:rPr>
+    </w:lvl>
+  </w:abstractNum>
+  <w:abstractNum w:abstractNumId="4" w15:restartNumberingAfterBreak="0">
     <w:nsid w:val="7ADB7025"/>
     <w:multiLevelType w:val="hybridMultilevel"/>
     <w:tmpl w:val="9904B0AC"/>
@@ -23748,7 +25526,7 @@
       </w:rPr>
     </w:lvl>
   </w:abstractNum>
-  <w:abstractNum w:abstractNumId="4" w15:restartNumberingAfterBreak="0">
+  <w:abstractNum w:abstractNumId="5" w15:restartNumberingAfterBreak="0">
     <w:nsid w:val="7BC62324"/>
     <w:multiLevelType w:val="multilevel"/>
     <w:tmpl w:val="D32025E6"/>
@@ -23874,7 +25652,7 @@
     <w:abstractNumId w:val="1"/>
   </w:num>
   <w:num w:numId="2" w16cid:durableId="154689570">
-    <w:abstractNumId w:val="4"/>
+    <w:abstractNumId w:val="5"/>
   </w:num>
   <w:num w:numId="3" w16cid:durableId="1414426672">
     <w:abstractNumId w:val="0"/>
@@ -23883,6 +25661,9 @@
     <w:abstractNumId w:val="2"/>
   </w:num>
   <w:num w:numId="5" w16cid:durableId="1883783872">
+    <w:abstractNumId w:val="4"/>
+  </w:num>
+  <w:num w:numId="6" w16cid:durableId="645475957">
     <w:abstractNumId w:val="3"/>
   </w:num>
 </w:numbering>

</xml_diff>